<commit_message>
Updated Cost Management Plan
</commit_message>
<xml_diff>
--- a/documentation/Draft - Documents/KAYVI byte - Cost-Management-Plan.docx
+++ b/documentation/Draft - Documents/KAYVI byte - Cost-Management-Plan.docx
@@ -1,6 +1,6 @@
 
 <file path=word/document.xml><?xml version="1.0" encoding="utf-8"?>
-<w:document xmlns:wpc="http://schemas.microsoft.com/office/word/2010/wordprocessingCanvas" xmlns:cx="http://schemas.microsoft.com/office/drawing/2014/chartex" xmlns:cx1="http://schemas.microsoft.com/office/drawing/2015/9/8/chartex" xmlns:cx2="http://schemas.microsoft.com/office/drawing/2015/10/21/chartex" xmlns:cx3="http://schemas.microsoft.com/office/drawing/2016/5/9/chartex" xmlns:cx4="http://schemas.microsoft.com/office/drawing/2016/5/10/chartex" xmlns:cx5="http://schemas.microsoft.com/office/drawing/2016/5/11/chartex" xmlns:cx6="http://schemas.microsoft.com/office/drawing/2016/5/12/chartex" xmlns:cx7="http://schemas.microsoft.com/office/drawing/2016/5/13/chartex" xmlns:cx8="http://schemas.microsoft.com/office/drawing/2016/5/14/chartex" xmlns:mc="http://schemas.openxmlformats.org/markup-compatibility/2006" xmlns:aink="http://schemas.microsoft.com/office/drawing/2016/ink" xmlns:am3d="http://schemas.microsoft.com/office/drawing/2017/model3d" xmlns:o="urn:schemas-microsoft-com:office:office" xmlns:oel="http://schemas.microsoft.com/office/2019/extlst" xmlns:r="http://schemas.openxmlformats.org/officeDocument/2006/relationships" xmlns:m="http://schemas.openxmlformats.org/officeDocument/2006/math" xmlns:v="urn:schemas-microsoft-com:vml" xmlns:wp14="http://schemas.microsoft.com/office/word/2010/wordprocessingDrawing" xmlns:wp="http://schemas.openxmlformats.org/drawingml/2006/wordprocessingDrawing" xmlns:w10="urn:schemas-microsoft-com:office:word" xmlns:w="http://schemas.openxmlformats.org/wordprocessingml/2006/main" xmlns:w14="http://schemas.microsoft.com/office/word/2010/wordml" xmlns:w15="http://schemas.microsoft.com/office/word/2012/wordml" xmlns:w16cex="http://schemas.microsoft.com/office/word/2018/wordml/cex" xmlns:w16cid="http://schemas.microsoft.com/office/word/2016/wordml/cid" xmlns:w16="http://schemas.microsoft.com/office/word/2018/wordml" xmlns:w16du="http://schemas.microsoft.com/office/word/2023/wordml/word16du" xmlns:w16sdtdh="http://schemas.microsoft.com/office/word/2020/wordml/sdtdatahash" xmlns:w16se="http://schemas.microsoft.com/office/word/2015/wordml/symex" xmlns:wpg="http://schemas.microsoft.com/office/word/2010/wordprocessingGroup" xmlns:wpi="http://schemas.microsoft.com/office/word/2010/wordprocessingInk" xmlns:wne="http://schemas.microsoft.com/office/word/2006/wordml" xmlns:wps="http://schemas.microsoft.com/office/word/2010/wordprocessingShape" mc:Ignorable="w14 w15 w16se w16cid w16 w16cex w16sdtdh w16du wp14">
+<w:document xmlns:wpc="http://schemas.microsoft.com/office/word/2010/wordprocessingCanvas" xmlns:cx="http://schemas.microsoft.com/office/drawing/2014/chartex" xmlns:cx1="http://schemas.microsoft.com/office/drawing/2015/9/8/chartex" xmlns:cx2="http://schemas.microsoft.com/office/drawing/2015/10/21/chartex" xmlns:cx3="http://schemas.microsoft.com/office/drawing/2016/5/9/chartex" xmlns:cx4="http://schemas.microsoft.com/office/drawing/2016/5/10/chartex" xmlns:cx5="http://schemas.microsoft.com/office/drawing/2016/5/11/chartex" xmlns:cx6="http://schemas.microsoft.com/office/drawing/2016/5/12/chartex" xmlns:cx7="http://schemas.microsoft.com/office/drawing/2016/5/13/chartex" xmlns:cx8="http://schemas.microsoft.com/office/drawing/2016/5/14/chartex" xmlns:mc="http://schemas.openxmlformats.org/markup-compatibility/2006" xmlns:aink="http://schemas.microsoft.com/office/drawing/2016/ink" xmlns:am3d="http://schemas.microsoft.com/office/drawing/2017/model3d" xmlns:o="urn:schemas-microsoft-com:office:office" xmlns:oel="http://schemas.microsoft.com/office/2019/extlst" xmlns:r="http://schemas.openxmlformats.org/officeDocument/2006/relationships" xmlns:m="http://schemas.openxmlformats.org/officeDocument/2006/math" xmlns:v="urn:schemas-microsoft-com:vml" xmlns:wp14="http://schemas.microsoft.com/office/word/2010/wordprocessingDrawing" xmlns:wp="http://schemas.openxmlformats.org/drawingml/2006/wordprocessingDrawing" xmlns:w10="urn:schemas-microsoft-com:office:word" xmlns:w="http://schemas.openxmlformats.org/wordprocessingml/2006/main" xmlns:w14="http://schemas.microsoft.com/office/word/2010/wordml" xmlns:w15="http://schemas.microsoft.com/office/word/2012/wordml" xmlns:w16cex="http://schemas.microsoft.com/office/word/2018/wordml/cex" xmlns:w16cid="http://schemas.microsoft.com/office/word/2016/wordml/cid" xmlns:w16="http://schemas.microsoft.com/office/word/2018/wordml" xmlns:w16du="http://schemas.microsoft.com/office/word/2023/wordml/word16du" xmlns:w16sdtdh="http://schemas.microsoft.com/office/word/2020/wordml/sdtdatahash" xmlns:w16se="http://schemas.microsoft.com/office/word/2015/wordml/symex" xmlns:wpg="http://schemas.microsoft.com/office/word/2010/wordprocessingGroup" xmlns:wpi="http://schemas.microsoft.com/office/word/2010/wordprocessingInk" xmlns:wne="http://schemas.microsoft.com/office/word/2006/wordml" xmlns:wps="http://schemas.microsoft.com/office/word/2010/wordprocessingShape" mc:Ignorable="w14 w15 w16se w16cid w16 w16cex w16sdtdh wp14">
   <w:body>
     <w:p/>
     <w:p/>
@@ -109,8 +109,9 @@
       <w:pPr>
         <w:pStyle w:val="Heading1"/>
       </w:pPr>
-      <w:bookmarkStart w:name="_Toc136732108" w:id="0"/>
-      <w:r>
+      <w:bookmarkStart w:id="0" w:name="_Toc136732108"/>
+      <w:r>
+        <w:lastRenderedPageBreak/>
         <w:t>Table of Contents</w:t>
       </w:r>
       <w:bookmarkEnd w:id="0"/>
@@ -122,7 +123,7 @@
           <w:tab w:val="right" w:leader="dot" w:pos="9350"/>
         </w:tabs>
         <w:rPr>
-          <w:rFonts w:asciiTheme="minorHAnsi" w:hAnsiTheme="minorHAnsi" w:eastAsiaTheme="minorEastAsia" w:cstheme="minorBidi"/>
+          <w:rFonts w:asciiTheme="minorHAnsi" w:eastAsiaTheme="minorEastAsia" w:hAnsiTheme="minorHAnsi" w:cstheme="minorBidi"/>
           <w:noProof/>
           <w:sz w:val="22"/>
           <w:szCs w:val="22"/>
@@ -139,7 +140,7 @@
       <w:r>
         <w:fldChar w:fldCharType="separate"/>
       </w:r>
-      <w:hyperlink w:history="1" w:anchor="_Toc136732108">
+      <w:hyperlink w:anchor="_Toc136732108" w:history="1">
         <w:r>
           <w:rPr>
             <w:rStyle w:val="Hyperlink"/>
@@ -204,7 +205,7 @@
           <w:tab w:val="right" w:leader="dot" w:pos="9350"/>
         </w:tabs>
         <w:rPr>
-          <w:rFonts w:asciiTheme="minorHAnsi" w:hAnsiTheme="minorHAnsi" w:eastAsiaTheme="minorEastAsia" w:cstheme="minorBidi"/>
+          <w:rFonts w:asciiTheme="minorHAnsi" w:eastAsiaTheme="minorEastAsia" w:hAnsiTheme="minorHAnsi" w:cstheme="minorBidi"/>
           <w:noProof/>
           <w:sz w:val="22"/>
           <w:szCs w:val="22"/>
@@ -212,7 +213,7 @@
           <w14:ligatures w14:val="standardContextual"/>
         </w:rPr>
       </w:pPr>
-      <w:hyperlink w:history="1" w:anchor="_Toc136732109">
+      <w:hyperlink w:anchor="_Toc136732109" w:history="1">
         <w:r>
           <w:rPr>
             <w:rStyle w:val="Hyperlink"/>
@@ -277,7 +278,7 @@
           <w:tab w:val="right" w:leader="dot" w:pos="9350"/>
         </w:tabs>
         <w:rPr>
-          <w:rFonts w:asciiTheme="minorHAnsi" w:hAnsiTheme="minorHAnsi" w:eastAsiaTheme="minorEastAsia" w:cstheme="minorBidi"/>
+          <w:rFonts w:asciiTheme="minorHAnsi" w:eastAsiaTheme="minorEastAsia" w:hAnsiTheme="minorHAnsi" w:cstheme="minorBidi"/>
           <w:noProof/>
           <w:sz w:val="22"/>
           <w:szCs w:val="22"/>
@@ -285,7 +286,7 @@
           <w14:ligatures w14:val="standardContextual"/>
         </w:rPr>
       </w:pPr>
-      <w:hyperlink w:history="1" w:anchor="_Toc136732110">
+      <w:hyperlink w:anchor="_Toc136732110" w:history="1">
         <w:r>
           <w:rPr>
             <w:rStyle w:val="Hyperlink"/>
@@ -350,7 +351,7 @@
           <w:tab w:val="right" w:leader="dot" w:pos="9350"/>
         </w:tabs>
         <w:rPr>
-          <w:rFonts w:asciiTheme="minorHAnsi" w:hAnsiTheme="minorHAnsi" w:eastAsiaTheme="minorEastAsia" w:cstheme="minorBidi"/>
+          <w:rFonts w:asciiTheme="minorHAnsi" w:eastAsiaTheme="minorEastAsia" w:hAnsiTheme="minorHAnsi" w:cstheme="minorBidi"/>
           <w:noProof/>
           <w:sz w:val="22"/>
           <w:szCs w:val="22"/>
@@ -358,7 +359,7 @@
           <w14:ligatures w14:val="standardContextual"/>
         </w:rPr>
       </w:pPr>
-      <w:hyperlink w:history="1" w:anchor="_Toc136732111">
+      <w:hyperlink w:anchor="_Toc136732111" w:history="1">
         <w:r>
           <w:rPr>
             <w:rStyle w:val="Hyperlink"/>
@@ -423,7 +424,7 @@
           <w:tab w:val="right" w:leader="dot" w:pos="9350"/>
         </w:tabs>
         <w:rPr>
-          <w:rFonts w:asciiTheme="minorHAnsi" w:hAnsiTheme="minorHAnsi" w:eastAsiaTheme="minorEastAsia" w:cstheme="minorBidi"/>
+          <w:rFonts w:asciiTheme="minorHAnsi" w:eastAsiaTheme="minorEastAsia" w:hAnsiTheme="minorHAnsi" w:cstheme="minorBidi"/>
           <w:noProof/>
           <w:sz w:val="22"/>
           <w:szCs w:val="22"/>
@@ -431,7 +432,7 @@
           <w14:ligatures w14:val="standardContextual"/>
         </w:rPr>
       </w:pPr>
-      <w:hyperlink w:history="1" w:anchor="_Toc136732112">
+      <w:hyperlink w:anchor="_Toc136732112" w:history="1">
         <w:r>
           <w:rPr>
             <w:rStyle w:val="Hyperlink"/>
@@ -496,7 +497,7 @@
           <w:tab w:val="right" w:leader="dot" w:pos="9350"/>
         </w:tabs>
         <w:rPr>
-          <w:rFonts w:asciiTheme="minorHAnsi" w:hAnsiTheme="minorHAnsi" w:eastAsiaTheme="minorEastAsia" w:cstheme="minorBidi"/>
+          <w:rFonts w:asciiTheme="minorHAnsi" w:eastAsiaTheme="minorEastAsia" w:hAnsiTheme="minorHAnsi" w:cstheme="minorBidi"/>
           <w:noProof/>
           <w:sz w:val="22"/>
           <w:szCs w:val="22"/>
@@ -504,7 +505,7 @@
           <w14:ligatures w14:val="standardContextual"/>
         </w:rPr>
       </w:pPr>
-      <w:hyperlink w:history="1" w:anchor="_Toc136732113">
+      <w:hyperlink w:anchor="_Toc136732113" w:history="1">
         <w:r>
           <w:rPr>
             <w:rStyle w:val="Hyperlink"/>
@@ -569,7 +570,7 @@
           <w:tab w:val="right" w:leader="dot" w:pos="9350"/>
         </w:tabs>
         <w:rPr>
-          <w:rFonts w:asciiTheme="minorHAnsi" w:hAnsiTheme="minorHAnsi" w:eastAsiaTheme="minorEastAsia" w:cstheme="minorBidi"/>
+          <w:rFonts w:asciiTheme="minorHAnsi" w:eastAsiaTheme="minorEastAsia" w:hAnsiTheme="minorHAnsi" w:cstheme="minorBidi"/>
           <w:noProof/>
           <w:sz w:val="22"/>
           <w:szCs w:val="22"/>
@@ -577,7 +578,7 @@
           <w14:ligatures w14:val="standardContextual"/>
         </w:rPr>
       </w:pPr>
-      <w:hyperlink w:history="1" w:anchor="_Toc136732114">
+      <w:hyperlink w:anchor="_Toc136732114" w:history="1">
         <w:r>
           <w:rPr>
             <w:rStyle w:val="Hyperlink"/>
@@ -642,7 +643,7 @@
           <w:tab w:val="right" w:leader="dot" w:pos="9350"/>
         </w:tabs>
         <w:rPr>
-          <w:rFonts w:asciiTheme="minorHAnsi" w:hAnsiTheme="minorHAnsi" w:eastAsiaTheme="minorEastAsia" w:cstheme="minorBidi"/>
+          <w:rFonts w:asciiTheme="minorHAnsi" w:eastAsiaTheme="minorEastAsia" w:hAnsiTheme="minorHAnsi" w:cstheme="minorBidi"/>
           <w:noProof/>
           <w:sz w:val="22"/>
           <w:szCs w:val="22"/>
@@ -650,7 +651,7 @@
           <w14:ligatures w14:val="standardContextual"/>
         </w:rPr>
       </w:pPr>
-      <w:hyperlink w:history="1" w:anchor="_Toc136732115">
+      <w:hyperlink w:anchor="_Toc136732115" w:history="1">
         <w:r>
           <w:rPr>
             <w:rStyle w:val="Hyperlink"/>
@@ -715,7 +716,7 @@
           <w:tab w:val="right" w:leader="dot" w:pos="9350"/>
         </w:tabs>
         <w:rPr>
-          <w:rFonts w:asciiTheme="minorHAnsi" w:hAnsiTheme="minorHAnsi" w:eastAsiaTheme="minorEastAsia" w:cstheme="minorBidi"/>
+          <w:rFonts w:asciiTheme="minorHAnsi" w:eastAsiaTheme="minorEastAsia" w:hAnsiTheme="minorHAnsi" w:cstheme="minorBidi"/>
           <w:noProof/>
           <w:sz w:val="22"/>
           <w:szCs w:val="22"/>
@@ -723,7 +724,7 @@
           <w14:ligatures w14:val="standardContextual"/>
         </w:rPr>
       </w:pPr>
-      <w:hyperlink w:history="1" w:anchor="_Toc136732116">
+      <w:hyperlink w:anchor="_Toc136732116" w:history="1">
         <w:r>
           <w:rPr>
             <w:rStyle w:val="Hyperlink"/>
@@ -788,7 +789,7 @@
           <w:tab w:val="right" w:leader="dot" w:pos="9350"/>
         </w:tabs>
         <w:rPr>
-          <w:rFonts w:asciiTheme="minorHAnsi" w:hAnsiTheme="minorHAnsi" w:eastAsiaTheme="minorEastAsia" w:cstheme="minorBidi"/>
+          <w:rFonts w:asciiTheme="minorHAnsi" w:eastAsiaTheme="minorEastAsia" w:hAnsiTheme="minorHAnsi" w:cstheme="minorBidi"/>
           <w:noProof/>
           <w:sz w:val="22"/>
           <w:szCs w:val="22"/>
@@ -796,7 +797,7 @@
           <w14:ligatures w14:val="standardContextual"/>
         </w:rPr>
       </w:pPr>
-      <w:hyperlink w:history="1" w:anchor="_Toc136732117">
+      <w:hyperlink w:anchor="_Toc136732117" w:history="1">
         <w:r>
           <w:rPr>
             <w:rStyle w:val="Hyperlink"/>
@@ -864,27 +865,13 @@
           <w:noProof/>
         </w:rPr>
       </w:pPr>
-      <w:hyperlink w:history="1" w:anchor="_Toc136732118">
+      <w:hyperlink w:anchor="_Toc136732118" w:history="1">
         <w:r>
           <w:rPr>
             <w:rStyle w:val="Hyperlink"/>
             <w:noProof/>
           </w:rPr>
-          <w:t>Appendix A: Earned</w:t>
-        </w:r>
-        <w:r>
-          <w:rPr>
-            <w:rStyle w:val="Hyperlink"/>
-            <w:noProof/>
-          </w:rPr>
-          <w:t xml:space="preserve"> </w:t>
-        </w:r>
-        <w:r>
-          <w:rPr>
-            <w:rStyle w:val="Hyperlink"/>
-            <w:noProof/>
-          </w:rPr>
-          <w:t>Value Management</w:t>
+          <w:t>Appendix A: Earned Value Management</w:t>
         </w:r>
         <w:r>
           <w:rPr>
@@ -946,7 +933,7 @@
           <w:noProof/>
         </w:rPr>
       </w:pPr>
-      <w:hyperlink w:history="1" w:anchor="_Toc136732119">
+      <w:hyperlink w:anchor="_Toc136732119" w:history="1">
         <w:r>
           <w:rPr>
             <w:rStyle w:val="Hyperlink"/>
@@ -1019,8 +1006,9 @@
       <w:r>
         <w:br w:type="page"/>
       </w:r>
-      <w:bookmarkStart w:name="_Toc136732109" w:id="1"/>
-      <w:r>
+      <w:bookmarkStart w:id="1" w:name="_Toc136732109"/>
+      <w:r>
+        <w:lastRenderedPageBreak/>
         <w:t>Introduction</w:t>
       </w:r>
       <w:bookmarkEnd w:id="1"/>
@@ -1306,7 +1294,7 @@
       <w:pPr>
         <w:pStyle w:val="Heading1"/>
       </w:pPr>
-      <w:bookmarkStart w:name="_Toc136732110" w:id="2"/>
+      <w:bookmarkStart w:id="2" w:name="_Toc136732110"/>
       <w:smartTag w:uri="urn:schemas-microsoft-com:office:smarttags" w:element="stockticker">
         <w:r>
           <w:t>Cost</w:t>
@@ -1618,7 +1606,7 @@
       <w:pPr>
         <w:pStyle w:val="Heading1"/>
       </w:pPr>
-      <w:bookmarkStart w:name="_Toc136732111" w:id="3"/>
+      <w:bookmarkStart w:id="3" w:name="_Toc136732111"/>
       <w:r>
         <w:t>Measuring Pro</w:t>
       </w:r>
@@ -1902,6 +1890,7 @@
           </w:tcPr>
           <w:p>
             <w:r>
+              <w:lastRenderedPageBreak/>
               <w:t>Schedule Performance Index (SPI)</w:t>
             </w:r>
           </w:p>
@@ -2268,14 +2257,14 @@
       <w:pPr>
         <w:pStyle w:val="Heading1"/>
       </w:pPr>
-      <w:bookmarkStart w:name="_Toc212983619" w:id="4"/>
-      <w:bookmarkStart w:name="_Toc136732112" w:id="5"/>
+      <w:bookmarkStart w:id="4" w:name="_Toc136732112"/>
+      <w:bookmarkStart w:id="5" w:name="_Toc212983619"/>
       <w:r>
         <w:t>Reporting Format</w:t>
       </w:r>
-      <w:bookmarkEnd w:id="5"/>
+      <w:bookmarkEnd w:id="4"/>
     </w:p>
-    <w:bookmarkEnd w:id="4"/>
+    <w:bookmarkEnd w:id="5"/>
     <w:p>
       <w:r>
         <w:t xml:space="preserve">Reporting </w:t>
@@ -2292,7 +2281,7 @@
       <w:pPr>
         <w:pStyle w:val="Heading1"/>
       </w:pPr>
-      <w:bookmarkStart w:name="_Toc136732113" w:id="6"/>
+      <w:bookmarkStart w:id="6" w:name="_Toc136732113"/>
       <w:smartTag w:uri="urn:schemas-microsoft-com:office:smarttags" w:element="stockticker">
         <w:r>
           <w:t>Cost</w:t>
@@ -2392,6 +2381,7 @@
         </w:numPr>
       </w:pPr>
       <w:r>
+        <w:lastRenderedPageBreak/>
         <w:t>Increasing productivity or efficiency of project team members</w:t>
       </w:r>
     </w:p>
@@ -2424,7 +2414,7 @@
       <w:pPr>
         <w:pStyle w:val="Heading1"/>
       </w:pPr>
-      <w:bookmarkStart w:name="_Toc136732114" w:id="7"/>
+      <w:bookmarkStart w:id="7" w:name="_Toc136732114"/>
       <w:smartTag w:uri="urn:schemas-microsoft-com:office:smarttags" w:element="stockticker">
         <w:r>
           <w:t>Cost</w:t>
@@ -2612,7 +2602,7 @@
       <w:pPr>
         <w:pStyle w:val="Heading1"/>
       </w:pPr>
-      <w:bookmarkStart w:name="_Toc136732115" w:id="8"/>
+      <w:bookmarkStart w:id="8" w:name="_Toc136732115"/>
       <w:r>
         <w:t>Pro</w:t>
       </w:r>
@@ -2677,10 +2667,10 @@
             <w:tcW w:w="9374" w:type="dxa"/>
             <w:gridSpan w:val="8"/>
             <w:tcBorders>
-              <w:top w:val="single" w:color="auto" w:sz="18" w:space="0"/>
-              <w:left w:val="single" w:color="auto" w:sz="18" w:space="0"/>
-              <w:bottom w:val="single" w:color="auto" w:sz="12" w:space="0"/>
-              <w:right w:val="single" w:color="auto" w:sz="18" w:space="0"/>
+              <w:top w:val="single" w:sz="18" w:space="0" w:color="auto"/>
+              <w:left w:val="single" w:sz="18" w:space="0" w:color="auto"/>
+              <w:bottom w:val="single" w:sz="12" w:space="0" w:color="auto"/>
+              <w:right w:val="single" w:sz="18" w:space="0" w:color="auto"/>
             </w:tcBorders>
             <w:shd w:val="clear" w:color="auto" w:fill="4472C4" w:themeFill="accent1"/>
           </w:tcPr>
@@ -2701,9 +2691,9 @@
           <w:tcPr>
             <w:tcW w:w="2017" w:type="dxa"/>
             <w:tcBorders>
-              <w:top w:val="single" w:color="auto" w:sz="12" w:space="0"/>
-              <w:left w:val="single" w:color="auto" w:sz="18" w:space="0"/>
-              <w:bottom w:val="single" w:color="auto" w:sz="12" w:space="0"/>
+              <w:top w:val="single" w:sz="12" w:space="0" w:color="auto"/>
+              <w:left w:val="single" w:sz="18" w:space="0" w:color="auto"/>
+              <w:bottom w:val="single" w:sz="12" w:space="0" w:color="auto"/>
               <w:right w:val="nil"/>
             </w:tcBorders>
           </w:tcPr>
@@ -2718,9 +2708,9 @@
             <w:tcW w:w="3132" w:type="dxa"/>
             <w:gridSpan w:val="3"/>
             <w:tcBorders>
-              <w:top w:val="single" w:color="auto" w:sz="12" w:space="0"/>
+              <w:top w:val="single" w:sz="12" w:space="0" w:color="auto"/>
               <w:left w:val="nil"/>
-              <w:bottom w:val="single" w:color="auto" w:sz="12" w:space="0"/>
+              <w:bottom w:val="single" w:sz="12" w:space="0" w:color="auto"/>
               <w:right w:val="nil"/>
             </w:tcBorders>
           </w:tcPr>
@@ -2729,10 +2719,28 @@
               <w:t>PHP</w:t>
             </w:r>
             <w:r>
-              <w:t xml:space="preserve"> 1,502,850</w:t>
-            </w:r>
-            <w:r>
-              <w:t>.00</w:t>
+              <w:t xml:space="preserve"> 1,</w:t>
+            </w:r>
+            <w:r>
+              <w:t>498</w:t>
+            </w:r>
+            <w:r>
+              <w:t>,</w:t>
+            </w:r>
+            <w:r>
+              <w:t>4</w:t>
+            </w:r>
+            <w:r>
+              <w:t>50</w:t>
+            </w:r>
+            <w:r>
+              <w:t>.</w:t>
+            </w:r>
+            <w:r>
+              <w:t>8</w:t>
+            </w:r>
+            <w:r>
+              <w:t>0</w:t>
             </w:r>
           </w:p>
         </w:tc>
@@ -2741,9 +2749,9 @@
             <w:tcW w:w="1422" w:type="dxa"/>
             <w:gridSpan w:val="2"/>
             <w:tcBorders>
-              <w:top w:val="single" w:color="auto" w:sz="12" w:space="0"/>
+              <w:top w:val="single" w:sz="12" w:space="0" w:color="auto"/>
               <w:left w:val="nil"/>
-              <w:bottom w:val="single" w:color="auto" w:sz="12" w:space="0"/>
+              <w:bottom w:val="single" w:sz="12" w:space="0" w:color="auto"/>
               <w:right w:val="nil"/>
             </w:tcBorders>
           </w:tcPr>
@@ -2757,9 +2765,9 @@
           <w:tcPr>
             <w:tcW w:w="1178" w:type="dxa"/>
             <w:tcBorders>
-              <w:top w:val="single" w:color="auto" w:sz="12" w:space="0"/>
+              <w:top w:val="single" w:sz="12" w:space="0" w:color="auto"/>
               <w:left w:val="nil"/>
-              <w:bottom w:val="single" w:color="auto" w:sz="12" w:space="0"/>
+              <w:bottom w:val="single" w:sz="12" w:space="0" w:color="auto"/>
               <w:right w:val="nil"/>
             </w:tcBorders>
           </w:tcPr>
@@ -2769,10 +2777,10 @@
           <w:tcPr>
             <w:tcW w:w="1625" w:type="dxa"/>
             <w:tcBorders>
-              <w:top w:val="single" w:color="auto" w:sz="12" w:space="0"/>
+              <w:top w:val="single" w:sz="12" w:space="0" w:color="auto"/>
               <w:left w:val="nil"/>
-              <w:bottom w:val="single" w:color="auto" w:sz="12" w:space="0"/>
-              <w:right w:val="single" w:color="auto" w:sz="18" w:space="0"/>
+              <w:bottom w:val="single" w:sz="12" w:space="0" w:color="auto"/>
+              <w:right w:val="single" w:sz="18" w:space="0" w:color="auto"/>
             </w:tcBorders>
           </w:tcPr>
           <w:p>
@@ -2796,10 +2804,10 @@
             <w:tcW w:w="9374" w:type="dxa"/>
             <w:gridSpan w:val="8"/>
             <w:tcBorders>
-              <w:top w:val="single" w:color="auto" w:sz="12" w:space="0"/>
-              <w:left w:val="single" w:color="auto" w:sz="18" w:space="0"/>
-              <w:bottom w:val="single" w:color="auto" w:sz="12" w:space="0"/>
-              <w:right w:val="single" w:color="auto" w:sz="18" w:space="0"/>
+              <w:top w:val="single" w:sz="12" w:space="0" w:color="auto"/>
+              <w:left w:val="single" w:sz="18" w:space="0" w:color="auto"/>
+              <w:bottom w:val="single" w:sz="12" w:space="0" w:color="auto"/>
+              <w:right w:val="single" w:sz="18" w:space="0" w:color="auto"/>
             </w:tcBorders>
             <w:shd w:val="clear" w:color="auto" w:fill="FFFFFF" w:themeFill="background1"/>
             <w:vAlign w:val="center"/>
@@ -2823,10 +2831,10 @@
             <w:tcW w:w="9374" w:type="dxa"/>
             <w:gridSpan w:val="8"/>
             <w:tcBorders>
-              <w:top w:val="single" w:color="auto" w:sz="12" w:space="0"/>
-              <w:left w:val="single" w:color="auto" w:sz="18" w:space="0"/>
-              <w:bottom w:val="single" w:color="auto" w:sz="4" w:space="0"/>
-              <w:right w:val="single" w:color="auto" w:sz="18" w:space="0"/>
+              <w:top w:val="single" w:sz="12" w:space="0" w:color="auto"/>
+              <w:left w:val="single" w:sz="18" w:space="0" w:color="auto"/>
+              <w:bottom w:val="single" w:sz="4" w:space="0" w:color="auto"/>
+              <w:right w:val="single" w:sz="18" w:space="0" w:color="auto"/>
             </w:tcBorders>
             <w:shd w:val="clear" w:color="auto" w:fill="4472C4" w:themeFill="accent1"/>
           </w:tcPr>
@@ -2854,8 +2862,8 @@
           <w:tcPr>
             <w:tcW w:w="2017" w:type="dxa"/>
             <w:tcBorders>
-              <w:top w:val="single" w:color="auto" w:sz="4" w:space="0"/>
-              <w:left w:val="single" w:color="auto" w:sz="18" w:space="0"/>
+              <w:top w:val="single" w:sz="4" w:space="0" w:color="auto"/>
+              <w:left w:val="single" w:sz="18" w:space="0" w:color="auto"/>
               <w:bottom w:val="nil"/>
               <w:right w:val="nil"/>
             </w:tcBorders>
@@ -2875,7 +2883,7 @@
             <w:tcW w:w="1722" w:type="dxa"/>
             <w:gridSpan w:val="2"/>
             <w:tcBorders>
-              <w:top w:val="single" w:color="auto" w:sz="4" w:space="0"/>
+              <w:top w:val="single" w:sz="4" w:space="0" w:color="auto"/>
               <w:left w:val="nil"/>
               <w:bottom w:val="nil"/>
               <w:right w:val="nil"/>
@@ -2895,7 +2903,7 @@
           <w:tcPr>
             <w:tcW w:w="1990" w:type="dxa"/>
             <w:tcBorders>
-              <w:top w:val="single" w:color="auto" w:sz="4" w:space="0"/>
+              <w:top w:val="single" w:sz="4" w:space="0" w:color="auto"/>
               <w:left w:val="nil"/>
               <w:bottom w:val="nil"/>
               <w:right w:val="nil"/>
@@ -2916,7 +2924,7 @@
             <w:tcW w:w="842" w:type="dxa"/>
             <w:gridSpan w:val="2"/>
             <w:tcBorders>
-              <w:top w:val="single" w:color="auto" w:sz="4" w:space="0"/>
+              <w:top w:val="single" w:sz="4" w:space="0" w:color="auto"/>
               <w:left w:val="nil"/>
               <w:bottom w:val="nil"/>
               <w:right w:val="nil"/>
@@ -2937,10 +2945,10 @@
             <w:tcW w:w="2803" w:type="dxa"/>
             <w:gridSpan w:val="2"/>
             <w:tcBorders>
-              <w:top w:val="single" w:color="auto" w:sz="4" w:space="0"/>
+              <w:top w:val="single" w:sz="4" w:space="0" w:color="auto"/>
               <w:left w:val="nil"/>
               <w:bottom w:val="nil"/>
-              <w:right w:val="single" w:color="auto" w:sz="18" w:space="0"/>
+              <w:right w:val="single" w:sz="18" w:space="0" w:color="auto"/>
             </w:tcBorders>
             <w:shd w:val="clear" w:color="auto" w:fill="FFFFFF" w:themeFill="background1"/>
           </w:tcPr>
@@ -2965,7 +2973,7 @@
             <w:tcW w:w="2017" w:type="dxa"/>
             <w:tcBorders>
               <w:top w:val="nil"/>
-              <w:left w:val="single" w:color="auto" w:sz="18" w:space="0"/>
+              <w:left w:val="single" w:sz="18" w:space="0" w:color="auto"/>
               <w:bottom w:val="nil"/>
               <w:right w:val="nil"/>
             </w:tcBorders>
@@ -3047,7 +3055,7 @@
               <w:top w:val="nil"/>
               <w:left w:val="nil"/>
               <w:bottom w:val="nil"/>
-              <w:right w:val="single" w:color="auto" w:sz="18" w:space="0"/>
+              <w:right w:val="single" w:sz="18" w:space="0" w:color="auto"/>
             </w:tcBorders>
           </w:tcPr>
           <w:p>
@@ -3074,7 +3082,7 @@
             <w:tcW w:w="2017" w:type="dxa"/>
             <w:tcBorders>
               <w:top w:val="nil"/>
-              <w:left w:val="single" w:color="auto" w:sz="18" w:space="0"/>
+              <w:left w:val="single" w:sz="18" w:space="0" w:color="auto"/>
               <w:bottom w:val="nil"/>
               <w:right w:val="nil"/>
             </w:tcBorders>
@@ -3156,7 +3164,7 @@
               <w:top w:val="nil"/>
               <w:left w:val="nil"/>
               <w:bottom w:val="nil"/>
-              <w:right w:val="single" w:color="auto" w:sz="18" w:space="0"/>
+              <w:right w:val="single" w:sz="18" w:space="0" w:color="auto"/>
             </w:tcBorders>
           </w:tcPr>
           <w:p>
@@ -3183,7 +3191,7 @@
             <w:tcW w:w="2017" w:type="dxa"/>
             <w:tcBorders>
               <w:top w:val="nil"/>
-              <w:left w:val="single" w:color="auto" w:sz="18" w:space="0"/>
+              <w:left w:val="single" w:sz="18" w:space="0" w:color="auto"/>
               <w:bottom w:val="nil"/>
               <w:right w:val="nil"/>
             </w:tcBorders>
@@ -3274,7 +3282,7 @@
               <w:top w:val="nil"/>
               <w:left w:val="nil"/>
               <w:bottom w:val="nil"/>
-              <w:right w:val="single" w:color="auto" w:sz="18" w:space="0"/>
+              <w:right w:val="single" w:sz="18" w:space="0" w:color="auto"/>
             </w:tcBorders>
           </w:tcPr>
           <w:p>
@@ -3301,7 +3309,7 @@
             <w:tcW w:w="2017" w:type="dxa"/>
             <w:tcBorders>
               <w:top w:val="nil"/>
-              <w:left w:val="single" w:color="auto" w:sz="18" w:space="0"/>
+              <w:left w:val="single" w:sz="18" w:space="0" w:color="auto"/>
               <w:bottom w:val="nil"/>
               <w:right w:val="nil"/>
             </w:tcBorders>
@@ -3389,7 +3397,7 @@
               <w:top w:val="nil"/>
               <w:left w:val="nil"/>
               <w:bottom w:val="nil"/>
-              <w:right w:val="single" w:color="auto" w:sz="18" w:space="0"/>
+              <w:right w:val="single" w:sz="18" w:space="0" w:color="auto"/>
             </w:tcBorders>
           </w:tcPr>
           <w:p>
@@ -3422,7 +3430,7 @@
             <w:tcW w:w="2017" w:type="dxa"/>
             <w:tcBorders>
               <w:top w:val="nil"/>
-              <w:left w:val="single" w:color="auto" w:sz="18" w:space="0"/>
+              <w:left w:val="single" w:sz="18" w:space="0" w:color="auto"/>
               <w:bottom w:val="nil"/>
               <w:right w:val="nil"/>
             </w:tcBorders>
@@ -3504,7 +3512,7 @@
               <w:top w:val="nil"/>
               <w:left w:val="nil"/>
               <w:bottom w:val="nil"/>
-              <w:right w:val="single" w:color="auto" w:sz="18" w:space="0"/>
+              <w:right w:val="single" w:sz="18" w:space="0" w:color="auto"/>
             </w:tcBorders>
           </w:tcPr>
           <w:p>
@@ -3531,8 +3539,8 @@
             <w:tcW w:w="2017" w:type="dxa"/>
             <w:tcBorders>
               <w:top w:val="nil"/>
-              <w:left w:val="single" w:color="auto" w:sz="18" w:space="0"/>
-              <w:bottom w:val="single" w:color="auto" w:sz="12" w:space="0"/>
+              <w:left w:val="single" w:sz="18" w:space="0" w:color="auto"/>
+              <w:bottom w:val="single" w:sz="12" w:space="0" w:color="auto"/>
               <w:right w:val="nil"/>
             </w:tcBorders>
           </w:tcPr>
@@ -3545,7 +3553,7 @@
             <w:tcBorders>
               <w:top w:val="nil"/>
               <w:left w:val="nil"/>
-              <w:bottom w:val="single" w:color="auto" w:sz="12" w:space="0"/>
+              <w:bottom w:val="single" w:sz="12" w:space="0" w:color="auto"/>
               <w:right w:val="nil"/>
             </w:tcBorders>
           </w:tcPr>
@@ -3557,7 +3565,7 @@
             <w:tcBorders>
               <w:top w:val="nil"/>
               <w:left w:val="nil"/>
-              <w:bottom w:val="single" w:color="auto" w:sz="12" w:space="0"/>
+              <w:bottom w:val="single" w:sz="12" w:space="0" w:color="auto"/>
               <w:right w:val="nil"/>
             </w:tcBorders>
           </w:tcPr>
@@ -3570,7 +3578,7 @@
             <w:tcBorders>
               <w:top w:val="nil"/>
               <w:left w:val="nil"/>
-              <w:bottom w:val="single" w:color="auto" w:sz="12" w:space="0"/>
+              <w:bottom w:val="single" w:sz="12" w:space="0" w:color="auto"/>
               <w:right w:val="nil"/>
             </w:tcBorders>
           </w:tcPr>
@@ -3583,8 +3591,8 @@
             <w:tcBorders>
               <w:top w:val="nil"/>
               <w:left w:val="nil"/>
-              <w:bottom w:val="single" w:color="auto" w:sz="12" w:space="0"/>
-              <w:right w:val="single" w:color="auto" w:sz="18" w:space="0"/>
+              <w:bottom w:val="single" w:sz="12" w:space="0" w:color="auto"/>
+              <w:right w:val="single" w:sz="18" w:space="0" w:color="auto"/>
             </w:tcBorders>
           </w:tcPr>
           <w:p>
@@ -3623,8 +3631,8 @@
             <w:tcW w:w="2041" w:type="dxa"/>
             <w:gridSpan w:val="2"/>
             <w:tcBorders>
-              <w:top w:val="single" w:color="auto" w:sz="12" w:space="0"/>
-              <w:left w:val="single" w:color="auto" w:sz="18" w:space="0"/>
+              <w:top w:val="single" w:sz="12" w:space="0" w:color="auto"/>
+              <w:left w:val="single" w:sz="18" w:space="0" w:color="auto"/>
               <w:bottom w:val="nil"/>
               <w:right w:val="nil"/>
             </w:tcBorders>
@@ -3640,7 +3648,7 @@
           <w:tcPr>
             <w:tcW w:w="1698" w:type="dxa"/>
             <w:tcBorders>
-              <w:top w:val="single" w:color="auto" w:sz="12" w:space="0"/>
+              <w:top w:val="single" w:sz="12" w:space="0" w:color="auto"/>
               <w:left w:val="nil"/>
               <w:bottom w:val="nil"/>
               <w:right w:val="nil"/>
@@ -3654,7 +3662,7 @@
             <w:tcW w:w="2832" w:type="dxa"/>
             <w:gridSpan w:val="3"/>
             <w:tcBorders>
-              <w:top w:val="single" w:color="auto" w:sz="12" w:space="0"/>
+              <w:top w:val="single" w:sz="12" w:space="0" w:color="auto"/>
               <w:left w:val="nil"/>
               <w:bottom w:val="nil"/>
               <w:right w:val="nil"/>
@@ -3667,7 +3675,7 @@
           <w:tcPr>
             <w:tcW w:w="1178" w:type="dxa"/>
             <w:tcBorders>
-              <w:top w:val="single" w:color="auto" w:sz="12" w:space="0"/>
+              <w:top w:val="single" w:sz="12" w:space="0" w:color="auto"/>
               <w:left w:val="nil"/>
               <w:bottom w:val="nil"/>
               <w:right w:val="nil"/>
@@ -3680,10 +3688,10 @@
           <w:tcPr>
             <w:tcW w:w="1625" w:type="dxa"/>
             <w:tcBorders>
-              <w:top w:val="single" w:color="auto" w:sz="12" w:space="0"/>
+              <w:top w:val="single" w:sz="12" w:space="0" w:color="auto"/>
               <w:left w:val="nil"/>
               <w:bottom w:val="nil"/>
-              <w:right w:val="single" w:color="auto" w:sz="18" w:space="0"/>
+              <w:right w:val="single" w:sz="18" w:space="0" w:color="auto"/>
             </w:tcBorders>
             <w:shd w:val="clear" w:color="auto" w:fill="2E74B5" w:themeFill="accent5" w:themeFillShade="BF"/>
           </w:tcPr>
@@ -3700,13 +3708,14 @@
             <w:gridSpan w:val="2"/>
             <w:tcBorders>
               <w:top w:val="nil"/>
-              <w:left w:val="single" w:color="auto" w:sz="18" w:space="0"/>
+              <w:left w:val="single" w:sz="18" w:space="0" w:color="auto"/>
               <w:bottom w:val="nil"/>
               <w:right w:val="nil"/>
             </w:tcBorders>
           </w:tcPr>
           <w:p>
             <w:r>
+              <w:lastRenderedPageBreak/>
               <w:br/>
             </w:r>
             <w:r>
@@ -3778,7 +3787,7 @@
               <w:top w:val="nil"/>
               <w:left w:val="nil"/>
               <w:bottom w:val="nil"/>
-              <w:right w:val="single" w:color="auto" w:sz="18" w:space="0"/>
+              <w:right w:val="single" w:sz="18" w:space="0" w:color="auto"/>
             </w:tcBorders>
             <w:shd w:val="clear" w:color="auto" w:fill="FFFFFF" w:themeFill="background1"/>
           </w:tcPr>
@@ -3804,7 +3813,7 @@
             <w:gridSpan w:val="2"/>
             <w:tcBorders>
               <w:top w:val="nil"/>
-              <w:left w:val="single" w:color="auto" w:sz="18" w:space="0"/>
+              <w:left w:val="single" w:sz="18" w:space="0" w:color="auto"/>
               <w:bottom w:val="nil"/>
               <w:right w:val="nil"/>
             </w:tcBorders>
@@ -3879,7 +3888,7 @@
               <w:top w:val="nil"/>
               <w:left w:val="nil"/>
               <w:bottom w:val="nil"/>
-              <w:right w:val="single" w:color="auto" w:sz="18" w:space="0"/>
+              <w:right w:val="single" w:sz="18" w:space="0" w:color="auto"/>
             </w:tcBorders>
             <w:shd w:val="clear" w:color="auto" w:fill="FFFFFF" w:themeFill="background1"/>
           </w:tcPr>
@@ -3905,7 +3914,7 @@
             <w:gridSpan w:val="2"/>
             <w:tcBorders>
               <w:top w:val="nil"/>
-              <w:left w:val="single" w:color="auto" w:sz="18" w:space="0"/>
+              <w:left w:val="single" w:sz="18" w:space="0" w:color="auto"/>
               <w:bottom w:val="nil"/>
               <w:right w:val="nil"/>
             </w:tcBorders>
@@ -3980,7 +3989,7 @@
               <w:top w:val="nil"/>
               <w:left w:val="nil"/>
               <w:bottom w:val="nil"/>
-              <w:right w:val="single" w:color="auto" w:sz="18" w:space="0"/>
+              <w:right w:val="single" w:sz="18" w:space="0" w:color="auto"/>
             </w:tcBorders>
             <w:shd w:val="clear" w:color="auto" w:fill="FFFFFF" w:themeFill="background1"/>
           </w:tcPr>
@@ -4012,7 +4021,7 @@
             <w:gridSpan w:val="2"/>
             <w:tcBorders>
               <w:top w:val="nil"/>
-              <w:left w:val="single" w:color="auto" w:sz="18" w:space="0"/>
+              <w:left w:val="single" w:sz="18" w:space="0" w:color="auto"/>
               <w:bottom w:val="nil"/>
               <w:right w:val="nil"/>
             </w:tcBorders>
@@ -4087,7 +4096,7 @@
               <w:top w:val="nil"/>
               <w:left w:val="nil"/>
               <w:bottom w:val="nil"/>
-              <w:right w:val="single" w:color="auto" w:sz="18" w:space="0"/>
+              <w:right w:val="single" w:sz="18" w:space="0" w:color="auto"/>
             </w:tcBorders>
             <w:shd w:val="clear" w:color="auto" w:fill="FFFFFF" w:themeFill="background1"/>
           </w:tcPr>
@@ -4119,7 +4128,7 @@
             <w:gridSpan w:val="2"/>
             <w:tcBorders>
               <w:top w:val="nil"/>
-              <w:left w:val="single" w:color="auto" w:sz="18" w:space="0"/>
+              <w:left w:val="single" w:sz="18" w:space="0" w:color="auto"/>
               <w:bottom w:val="nil"/>
               <w:right w:val="nil"/>
             </w:tcBorders>
@@ -4133,7 +4142,11 @@
               </w:numPr>
             </w:pPr>
             <w:r>
-              <w:t>Printer(Canon Pixma E3370 Inkjet Printer)</w:t>
+              <w:t xml:space="preserve">Printer(Canon </w:t>
+            </w:r>
+            <w:r>
+              <w:lastRenderedPageBreak/>
+              <w:t>Pixma E3370 Inkjet Printer)</w:t>
             </w:r>
           </w:p>
         </w:tc>
@@ -4149,6 +4162,7 @@
           </w:tcPr>
           <w:p>
             <w:r>
+              <w:lastRenderedPageBreak/>
               <w:t>PHP 5</w:t>
             </w:r>
             <w:r>
@@ -4200,7 +4214,7 @@
               <w:top w:val="nil"/>
               <w:left w:val="nil"/>
               <w:bottom w:val="nil"/>
-              <w:right w:val="single" w:color="auto" w:sz="18" w:space="0"/>
+              <w:right w:val="single" w:sz="18" w:space="0" w:color="auto"/>
             </w:tcBorders>
             <w:shd w:val="clear" w:color="auto" w:fill="FFFFFF" w:themeFill="background1"/>
           </w:tcPr>
@@ -4232,8 +4246,8 @@
             <w:gridSpan w:val="2"/>
             <w:tcBorders>
               <w:top w:val="nil"/>
-              <w:left w:val="single" w:color="auto" w:sz="18" w:space="0"/>
-              <w:bottom w:val="single" w:color="auto" w:sz="12" w:space="0"/>
+              <w:left w:val="single" w:sz="18" w:space="0" w:color="auto"/>
+              <w:bottom w:val="single" w:sz="12" w:space="0" w:color="auto"/>
               <w:right w:val="nil"/>
             </w:tcBorders>
           </w:tcPr>
@@ -4245,7 +4259,7 @@
             <w:tcBorders>
               <w:top w:val="nil"/>
               <w:left w:val="nil"/>
-              <w:bottom w:val="single" w:color="auto" w:sz="12" w:space="0"/>
+              <w:bottom w:val="single" w:sz="12" w:space="0" w:color="auto"/>
               <w:right w:val="nil"/>
             </w:tcBorders>
           </w:tcPr>
@@ -4258,7 +4272,7 @@
             <w:tcBorders>
               <w:top w:val="nil"/>
               <w:left w:val="nil"/>
-              <w:bottom w:val="single" w:color="auto" w:sz="12" w:space="0"/>
+              <w:bottom w:val="single" w:sz="12" w:space="0" w:color="auto"/>
               <w:right w:val="nil"/>
             </w:tcBorders>
             <w:shd w:val="clear" w:color="auto" w:fill="FFFFFF" w:themeFill="background1"/>
@@ -4271,7 +4285,7 @@
             <w:tcBorders>
               <w:top w:val="nil"/>
               <w:left w:val="nil"/>
-              <w:bottom w:val="single" w:color="auto" w:sz="12" w:space="0"/>
+              <w:bottom w:val="single" w:sz="12" w:space="0" w:color="auto"/>
               <w:right w:val="nil"/>
             </w:tcBorders>
             <w:shd w:val="clear" w:color="auto" w:fill="FFFFFF" w:themeFill="background1"/>
@@ -4288,8 +4302,8 @@
             <w:tcBorders>
               <w:top w:val="nil"/>
               <w:left w:val="nil"/>
-              <w:bottom w:val="single" w:color="auto" w:sz="12" w:space="0"/>
-              <w:right w:val="single" w:color="auto" w:sz="18" w:space="0"/>
+              <w:bottom w:val="single" w:sz="12" w:space="0" w:color="auto"/>
+              <w:right w:val="single" w:sz="18" w:space="0" w:color="auto"/>
             </w:tcBorders>
             <w:shd w:val="clear" w:color="auto" w:fill="FFFFFF" w:themeFill="background1"/>
           </w:tcPr>
@@ -4320,8 +4334,8 @@
             <w:tcW w:w="2041" w:type="dxa"/>
             <w:gridSpan w:val="2"/>
             <w:tcBorders>
-              <w:top w:val="single" w:color="auto" w:sz="12" w:space="0"/>
-              <w:left w:val="single" w:color="auto" w:sz="18" w:space="0"/>
+              <w:top w:val="single" w:sz="12" w:space="0" w:color="auto"/>
+              <w:left w:val="single" w:sz="18" w:space="0" w:color="auto"/>
               <w:bottom w:val="nil"/>
               <w:right w:val="nil"/>
             </w:tcBorders>
@@ -4337,7 +4351,7 @@
           <w:tcPr>
             <w:tcW w:w="1698" w:type="dxa"/>
             <w:tcBorders>
-              <w:top w:val="single" w:color="auto" w:sz="12" w:space="0"/>
+              <w:top w:val="single" w:sz="12" w:space="0" w:color="auto"/>
               <w:left w:val="nil"/>
               <w:bottom w:val="nil"/>
               <w:right w:val="nil"/>
@@ -4351,7 +4365,7 @@
             <w:tcW w:w="2832" w:type="dxa"/>
             <w:gridSpan w:val="3"/>
             <w:tcBorders>
-              <w:top w:val="single" w:color="auto" w:sz="12" w:space="0"/>
+              <w:top w:val="single" w:sz="12" w:space="0" w:color="auto"/>
               <w:left w:val="nil"/>
               <w:bottom w:val="nil"/>
               <w:right w:val="nil"/>
@@ -4364,7 +4378,7 @@
           <w:tcPr>
             <w:tcW w:w="1178" w:type="dxa"/>
             <w:tcBorders>
-              <w:top w:val="single" w:color="auto" w:sz="12" w:space="0"/>
+              <w:top w:val="single" w:sz="12" w:space="0" w:color="auto"/>
               <w:left w:val="nil"/>
               <w:bottom w:val="nil"/>
               <w:right w:val="nil"/>
@@ -4377,10 +4391,10 @@
           <w:tcPr>
             <w:tcW w:w="1625" w:type="dxa"/>
             <w:tcBorders>
-              <w:top w:val="single" w:color="auto" w:sz="12" w:space="0"/>
+              <w:top w:val="single" w:sz="12" w:space="0" w:color="auto"/>
               <w:left w:val="nil"/>
               <w:bottom w:val="nil"/>
-              <w:right w:val="single" w:color="auto" w:sz="18" w:space="0"/>
+              <w:right w:val="single" w:sz="18" w:space="0" w:color="auto"/>
             </w:tcBorders>
             <w:shd w:val="clear" w:color="auto" w:fill="2E74B5" w:themeFill="accent5" w:themeFillShade="BF"/>
           </w:tcPr>
@@ -4397,7 +4411,7 @@
             <w:gridSpan w:val="2"/>
             <w:tcBorders>
               <w:top w:val="nil"/>
-              <w:left w:val="single" w:color="auto" w:sz="18" w:space="0"/>
+              <w:left w:val="single" w:sz="18" w:space="0" w:color="auto"/>
               <w:bottom w:val="nil"/>
               <w:right w:val="nil"/>
             </w:tcBorders>
@@ -4485,7 +4499,7 @@
               <w:top w:val="nil"/>
               <w:left w:val="nil"/>
               <w:bottom w:val="nil"/>
-              <w:right w:val="single" w:color="auto" w:sz="18" w:space="0"/>
+              <w:right w:val="single" w:sz="18" w:space="0" w:color="auto"/>
             </w:tcBorders>
             <w:shd w:val="clear" w:color="auto" w:fill="FFFFFF" w:themeFill="background1"/>
           </w:tcPr>
@@ -4511,7 +4525,7 @@
             <w:gridSpan w:val="2"/>
             <w:tcBorders>
               <w:top w:val="nil"/>
-              <w:left w:val="single" w:color="auto" w:sz="18" w:space="0"/>
+              <w:left w:val="single" w:sz="18" w:space="0" w:color="auto"/>
               <w:bottom w:val="nil"/>
               <w:right w:val="nil"/>
             </w:tcBorders>
@@ -4588,7 +4602,7 @@
               <w:top w:val="nil"/>
               <w:left w:val="nil"/>
               <w:bottom w:val="nil"/>
-              <w:right w:val="single" w:color="auto" w:sz="18" w:space="0"/>
+              <w:right w:val="single" w:sz="18" w:space="0" w:color="auto"/>
             </w:tcBorders>
             <w:shd w:val="clear" w:color="auto" w:fill="FFFFFF" w:themeFill="background1"/>
           </w:tcPr>
@@ -4607,7 +4621,7 @@
             <w:gridSpan w:val="2"/>
             <w:tcBorders>
               <w:top w:val="nil"/>
-              <w:left w:val="single" w:color="auto" w:sz="18" w:space="0"/>
+              <w:left w:val="single" w:sz="18" w:space="0" w:color="auto"/>
               <w:bottom w:val="nil"/>
               <w:right w:val="nil"/>
             </w:tcBorders>
@@ -4683,7 +4697,7 @@
               <w:top w:val="nil"/>
               <w:left w:val="nil"/>
               <w:bottom w:val="nil"/>
-              <w:right w:val="single" w:color="auto" w:sz="18" w:space="0"/>
+              <w:right w:val="single" w:sz="18" w:space="0" w:color="auto"/>
             </w:tcBorders>
             <w:shd w:val="clear" w:color="auto" w:fill="FFFFFF" w:themeFill="background1"/>
           </w:tcPr>
@@ -4702,7 +4716,7 @@
             <w:gridSpan w:val="2"/>
             <w:tcBorders>
               <w:top w:val="nil"/>
-              <w:left w:val="single" w:color="auto" w:sz="18" w:space="0"/>
+              <w:left w:val="single" w:sz="18" w:space="0" w:color="auto"/>
               <w:bottom w:val="nil"/>
               <w:right w:val="nil"/>
             </w:tcBorders>
@@ -4778,7 +4792,7 @@
               <w:top w:val="nil"/>
               <w:left w:val="nil"/>
               <w:bottom w:val="nil"/>
-              <w:right w:val="single" w:color="auto" w:sz="18" w:space="0"/>
+              <w:right w:val="single" w:sz="18" w:space="0" w:color="auto"/>
             </w:tcBorders>
             <w:shd w:val="clear" w:color="auto" w:fill="FFFFFF" w:themeFill="background1"/>
           </w:tcPr>
@@ -4797,7 +4811,7 @@
             <w:gridSpan w:val="2"/>
             <w:tcBorders>
               <w:top w:val="nil"/>
-              <w:left w:val="single" w:color="auto" w:sz="18" w:space="0"/>
+              <w:left w:val="single" w:sz="18" w:space="0" w:color="auto"/>
               <w:bottom w:val="nil"/>
               <w:right w:val="nil"/>
             </w:tcBorders>
@@ -4873,7 +4887,7 @@
               <w:top w:val="nil"/>
               <w:left w:val="nil"/>
               <w:bottom w:val="nil"/>
-              <w:right w:val="single" w:color="auto" w:sz="18" w:space="0"/>
+              <w:right w:val="single" w:sz="18" w:space="0" w:color="auto"/>
             </w:tcBorders>
             <w:shd w:val="clear" w:color="auto" w:fill="FFFFFF" w:themeFill="background1"/>
           </w:tcPr>
@@ -4890,7 +4904,7 @@
             <w:gridSpan w:val="2"/>
             <w:tcBorders>
               <w:top w:val="nil"/>
-              <w:left w:val="single" w:color="auto" w:sz="18" w:space="0"/>
+              <w:left w:val="single" w:sz="18" w:space="0" w:color="auto"/>
               <w:bottom w:val="nil"/>
               <w:right w:val="nil"/>
             </w:tcBorders>
@@ -4908,8 +4922,6 @@
             </w:r>
             <w:r>
               <w:br/>
-            </w:r>
-            <w:r>
               <w:t>MS 365</w:t>
             </w:r>
           </w:p>
@@ -4976,7 +4988,7 @@
               <w:top w:val="nil"/>
               <w:left w:val="nil"/>
               <w:bottom w:val="nil"/>
-              <w:right w:val="single" w:color="auto" w:sz="18" w:space="0"/>
+              <w:right w:val="single" w:sz="18" w:space="0" w:color="auto"/>
             </w:tcBorders>
             <w:shd w:val="clear" w:color="auto" w:fill="FFFFFF" w:themeFill="background1"/>
           </w:tcPr>
@@ -5000,8 +5012,8 @@
             <w:gridSpan w:val="2"/>
             <w:tcBorders>
               <w:top w:val="nil"/>
-              <w:left w:val="single" w:color="auto" w:sz="18" w:space="0"/>
-              <w:bottom w:val="single" w:color="auto" w:sz="12" w:space="0"/>
+              <w:left w:val="single" w:sz="18" w:space="0" w:color="auto"/>
+              <w:bottom w:val="single" w:sz="12" w:space="0" w:color="auto"/>
               <w:right w:val="nil"/>
             </w:tcBorders>
           </w:tcPr>
@@ -5013,7 +5025,7 @@
             <w:tcBorders>
               <w:top w:val="nil"/>
               <w:left w:val="nil"/>
-              <w:bottom w:val="single" w:color="auto" w:sz="12" w:space="0"/>
+              <w:bottom w:val="single" w:sz="12" w:space="0" w:color="auto"/>
               <w:right w:val="nil"/>
             </w:tcBorders>
           </w:tcPr>
@@ -5026,7 +5038,7 @@
             <w:tcBorders>
               <w:top w:val="nil"/>
               <w:left w:val="nil"/>
-              <w:bottom w:val="single" w:color="auto" w:sz="12" w:space="0"/>
+              <w:bottom w:val="single" w:sz="12" w:space="0" w:color="auto"/>
               <w:right w:val="nil"/>
             </w:tcBorders>
             <w:shd w:val="clear" w:color="auto" w:fill="FFFFFF" w:themeFill="background1"/>
@@ -5039,7 +5051,7 @@
             <w:tcBorders>
               <w:top w:val="nil"/>
               <w:left w:val="nil"/>
-              <w:bottom w:val="single" w:color="auto" w:sz="12" w:space="0"/>
+              <w:bottom w:val="single" w:sz="12" w:space="0" w:color="auto"/>
               <w:right w:val="nil"/>
             </w:tcBorders>
             <w:shd w:val="clear" w:color="auto" w:fill="FFFFFF" w:themeFill="background1"/>
@@ -5057,8 +5069,8 @@
             <w:tcBorders>
               <w:top w:val="nil"/>
               <w:left w:val="nil"/>
-              <w:bottom w:val="single" w:color="auto" w:sz="12" w:space="0"/>
-              <w:right w:val="single" w:color="auto" w:sz="18" w:space="0"/>
+              <w:bottom w:val="single" w:sz="12" w:space="0" w:color="auto"/>
+              <w:right w:val="single" w:sz="18" w:space="0" w:color="auto"/>
             </w:tcBorders>
             <w:shd w:val="clear" w:color="auto" w:fill="FFFFFF" w:themeFill="background1"/>
           </w:tcPr>
@@ -5084,8 +5096,8 @@
             <w:tcW w:w="2041" w:type="dxa"/>
             <w:gridSpan w:val="2"/>
             <w:tcBorders>
-              <w:top w:val="single" w:color="auto" w:sz="12" w:space="0"/>
-              <w:left w:val="single" w:color="auto" w:sz="18" w:space="0"/>
+              <w:top w:val="single" w:sz="12" w:space="0" w:color="auto"/>
+              <w:left w:val="single" w:sz="18" w:space="0" w:color="auto"/>
               <w:bottom w:val="nil"/>
               <w:right w:val="nil"/>
             </w:tcBorders>
@@ -5101,7 +5113,7 @@
           <w:tcPr>
             <w:tcW w:w="1698" w:type="dxa"/>
             <w:tcBorders>
-              <w:top w:val="single" w:color="auto" w:sz="12" w:space="0"/>
+              <w:top w:val="single" w:sz="12" w:space="0" w:color="auto"/>
               <w:left w:val="nil"/>
               <w:bottom w:val="nil"/>
               <w:right w:val="nil"/>
@@ -5115,7 +5127,7 @@
             <w:tcW w:w="2832" w:type="dxa"/>
             <w:gridSpan w:val="2"/>
             <w:tcBorders>
-              <w:top w:val="single" w:color="auto" w:sz="12" w:space="0"/>
+              <w:top w:val="single" w:sz="12" w:space="0" w:color="auto"/>
               <w:left w:val="nil"/>
               <w:bottom w:val="nil"/>
               <w:right w:val="nil"/>
@@ -5128,7 +5140,7 @@
           <w:tcPr>
             <w:tcW w:w="1178" w:type="dxa"/>
             <w:tcBorders>
-              <w:top w:val="single" w:color="auto" w:sz="12" w:space="0"/>
+              <w:top w:val="single" w:sz="12" w:space="0" w:color="auto"/>
               <w:left w:val="nil"/>
               <w:bottom w:val="nil"/>
               <w:right w:val="nil"/>
@@ -5142,10 +5154,10 @@
             <w:tcW w:w="1625" w:type="dxa"/>
             <w:gridSpan w:val="3"/>
             <w:tcBorders>
-              <w:top w:val="single" w:color="auto" w:sz="12" w:space="0"/>
+              <w:top w:val="single" w:sz="12" w:space="0" w:color="auto"/>
               <w:left w:val="nil"/>
               <w:bottom w:val="nil"/>
-              <w:right w:val="single" w:color="auto" w:sz="18" w:space="0"/>
+              <w:right w:val="single" w:sz="18" w:space="0" w:color="auto"/>
             </w:tcBorders>
             <w:shd w:val="clear" w:color="auto" w:fill="2E74B5" w:themeFill="accent5" w:themeFillShade="BF"/>
           </w:tcPr>
@@ -5162,7 +5174,7 @@
             <w:gridSpan w:val="2"/>
             <w:tcBorders>
               <w:top w:val="nil"/>
-              <w:left w:val="single" w:color="auto" w:sz="18" w:space="0"/>
+              <w:left w:val="single" w:sz="18" w:space="0" w:color="auto"/>
               <w:bottom w:val="nil"/>
               <w:right w:val="nil"/>
             </w:tcBorders>
@@ -5240,7 +5252,7 @@
               <w:top w:val="nil"/>
               <w:left w:val="nil"/>
               <w:bottom w:val="nil"/>
-              <w:right w:val="single" w:color="auto" w:sz="18" w:space="0"/>
+              <w:right w:val="single" w:sz="18" w:space="0" w:color="auto"/>
             </w:tcBorders>
             <w:shd w:val="clear" w:color="auto" w:fill="FFFFFF" w:themeFill="background1"/>
           </w:tcPr>
@@ -5264,7 +5276,7 @@
             <w:gridSpan w:val="2"/>
             <w:tcBorders>
               <w:top w:val="nil"/>
-              <w:left w:val="single" w:color="auto" w:sz="18" w:space="0"/>
+              <w:left w:val="single" w:sz="18" w:space="0" w:color="auto"/>
               <w:bottom w:val="nil"/>
               <w:right w:val="nil"/>
             </w:tcBorders>
@@ -5278,12 +5290,11 @@
               </w:numPr>
             </w:pPr>
             <w:r>
+              <w:lastRenderedPageBreak/>
               <w:t>Monthly Rent</w:t>
             </w:r>
             <w:r>
               <w:br/>
-            </w:r>
-            <w:r>
               <w:t>25 sqm – Better Living Triple Tech bldg.</w:t>
             </w:r>
           </w:p>
@@ -5330,7 +5341,7 @@
               <w:top w:val="nil"/>
               <w:left w:val="nil"/>
               <w:bottom w:val="nil"/>
-              <w:right w:val="single" w:color="auto" w:sz="18" w:space="0"/>
+              <w:right w:val="single" w:sz="18" w:space="0" w:color="auto"/>
             </w:tcBorders>
             <w:shd w:val="clear" w:color="auto" w:fill="FFFFFF" w:themeFill="background1"/>
           </w:tcPr>
@@ -5351,7 +5362,7 @@
             <w:gridSpan w:val="2"/>
             <w:tcBorders>
               <w:top w:val="nil"/>
-              <w:left w:val="single" w:color="auto" w:sz="18" w:space="0"/>
+              <w:left w:val="single" w:sz="18" w:space="0" w:color="auto"/>
               <w:bottom w:val="nil"/>
               <w:right w:val="nil"/>
             </w:tcBorders>
@@ -5369,8 +5380,6 @@
             </w:r>
             <w:r>
               <w:br/>
-            </w:r>
-            <w:r>
               <w:t>Meralco</w:t>
             </w:r>
           </w:p>
@@ -5417,7 +5426,7 @@
               <w:top w:val="nil"/>
               <w:left w:val="nil"/>
               <w:bottom w:val="nil"/>
-              <w:right w:val="single" w:color="auto" w:sz="18" w:space="0"/>
+              <w:right w:val="single" w:sz="18" w:space="0" w:color="auto"/>
             </w:tcBorders>
             <w:shd w:val="clear" w:color="auto" w:fill="FFFFFF" w:themeFill="background1"/>
           </w:tcPr>
@@ -5438,7 +5447,7 @@
             <w:gridSpan w:val="2"/>
             <w:tcBorders>
               <w:top w:val="nil"/>
-              <w:left w:val="single" w:color="auto" w:sz="18" w:space="0"/>
+              <w:left w:val="single" w:sz="18" w:space="0" w:color="auto"/>
               <w:bottom w:val="nil"/>
               <w:right w:val="nil"/>
             </w:tcBorders>
@@ -5456,8 +5465,6 @@
             </w:r>
             <w:r>
               <w:br/>
-            </w:r>
-            <w:r>
               <w:t>FlexiBiz 120</w:t>
             </w:r>
           </w:p>
@@ -5504,7 +5511,7 @@
               <w:top w:val="nil"/>
               <w:left w:val="nil"/>
               <w:bottom w:val="nil"/>
-              <w:right w:val="single" w:color="auto" w:sz="18" w:space="0"/>
+              <w:right w:val="single" w:sz="18" w:space="0" w:color="auto"/>
             </w:tcBorders>
             <w:shd w:val="clear" w:color="auto" w:fill="FFFFFF" w:themeFill="background1"/>
           </w:tcPr>
@@ -5531,8 +5538,8 @@
             <w:gridSpan w:val="2"/>
             <w:tcBorders>
               <w:top w:val="nil"/>
-              <w:left w:val="single" w:color="auto" w:sz="18" w:space="0"/>
-              <w:bottom w:val="single" w:color="auto" w:sz="12" w:space="0"/>
+              <w:left w:val="single" w:sz="18" w:space="0" w:color="auto"/>
+              <w:bottom w:val="single" w:sz="12" w:space="0" w:color="auto"/>
               <w:right w:val="nil"/>
             </w:tcBorders>
           </w:tcPr>
@@ -5544,7 +5551,7 @@
             <w:tcBorders>
               <w:top w:val="nil"/>
               <w:left w:val="nil"/>
-              <w:bottom w:val="single" w:color="auto" w:sz="12" w:space="0"/>
+              <w:bottom w:val="single" w:sz="12" w:space="0" w:color="auto"/>
               <w:right w:val="nil"/>
             </w:tcBorders>
           </w:tcPr>
@@ -5557,7 +5564,7 @@
             <w:tcBorders>
               <w:top w:val="nil"/>
               <w:left w:val="nil"/>
-              <w:bottom w:val="single" w:color="auto" w:sz="12" w:space="0"/>
+              <w:bottom w:val="single" w:sz="12" w:space="0" w:color="auto"/>
               <w:right w:val="nil"/>
             </w:tcBorders>
             <w:shd w:val="clear" w:color="auto" w:fill="FFFFFF" w:themeFill="background1"/>
@@ -5570,7 +5577,7 @@
             <w:tcBorders>
               <w:top w:val="nil"/>
               <w:left w:val="nil"/>
-              <w:bottom w:val="single" w:color="auto" w:sz="12" w:space="0"/>
+              <w:bottom w:val="single" w:sz="12" w:space="0" w:color="auto"/>
               <w:right w:val="nil"/>
             </w:tcBorders>
             <w:shd w:val="clear" w:color="auto" w:fill="FFFFFF" w:themeFill="background1"/>
@@ -5588,8 +5595,8 @@
             <w:tcBorders>
               <w:top w:val="nil"/>
               <w:left w:val="nil"/>
-              <w:bottom w:val="single" w:color="auto" w:sz="12" w:space="0"/>
-              <w:right w:val="single" w:color="auto" w:sz="18" w:space="0"/>
+              <w:bottom w:val="single" w:sz="12" w:space="0" w:color="auto"/>
+              <w:right w:val="single" w:sz="18" w:space="0" w:color="auto"/>
             </w:tcBorders>
             <w:shd w:val="clear" w:color="auto" w:fill="FFFFFF" w:themeFill="background1"/>
           </w:tcPr>
@@ -5622,7 +5629,7 @@
             <w:gridSpan w:val="2"/>
             <w:tcBorders>
               <w:top w:val="nil"/>
-              <w:left w:val="single" w:color="auto" w:sz="18" w:space="0"/>
+              <w:left w:val="single" w:sz="18" w:space="0" w:color="auto"/>
               <w:bottom w:val="nil"/>
               <w:right w:val="nil"/>
             </w:tcBorders>
@@ -5685,7 +5692,7 @@
               <w:top w:val="nil"/>
               <w:left w:val="nil"/>
               <w:bottom w:val="nil"/>
-              <w:right w:val="single" w:color="auto" w:sz="18" w:space="0"/>
+              <w:right w:val="single" w:sz="18" w:space="0" w:color="auto"/>
             </w:tcBorders>
             <w:shd w:val="clear" w:color="auto" w:fill="2E74B5" w:themeFill="accent5" w:themeFillShade="BF"/>
           </w:tcPr>
@@ -5702,7 +5709,7 @@
             <w:gridSpan w:val="2"/>
             <w:tcBorders>
               <w:top w:val="nil"/>
-              <w:left w:val="single" w:color="auto" w:sz="18" w:space="0"/>
+              <w:left w:val="single" w:sz="18" w:space="0" w:color="auto"/>
               <w:bottom w:val="nil"/>
               <w:right w:val="nil"/>
             </w:tcBorders>
@@ -5780,7 +5787,7 @@
               <w:top w:val="nil"/>
               <w:left w:val="nil"/>
               <w:bottom w:val="nil"/>
-              <w:right w:val="single" w:color="auto" w:sz="18" w:space="0"/>
+              <w:right w:val="single" w:sz="18" w:space="0" w:color="auto"/>
             </w:tcBorders>
             <w:shd w:val="clear" w:color="auto" w:fill="FFFFFF" w:themeFill="background1"/>
           </w:tcPr>
@@ -5804,7 +5811,7 @@
             <w:gridSpan w:val="2"/>
             <w:tcBorders>
               <w:top w:val="nil"/>
-              <w:left w:val="single" w:color="auto" w:sz="18" w:space="0"/>
+              <w:left w:val="single" w:sz="18" w:space="0" w:color="auto"/>
               <w:bottom w:val="nil"/>
               <w:right w:val="nil"/>
             </w:tcBorders>
@@ -5822,12 +5829,14 @@
             </w:r>
             <w:r>
               <w:br/>
-            </w:r>
-            <w:r>
               <w:t>FlexiBiz 120</w:t>
             </w:r>
             <w:r>
-              <w:t xml:space="preserve"> – installment fee</w:t>
+              <w:t xml:space="preserve"> – install</w:t>
+            </w:r>
+            <w:r>
+              <w:lastRenderedPageBreak/>
+              <w:t>ment fee</w:t>
             </w:r>
           </w:p>
         </w:tc>
@@ -5849,6 +5858,7 @@
               </w:rPr>
             </w:pPr>
             <w:r>
+              <w:lastRenderedPageBreak/>
               <w:t>PHP 5,000.00</w:t>
             </w:r>
           </w:p>
@@ -5892,7 +5902,7 @@
               <w:top w:val="nil"/>
               <w:left w:val="nil"/>
               <w:bottom w:val="nil"/>
-              <w:right w:val="single" w:color="auto" w:sz="18" w:space="0"/>
+              <w:right w:val="single" w:sz="18" w:space="0" w:color="auto"/>
             </w:tcBorders>
             <w:shd w:val="clear" w:color="auto" w:fill="FFFFFF" w:themeFill="background1"/>
           </w:tcPr>
@@ -5904,13 +5914,7 @@
               </w:rPr>
             </w:pPr>
             <w:r>
-              <w:t>PHP 5</w:t>
-            </w:r>
-            <w:r>
-              <w:t>0</w:t>
-            </w:r>
-            <w:r>
-              <w:t>,000</w:t>
+              <w:t>PHP 5,000</w:t>
             </w:r>
             <w:r>
               <w:t>.00</w:t>
@@ -5928,8 +5932,8 @@
             <w:gridSpan w:val="2"/>
             <w:tcBorders>
               <w:top w:val="nil"/>
-              <w:left w:val="single" w:color="auto" w:sz="18" w:space="0"/>
-              <w:bottom w:val="single" w:color="auto" w:sz="12" w:space="0"/>
+              <w:left w:val="single" w:sz="18" w:space="0" w:color="auto"/>
+              <w:bottom w:val="single" w:sz="12" w:space="0" w:color="auto"/>
               <w:right w:val="nil"/>
             </w:tcBorders>
           </w:tcPr>
@@ -5941,7 +5945,7 @@
             <w:tcBorders>
               <w:top w:val="nil"/>
               <w:left w:val="nil"/>
-              <w:bottom w:val="single" w:color="auto" w:sz="12" w:space="0"/>
+              <w:bottom w:val="single" w:sz="12" w:space="0" w:color="auto"/>
               <w:right w:val="nil"/>
             </w:tcBorders>
           </w:tcPr>
@@ -5954,7 +5958,7 @@
             <w:tcBorders>
               <w:top w:val="nil"/>
               <w:left w:val="nil"/>
-              <w:bottom w:val="single" w:color="auto" w:sz="12" w:space="0"/>
+              <w:bottom w:val="single" w:sz="12" w:space="0" w:color="auto"/>
               <w:right w:val="nil"/>
             </w:tcBorders>
             <w:shd w:val="clear" w:color="auto" w:fill="FFFFFF" w:themeFill="background1"/>
@@ -5967,7 +5971,7 @@
             <w:tcBorders>
               <w:top w:val="nil"/>
               <w:left w:val="nil"/>
-              <w:bottom w:val="single" w:color="auto" w:sz="12" w:space="0"/>
+              <w:bottom w:val="single" w:sz="12" w:space="0" w:color="auto"/>
               <w:right w:val="nil"/>
             </w:tcBorders>
             <w:shd w:val="clear" w:color="auto" w:fill="FFFFFF" w:themeFill="background1"/>
@@ -5985,20 +5989,14 @@
             <w:tcBorders>
               <w:top w:val="nil"/>
               <w:left w:val="nil"/>
-              <w:bottom w:val="single" w:color="auto" w:sz="12" w:space="0"/>
-              <w:right w:val="single" w:color="auto" w:sz="18" w:space="0"/>
+              <w:bottom w:val="single" w:sz="12" w:space="0" w:color="auto"/>
+              <w:right w:val="single" w:sz="18" w:space="0" w:color="auto"/>
             </w:tcBorders>
             <w:shd w:val="clear" w:color="auto" w:fill="FFFFFF" w:themeFill="background1"/>
           </w:tcPr>
           <w:p>
             <w:r>
-              <w:t>PHP 5</w:t>
-            </w:r>
-            <w:r>
-              <w:t>0</w:t>
-            </w:r>
-            <w:r>
-              <w:t>,000.00</w:t>
+              <w:t>PHP 5,000.00</w:t>
             </w:r>
             <w:r>
               <w:br/>
@@ -6017,10 +6015,10 @@
             <w:tcW w:w="9374" w:type="dxa"/>
             <w:gridSpan w:val="8"/>
             <w:tcBorders>
-              <w:top w:val="single" w:color="auto" w:sz="12" w:space="0"/>
-              <w:left w:val="single" w:color="auto" w:sz="18" w:space="0"/>
+              <w:top w:val="single" w:sz="12" w:space="0" w:color="auto"/>
+              <w:left w:val="single" w:sz="18" w:space="0" w:color="auto"/>
               <w:bottom w:val="nil"/>
-              <w:right w:val="single" w:color="auto" w:sz="18" w:space="0"/>
+              <w:right w:val="single" w:sz="18" w:space="0" w:color="auto"/>
             </w:tcBorders>
             <w:shd w:val="clear" w:color="auto" w:fill="4472C4" w:themeFill="accent1"/>
           </w:tcPr>
@@ -6041,7 +6039,7 @@
             <w:gridSpan w:val="2"/>
             <w:tcBorders>
               <w:top w:val="nil"/>
-              <w:left w:val="single" w:color="auto" w:sz="18" w:space="0"/>
+              <w:left w:val="single" w:sz="18" w:space="0" w:color="auto"/>
               <w:bottom w:val="nil"/>
               <w:right w:val="nil"/>
             </w:tcBorders>
@@ -6106,7 +6104,7 @@
               <w:top w:val="nil"/>
               <w:left w:val="nil"/>
               <w:bottom w:val="nil"/>
-              <w:right w:val="single" w:color="auto" w:sz="18" w:space="0"/>
+              <w:right w:val="single" w:sz="18" w:space="0" w:color="auto"/>
             </w:tcBorders>
             <w:shd w:val="clear" w:color="auto" w:fill="FFFFFF" w:themeFill="background1"/>
           </w:tcPr>
@@ -6129,7 +6127,7 @@
             <w:gridSpan w:val="2"/>
             <w:tcBorders>
               <w:top w:val="nil"/>
-              <w:left w:val="single" w:color="auto" w:sz="18" w:space="0"/>
+              <w:left w:val="single" w:sz="18" w:space="0" w:color="auto"/>
               <w:bottom w:val="nil"/>
               <w:right w:val="nil"/>
             </w:tcBorders>
@@ -6147,8 +6145,6 @@
             </w:r>
             <w:r>
               <w:br/>
-            </w:r>
-            <w:r>
               <w:t>(Total overall costings * 10%)</w:t>
             </w:r>
           </w:p>
@@ -6168,19 +6164,25 @@
               <w:t>PHP 1</w:t>
             </w:r>
             <w:r>
-              <w:t>40</w:t>
+              <w:t>36</w:t>
             </w:r>
             <w:r>
               <w:t>,</w:t>
             </w:r>
             <w:r>
-              <w:t>7</w:t>
+              <w:t>2</w:t>
             </w:r>
             <w:r>
               <w:t>22</w:t>
             </w:r>
             <w:r>
-              <w:t>.00</w:t>
+              <w:t>.</w:t>
+            </w:r>
+            <w:r>
+              <w:t>8</w:t>
+            </w:r>
+            <w:r>
+              <w:t>0</w:t>
             </w:r>
           </w:p>
         </w:tc>
@@ -6218,28 +6220,32 @@
               <w:top w:val="nil"/>
               <w:left w:val="nil"/>
               <w:bottom w:val="nil"/>
-              <w:right w:val="single" w:color="auto" w:sz="18" w:space="0"/>
+              <w:right w:val="single" w:sz="18" w:space="0" w:color="auto"/>
             </w:tcBorders>
             <w:shd w:val="clear" w:color="auto" w:fill="FFFFFF" w:themeFill="background1"/>
           </w:tcPr>
           <w:p>
             <w:r>
               <w:br/>
-            </w:r>
-            <w:r>
               <w:t>PHP 1</w:t>
             </w:r>
             <w:r>
-              <w:t>40</w:t>
+              <w:t>36</w:t>
             </w:r>
             <w:r>
               <w:t>,</w:t>
             </w:r>
             <w:r>
-              <w:t>7</w:t>
-            </w:r>
-            <w:r>
-              <w:t>22.00</w:t>
+              <w:t>2</w:t>
+            </w:r>
+            <w:r>
+              <w:t>22.</w:t>
+            </w:r>
+            <w:r>
+              <w:t>8</w:t>
+            </w:r>
+            <w:r>
+              <w:t>0</w:t>
             </w:r>
             <w:r>
               <w:br/>
@@ -6258,10 +6264,10 @@
             <w:tcW w:w="9374" w:type="dxa"/>
             <w:gridSpan w:val="8"/>
             <w:tcBorders>
-              <w:top w:val="single" w:color="auto" w:sz="12" w:space="0"/>
-              <w:left w:val="single" w:color="auto" w:sz="18" w:space="0"/>
+              <w:top w:val="single" w:sz="12" w:space="0" w:color="auto"/>
+              <w:left w:val="single" w:sz="18" w:space="0" w:color="auto"/>
               <w:bottom w:val="nil"/>
-              <w:right w:val="single" w:color="auto" w:sz="18" w:space="0"/>
+              <w:right w:val="single" w:sz="18" w:space="0" w:color="auto"/>
             </w:tcBorders>
             <w:shd w:val="clear" w:color="auto" w:fill="4472C4" w:themeFill="accent1"/>
           </w:tcPr>
@@ -6283,8 +6289,8 @@
             <w:tcW w:w="2017" w:type="dxa"/>
             <w:tcBorders>
               <w:top w:val="nil"/>
-              <w:left w:val="single" w:color="auto" w:sz="18" w:space="0"/>
-              <w:bottom w:val="single" w:color="auto" w:sz="18" w:space="0"/>
+              <w:left w:val="single" w:sz="18" w:space="0" w:color="auto"/>
+              <w:bottom w:val="single" w:sz="18" w:space="0" w:color="auto"/>
               <w:right w:val="nil"/>
             </w:tcBorders>
             <w:vAlign w:val="center"/>
@@ -6305,7 +6311,7 @@
             <w:tcBorders>
               <w:top w:val="nil"/>
               <w:left w:val="nil"/>
-              <w:bottom w:val="single" w:color="auto" w:sz="18" w:space="0"/>
+              <w:bottom w:val="single" w:sz="18" w:space="0" w:color="auto"/>
               <w:right w:val="nil"/>
             </w:tcBorders>
             <w:shd w:val="clear" w:color="auto" w:fill="FFFFFF" w:themeFill="background1"/>
@@ -6318,7 +6324,7 @@
             <w:tcBorders>
               <w:top w:val="nil"/>
               <w:left w:val="nil"/>
-              <w:bottom w:val="single" w:color="auto" w:sz="18" w:space="0"/>
+              <w:bottom w:val="single" w:sz="18" w:space="0" w:color="auto"/>
               <w:right w:val="nil"/>
             </w:tcBorders>
           </w:tcPr>
@@ -6330,29 +6336,32 @@
             <w:tcBorders>
               <w:top w:val="nil"/>
               <w:left w:val="nil"/>
-              <w:bottom w:val="single" w:color="auto" w:sz="18" w:space="0"/>
-              <w:right w:val="single" w:color="auto" w:sz="18" w:space="0"/>
+              <w:bottom w:val="single" w:sz="18" w:space="0" w:color="auto"/>
+              <w:right w:val="single" w:sz="18" w:space="0" w:color="auto"/>
             </w:tcBorders>
             <w:vAlign w:val="center"/>
           </w:tcPr>
           <w:p>
             <w:r>
-              <w:t>PHP 1,5</w:t>
-            </w:r>
-            <w:r>
-              <w:t>47</w:t>
+              <w:t>PHP 1,</w:t>
+            </w:r>
+            <w:r>
+              <w:t>498</w:t>
             </w:r>
             <w:r>
               <w:t>,</w:t>
             </w:r>
             <w:r>
-              <w:t>9</w:t>
+              <w:t>4</w:t>
             </w:r>
             <w:r>
               <w:t>50.</w:t>
             </w:r>
             <w:r>
               <w:t>8</w:t>
+            </w:r>
+            <w:r>
+              <w:t>0</w:t>
             </w:r>
           </w:p>
           <w:p/>
@@ -6367,8 +6376,9 @@
       <w:r>
         <w:br w:type="page"/>
       </w:r>
-      <w:bookmarkStart w:name="_Toc136732116" w:id="9"/>
-      <w:r>
+      <w:bookmarkStart w:id="9" w:name="_Toc136732116"/>
+      <w:r>
+        <w:lastRenderedPageBreak/>
         <w:t>Sponsor Acceptance</w:t>
       </w:r>
       <w:bookmarkEnd w:id="9"/>
@@ -6392,8 +6402,6 @@
       </w:r>
       <w:r>
         <w:tab/>
-      </w:r>
-      <w:r>
         <w:t xml:space="preserve">Date:   </w:t>
       </w:r>
       <w:r>
@@ -6455,8 +6463,9 @@
       <w:pPr>
         <w:pStyle w:val="Heading1"/>
       </w:pPr>
-      <w:bookmarkStart w:name="_Toc136732117" w:id="10"/>
-      <w:r>
+      <w:bookmarkStart w:id="10" w:name="_Toc136732117"/>
+      <w:r>
+        <w:lastRenderedPageBreak/>
         <w:t>Appendi</w:t>
       </w:r>
       <w:r>
@@ -6468,7 +6477,7 @@
       <w:pPr>
         <w:pStyle w:val="Heading2"/>
       </w:pPr>
-      <w:bookmarkStart w:name="_Toc136732118" w:id="11"/>
+      <w:bookmarkStart w:id="11" w:name="_Toc136732118"/>
       <w:r>
         <w:t xml:space="preserve">Appendix A: </w:t>
       </w:r>
@@ -8704,8 +8713,9 @@
       <w:pPr>
         <w:pStyle w:val="Heading2"/>
       </w:pPr>
-      <w:bookmarkStart w:name="_Toc136732119" w:id="12"/>
-      <w:r>
+      <w:bookmarkStart w:id="12" w:name="_Toc136732119"/>
+      <w:r>
+        <w:lastRenderedPageBreak/>
         <w:t xml:space="preserve">Appendix B: </w:t>
       </w:r>
       <w:r>
@@ -8718,10 +8728,10 @@
       <w:tblPr>
         <w:tblW w:w="0" w:type="dxa"/>
         <w:tblBorders>
-          <w:top w:val="outset" w:color="auto" w:sz="6" w:space="0"/>
-          <w:left w:val="outset" w:color="auto" w:sz="6" w:space="0"/>
-          <w:bottom w:val="outset" w:color="auto" w:sz="6" w:space="0"/>
-          <w:right w:val="outset" w:color="auto" w:sz="6" w:space="0"/>
+          <w:top w:val="outset" w:sz="6" w:space="0" w:color="auto"/>
+          <w:left w:val="outset" w:sz="6" w:space="0" w:color="auto"/>
+          <w:bottom w:val="outset" w:sz="6" w:space="0" w:color="auto"/>
+          <w:right w:val="outset" w:sz="6" w:space="0" w:color="auto"/>
         </w:tblBorders>
         <w:tblCellMar>
           <w:left w:w="0" w:type="dxa"/>
@@ -8741,10 +8751,10 @@
           <w:tcPr>
             <w:tcW w:w="3135" w:type="dxa"/>
             <w:tcBorders>
-              <w:top w:val="single" w:color="000000" w:sz="6" w:space="0"/>
-              <w:left w:val="single" w:color="000000" w:sz="6" w:space="0"/>
-              <w:bottom w:val="single" w:color="000000" w:sz="6" w:space="0"/>
-              <w:right w:val="single" w:color="000000" w:sz="6" w:space="0"/>
+              <w:top w:val="single" w:sz="6" w:space="0" w:color="000000"/>
+              <w:left w:val="single" w:sz="6" w:space="0" w:color="000000"/>
+              <w:bottom w:val="single" w:sz="6" w:space="0" w:color="000000"/>
+              <w:right w:val="single" w:sz="6" w:space="0" w:color="000000"/>
             </w:tcBorders>
             <w:shd w:val="clear" w:color="auto" w:fill="auto"/>
             <w:hideMark/>
@@ -8766,10 +8776,10 @@
           <w:tcPr>
             <w:tcW w:w="5835" w:type="dxa"/>
             <w:tcBorders>
-              <w:top w:val="single" w:color="000000" w:sz="6" w:space="0"/>
-              <w:left w:val="single" w:color="000000" w:sz="6" w:space="0"/>
-              <w:bottom w:val="single" w:color="000000" w:sz="6" w:space="0"/>
-              <w:right w:val="single" w:color="000000" w:sz="6" w:space="0"/>
+              <w:top w:val="single" w:sz="6" w:space="0" w:color="000000"/>
+              <w:left w:val="single" w:sz="6" w:space="0" w:color="000000"/>
+              <w:bottom w:val="single" w:sz="6" w:space="0" w:color="000000"/>
+              <w:right w:val="single" w:sz="6" w:space="0" w:color="000000"/>
             </w:tcBorders>
             <w:shd w:val="clear" w:color="auto" w:fill="auto"/>
             <w:hideMark/>
@@ -8796,10 +8806,10 @@
           <w:tcPr>
             <w:tcW w:w="3135" w:type="dxa"/>
             <w:tcBorders>
-              <w:top w:val="single" w:color="000000" w:sz="6" w:space="0"/>
-              <w:left w:val="single" w:color="000000" w:sz="6" w:space="0"/>
-              <w:bottom w:val="single" w:color="000000" w:sz="6" w:space="0"/>
-              <w:right w:val="single" w:color="000000" w:sz="6" w:space="0"/>
+              <w:top w:val="single" w:sz="6" w:space="0" w:color="000000"/>
+              <w:left w:val="single" w:sz="6" w:space="0" w:color="000000"/>
+              <w:bottom w:val="single" w:sz="6" w:space="0" w:color="000000"/>
+              <w:right w:val="single" w:sz="6" w:space="0" w:color="000000"/>
             </w:tcBorders>
             <w:shd w:val="clear" w:color="auto" w:fill="auto"/>
             <w:hideMark/>
@@ -8821,10 +8831,10 @@
           <w:tcPr>
             <w:tcW w:w="5835" w:type="dxa"/>
             <w:tcBorders>
-              <w:top w:val="single" w:color="000000" w:sz="6" w:space="0"/>
-              <w:left w:val="single" w:color="000000" w:sz="6" w:space="0"/>
-              <w:bottom w:val="single" w:color="000000" w:sz="6" w:space="0"/>
-              <w:right w:val="single" w:color="000000" w:sz="6" w:space="0"/>
+              <w:top w:val="single" w:sz="6" w:space="0" w:color="000000"/>
+              <w:left w:val="single" w:sz="6" w:space="0" w:color="000000"/>
+              <w:bottom w:val="single" w:sz="6" w:space="0" w:color="000000"/>
+              <w:right w:val="single" w:sz="6" w:space="0" w:color="000000"/>
             </w:tcBorders>
             <w:shd w:val="clear" w:color="auto" w:fill="auto"/>
             <w:hideMark/>
@@ -8851,10 +8861,10 @@
           <w:tcPr>
             <w:tcW w:w="3135" w:type="dxa"/>
             <w:tcBorders>
-              <w:top w:val="single" w:color="000000" w:sz="6" w:space="0"/>
-              <w:left w:val="single" w:color="000000" w:sz="6" w:space="0"/>
-              <w:bottom w:val="single" w:color="000000" w:sz="6" w:space="0"/>
-              <w:right w:val="single" w:color="000000" w:sz="6" w:space="0"/>
+              <w:top w:val="single" w:sz="6" w:space="0" w:color="000000"/>
+              <w:left w:val="single" w:sz="6" w:space="0" w:color="000000"/>
+              <w:bottom w:val="single" w:sz="6" w:space="0" w:color="000000"/>
+              <w:right w:val="single" w:sz="6" w:space="0" w:color="000000"/>
             </w:tcBorders>
             <w:shd w:val="clear" w:color="auto" w:fill="auto"/>
             <w:hideMark/>
@@ -8876,10 +8886,10 @@
           <w:tcPr>
             <w:tcW w:w="5835" w:type="dxa"/>
             <w:tcBorders>
-              <w:top w:val="single" w:color="000000" w:sz="6" w:space="0"/>
-              <w:left w:val="single" w:color="000000" w:sz="6" w:space="0"/>
-              <w:bottom w:val="single" w:color="000000" w:sz="6" w:space="0"/>
-              <w:right w:val="single" w:color="000000" w:sz="6" w:space="0"/>
+              <w:top w:val="single" w:sz="6" w:space="0" w:color="000000"/>
+              <w:left w:val="single" w:sz="6" w:space="0" w:color="000000"/>
+              <w:bottom w:val="single" w:sz="6" w:space="0" w:color="000000"/>
+              <w:right w:val="single" w:sz="6" w:space="0" w:color="000000"/>
             </w:tcBorders>
             <w:shd w:val="clear" w:color="auto" w:fill="auto"/>
             <w:hideMark/>
@@ -8906,10 +8916,10 @@
           <w:tcPr>
             <w:tcW w:w="3135" w:type="dxa"/>
             <w:tcBorders>
-              <w:top w:val="single" w:color="000000" w:sz="6" w:space="0"/>
-              <w:left w:val="single" w:color="000000" w:sz="6" w:space="0"/>
-              <w:bottom w:val="single" w:color="000000" w:sz="6" w:space="0"/>
-              <w:right w:val="single" w:color="000000" w:sz="6" w:space="0"/>
+              <w:top w:val="single" w:sz="6" w:space="0" w:color="000000"/>
+              <w:left w:val="single" w:sz="6" w:space="0" w:color="000000"/>
+              <w:bottom w:val="single" w:sz="6" w:space="0" w:color="000000"/>
+              <w:right w:val="single" w:sz="6" w:space="0" w:color="000000"/>
             </w:tcBorders>
             <w:shd w:val="clear" w:color="auto" w:fill="auto"/>
             <w:hideMark/>
@@ -8931,10 +8941,10 @@
           <w:tcPr>
             <w:tcW w:w="5835" w:type="dxa"/>
             <w:tcBorders>
-              <w:top w:val="single" w:color="000000" w:sz="6" w:space="0"/>
-              <w:left w:val="single" w:color="000000" w:sz="6" w:space="0"/>
-              <w:bottom w:val="single" w:color="000000" w:sz="6" w:space="0"/>
-              <w:right w:val="single" w:color="000000" w:sz="6" w:space="0"/>
+              <w:top w:val="single" w:sz="6" w:space="0" w:color="000000"/>
+              <w:left w:val="single" w:sz="6" w:space="0" w:color="000000"/>
+              <w:bottom w:val="single" w:sz="6" w:space="0" w:color="000000"/>
+              <w:right w:val="single" w:sz="6" w:space="0" w:color="000000"/>
             </w:tcBorders>
             <w:shd w:val="clear" w:color="auto" w:fill="auto"/>
             <w:hideMark/>
@@ -8961,10 +8971,10 @@
           <w:tcPr>
             <w:tcW w:w="3135" w:type="dxa"/>
             <w:tcBorders>
-              <w:top w:val="single" w:color="000000" w:sz="6" w:space="0"/>
-              <w:left w:val="single" w:color="000000" w:sz="6" w:space="0"/>
-              <w:bottom w:val="single" w:color="000000" w:sz="6" w:space="0"/>
-              <w:right w:val="single" w:color="000000" w:sz="6" w:space="0"/>
+              <w:top w:val="single" w:sz="6" w:space="0" w:color="000000"/>
+              <w:left w:val="single" w:sz="6" w:space="0" w:color="000000"/>
+              <w:bottom w:val="single" w:sz="6" w:space="0" w:color="000000"/>
+              <w:right w:val="single" w:sz="6" w:space="0" w:color="000000"/>
             </w:tcBorders>
             <w:shd w:val="clear" w:color="auto" w:fill="auto"/>
             <w:hideMark/>
@@ -8986,10 +8996,10 @@
           <w:tcPr>
             <w:tcW w:w="5835" w:type="dxa"/>
             <w:tcBorders>
-              <w:top w:val="single" w:color="000000" w:sz="6" w:space="0"/>
-              <w:left w:val="single" w:color="000000" w:sz="6" w:space="0"/>
-              <w:bottom w:val="single" w:color="000000" w:sz="6" w:space="0"/>
-              <w:right w:val="single" w:color="000000" w:sz="6" w:space="0"/>
+              <w:top w:val="single" w:sz="6" w:space="0" w:color="000000"/>
+              <w:left w:val="single" w:sz="6" w:space="0" w:color="000000"/>
+              <w:bottom w:val="single" w:sz="6" w:space="0" w:color="000000"/>
+              <w:right w:val="single" w:sz="6" w:space="0" w:color="000000"/>
             </w:tcBorders>
             <w:shd w:val="clear" w:color="auto" w:fill="auto"/>
             <w:hideMark/>
@@ -9016,10 +9026,10 @@
           <w:tcPr>
             <w:tcW w:w="3135" w:type="dxa"/>
             <w:tcBorders>
-              <w:top w:val="single" w:color="000000" w:sz="6" w:space="0"/>
-              <w:left w:val="single" w:color="000000" w:sz="6" w:space="0"/>
-              <w:bottom w:val="single" w:color="000000" w:sz="6" w:space="0"/>
-              <w:right w:val="single" w:color="000000" w:sz="6" w:space="0"/>
+              <w:top w:val="single" w:sz="6" w:space="0" w:color="000000"/>
+              <w:left w:val="single" w:sz="6" w:space="0" w:color="000000"/>
+              <w:bottom w:val="single" w:sz="6" w:space="0" w:color="000000"/>
+              <w:right w:val="single" w:sz="6" w:space="0" w:color="000000"/>
             </w:tcBorders>
             <w:shd w:val="clear" w:color="auto" w:fill="auto"/>
             <w:hideMark/>
@@ -9041,10 +9051,10 @@
           <w:tcPr>
             <w:tcW w:w="5835" w:type="dxa"/>
             <w:tcBorders>
-              <w:top w:val="single" w:color="000000" w:sz="6" w:space="0"/>
-              <w:left w:val="single" w:color="000000" w:sz="6" w:space="0"/>
-              <w:bottom w:val="single" w:color="000000" w:sz="6" w:space="0"/>
-              <w:right w:val="single" w:color="000000" w:sz="6" w:space="0"/>
+              <w:top w:val="single" w:sz="6" w:space="0" w:color="000000"/>
+              <w:left w:val="single" w:sz="6" w:space="0" w:color="000000"/>
+              <w:bottom w:val="single" w:sz="6" w:space="0" w:color="000000"/>
+              <w:right w:val="single" w:sz="6" w:space="0" w:color="000000"/>
             </w:tcBorders>
             <w:shd w:val="clear" w:color="auto" w:fill="auto"/>
             <w:hideMark/>
@@ -9071,10 +9081,10 @@
           <w:tcPr>
             <w:tcW w:w="3135" w:type="dxa"/>
             <w:tcBorders>
-              <w:top w:val="single" w:color="000000" w:sz="6" w:space="0"/>
-              <w:left w:val="single" w:color="000000" w:sz="6" w:space="0"/>
-              <w:bottom w:val="single" w:color="000000" w:sz="6" w:space="0"/>
-              <w:right w:val="single" w:color="000000" w:sz="6" w:space="0"/>
+              <w:top w:val="single" w:sz="6" w:space="0" w:color="000000"/>
+              <w:left w:val="single" w:sz="6" w:space="0" w:color="000000"/>
+              <w:bottom w:val="single" w:sz="6" w:space="0" w:color="000000"/>
+              <w:right w:val="single" w:sz="6" w:space="0" w:color="000000"/>
             </w:tcBorders>
             <w:shd w:val="clear" w:color="auto" w:fill="auto"/>
             <w:hideMark/>
@@ -9096,10 +9106,10 @@
           <w:tcPr>
             <w:tcW w:w="5835" w:type="dxa"/>
             <w:tcBorders>
-              <w:top w:val="single" w:color="000000" w:sz="6" w:space="0"/>
-              <w:left w:val="single" w:color="000000" w:sz="6" w:space="0"/>
-              <w:bottom w:val="single" w:color="000000" w:sz="6" w:space="0"/>
-              <w:right w:val="single" w:color="000000" w:sz="6" w:space="0"/>
+              <w:top w:val="single" w:sz="6" w:space="0" w:color="000000"/>
+              <w:left w:val="single" w:sz="6" w:space="0" w:color="000000"/>
+              <w:bottom w:val="single" w:sz="6" w:space="0" w:color="000000"/>
+              <w:right w:val="single" w:sz="6" w:space="0" w:color="000000"/>
             </w:tcBorders>
             <w:shd w:val="clear" w:color="auto" w:fill="auto"/>
             <w:hideMark/>
@@ -9157,7 +9167,7 @@
       </w:r>
       <w:r>
         <w:rPr>
-          <w:rFonts w:hint="eastAsia" w:ascii="MS Gothic" w:hAnsi="MS Gothic" w:eastAsia="MS Gothic" w:cs="Segoe UI"/>
+          <w:rFonts w:ascii="MS Gothic" w:eastAsia="MS Gothic" w:hAnsi="MS Gothic" w:cs="Segoe UI" w:hint="eastAsia"/>
         </w:rPr>
         <w:t>☐</w:t>
       </w:r>
@@ -9169,13 +9179,11 @@
       </w:r>
       <w:r>
         <w:tab/>
-      </w:r>
-      <w:r>
         <w:t>Rejected ​</w:t>
       </w:r>
       <w:r>
         <w:rPr>
-          <w:rFonts w:hint="eastAsia" w:ascii="MS Gothic" w:hAnsi="MS Gothic" w:eastAsia="MS Gothic" w:cs="Segoe UI"/>
+          <w:rFonts w:ascii="MS Gothic" w:eastAsia="MS Gothic" w:hAnsi="MS Gothic" w:cs="Segoe UI" w:hint="eastAsia"/>
         </w:rPr>
         <w:t>☐</w:t>
       </w:r>
@@ -9187,10 +9195,10 @@
       <w:tblPr>
         <w:tblW w:w="0" w:type="dxa"/>
         <w:tblBorders>
-          <w:top w:val="outset" w:color="auto" w:sz="6" w:space="0"/>
-          <w:left w:val="outset" w:color="auto" w:sz="6" w:space="0"/>
-          <w:bottom w:val="outset" w:color="auto" w:sz="6" w:space="0"/>
-          <w:right w:val="outset" w:color="auto" w:sz="6" w:space="0"/>
+          <w:top w:val="outset" w:sz="6" w:space="0" w:color="auto"/>
+          <w:left w:val="outset" w:sz="6" w:space="0" w:color="auto"/>
+          <w:bottom w:val="outset" w:sz="6" w:space="0" w:color="auto"/>
+          <w:right w:val="outset" w:sz="6" w:space="0" w:color="auto"/>
         </w:tblBorders>
         <w:tblCellMar>
           <w:left w:w="0" w:type="dxa"/>
@@ -9439,7 +9447,7 @@
 </file>
 
 <file path=word/endnotes.xml><?xml version="1.0" encoding="utf-8"?>
-<w:endnotes xmlns:wpc="http://schemas.microsoft.com/office/word/2010/wordprocessingCanvas" xmlns:cx="http://schemas.microsoft.com/office/drawing/2014/chartex" xmlns:cx1="http://schemas.microsoft.com/office/drawing/2015/9/8/chartex" xmlns:cx2="http://schemas.microsoft.com/office/drawing/2015/10/21/chartex" xmlns:cx3="http://schemas.microsoft.com/office/drawing/2016/5/9/chartex" xmlns:cx4="http://schemas.microsoft.com/office/drawing/2016/5/10/chartex" xmlns:cx5="http://schemas.microsoft.com/office/drawing/2016/5/11/chartex" xmlns:cx6="http://schemas.microsoft.com/office/drawing/2016/5/12/chartex" xmlns:cx7="http://schemas.microsoft.com/office/drawing/2016/5/13/chartex" xmlns:cx8="http://schemas.microsoft.com/office/drawing/2016/5/14/chartex" xmlns:mc="http://schemas.openxmlformats.org/markup-compatibility/2006" xmlns:aink="http://schemas.microsoft.com/office/drawing/2016/ink" xmlns:am3d="http://schemas.microsoft.com/office/drawing/2017/model3d" xmlns:o="urn:schemas-microsoft-com:office:office" xmlns:oel="http://schemas.microsoft.com/office/2019/extlst" xmlns:r="http://schemas.openxmlformats.org/officeDocument/2006/relationships" xmlns:m="http://schemas.openxmlformats.org/officeDocument/2006/math" xmlns:v="urn:schemas-microsoft-com:vml" xmlns:wp14="http://schemas.microsoft.com/office/word/2010/wordprocessingDrawing" xmlns:wp="http://schemas.openxmlformats.org/drawingml/2006/wordprocessingDrawing" xmlns:w10="urn:schemas-microsoft-com:office:word" xmlns:w="http://schemas.openxmlformats.org/wordprocessingml/2006/main" xmlns:w14="http://schemas.microsoft.com/office/word/2010/wordml" xmlns:w15="http://schemas.microsoft.com/office/word/2012/wordml" xmlns:w16cex="http://schemas.microsoft.com/office/word/2018/wordml/cex" xmlns:w16cid="http://schemas.microsoft.com/office/word/2016/wordml/cid" xmlns:w16="http://schemas.microsoft.com/office/word/2018/wordml" xmlns:w16du="http://schemas.microsoft.com/office/word/2023/wordml/word16du" xmlns:w16sdtdh="http://schemas.microsoft.com/office/word/2020/wordml/sdtdatahash" xmlns:w16se="http://schemas.microsoft.com/office/word/2015/wordml/symex" xmlns:wpg="http://schemas.microsoft.com/office/word/2010/wordprocessingGroup" xmlns:wpi="http://schemas.microsoft.com/office/word/2010/wordprocessingInk" xmlns:wne="http://schemas.microsoft.com/office/word/2006/wordml" xmlns:wps="http://schemas.microsoft.com/office/word/2010/wordprocessingShape" mc:Ignorable="w14 w15 w16se w16cid w16 w16cex w16sdtdh w16du wp14">
+<w:endnotes xmlns:wpc="http://schemas.microsoft.com/office/word/2010/wordprocessingCanvas" xmlns:cx="http://schemas.microsoft.com/office/drawing/2014/chartex" xmlns:cx1="http://schemas.microsoft.com/office/drawing/2015/9/8/chartex" xmlns:cx2="http://schemas.microsoft.com/office/drawing/2015/10/21/chartex" xmlns:cx3="http://schemas.microsoft.com/office/drawing/2016/5/9/chartex" xmlns:cx4="http://schemas.microsoft.com/office/drawing/2016/5/10/chartex" xmlns:cx5="http://schemas.microsoft.com/office/drawing/2016/5/11/chartex" xmlns:cx6="http://schemas.microsoft.com/office/drawing/2016/5/12/chartex" xmlns:cx7="http://schemas.microsoft.com/office/drawing/2016/5/13/chartex" xmlns:cx8="http://schemas.microsoft.com/office/drawing/2016/5/14/chartex" xmlns:mc="http://schemas.openxmlformats.org/markup-compatibility/2006" xmlns:aink="http://schemas.microsoft.com/office/drawing/2016/ink" xmlns:am3d="http://schemas.microsoft.com/office/drawing/2017/model3d" xmlns:o="urn:schemas-microsoft-com:office:office" xmlns:oel="http://schemas.microsoft.com/office/2019/extlst" xmlns:r="http://schemas.openxmlformats.org/officeDocument/2006/relationships" xmlns:m="http://schemas.openxmlformats.org/officeDocument/2006/math" xmlns:v="urn:schemas-microsoft-com:vml" xmlns:wp14="http://schemas.microsoft.com/office/word/2010/wordprocessingDrawing" xmlns:wp="http://schemas.openxmlformats.org/drawingml/2006/wordprocessingDrawing" xmlns:w10="urn:schemas-microsoft-com:office:word" xmlns:w="http://schemas.openxmlformats.org/wordprocessingml/2006/main" xmlns:w14="http://schemas.microsoft.com/office/word/2010/wordml" xmlns:w15="http://schemas.microsoft.com/office/word/2012/wordml" xmlns:w16cex="http://schemas.microsoft.com/office/word/2018/wordml/cex" xmlns:w16cid="http://schemas.microsoft.com/office/word/2016/wordml/cid" xmlns:w16="http://schemas.microsoft.com/office/word/2018/wordml" xmlns:w16du="http://schemas.microsoft.com/office/word/2023/wordml/word16du" xmlns:w16sdtdh="http://schemas.microsoft.com/office/word/2020/wordml/sdtdatahash" xmlns:w16se="http://schemas.microsoft.com/office/word/2015/wordml/symex" xmlns:wpg="http://schemas.microsoft.com/office/word/2010/wordprocessingGroup" xmlns:wpi="http://schemas.microsoft.com/office/word/2010/wordprocessingInk" xmlns:wne="http://schemas.microsoft.com/office/word/2006/wordml" xmlns:wps="http://schemas.microsoft.com/office/word/2010/wordprocessingShape" mc:Ignorable="w14 w15 w16se w16cid w16 w16cex w16sdtdh wp14">
   <w:endnote w:type="separator" w:id="-1">
     <w:p>
       <w:r>
@@ -9461,7 +9469,7 @@
 </file>
 
 <file path=word/footer1.xml><?xml version="1.0" encoding="utf-8"?>
-<w:ftr xmlns:wpc="http://schemas.microsoft.com/office/word/2010/wordprocessingCanvas" xmlns:cx="http://schemas.microsoft.com/office/drawing/2014/chartex" xmlns:cx1="http://schemas.microsoft.com/office/drawing/2015/9/8/chartex" xmlns:cx2="http://schemas.microsoft.com/office/drawing/2015/10/21/chartex" xmlns:cx3="http://schemas.microsoft.com/office/drawing/2016/5/9/chartex" xmlns:cx4="http://schemas.microsoft.com/office/drawing/2016/5/10/chartex" xmlns:cx5="http://schemas.microsoft.com/office/drawing/2016/5/11/chartex" xmlns:cx6="http://schemas.microsoft.com/office/drawing/2016/5/12/chartex" xmlns:cx7="http://schemas.microsoft.com/office/drawing/2016/5/13/chartex" xmlns:cx8="http://schemas.microsoft.com/office/drawing/2016/5/14/chartex" xmlns:mc="http://schemas.openxmlformats.org/markup-compatibility/2006" xmlns:aink="http://schemas.microsoft.com/office/drawing/2016/ink" xmlns:am3d="http://schemas.microsoft.com/office/drawing/2017/model3d" xmlns:o="urn:schemas-microsoft-com:office:office" xmlns:oel="http://schemas.microsoft.com/office/2019/extlst" xmlns:r="http://schemas.openxmlformats.org/officeDocument/2006/relationships" xmlns:m="http://schemas.openxmlformats.org/officeDocument/2006/math" xmlns:v="urn:schemas-microsoft-com:vml" xmlns:wp14="http://schemas.microsoft.com/office/word/2010/wordprocessingDrawing" xmlns:wp="http://schemas.openxmlformats.org/drawingml/2006/wordprocessingDrawing" xmlns:w10="urn:schemas-microsoft-com:office:word" xmlns:w="http://schemas.openxmlformats.org/wordprocessingml/2006/main" xmlns:w14="http://schemas.microsoft.com/office/word/2010/wordml" xmlns:w15="http://schemas.microsoft.com/office/word/2012/wordml" xmlns:w16cex="http://schemas.microsoft.com/office/word/2018/wordml/cex" xmlns:w16cid="http://schemas.microsoft.com/office/word/2016/wordml/cid" xmlns:w16="http://schemas.microsoft.com/office/word/2018/wordml" xmlns:w16du="http://schemas.microsoft.com/office/word/2023/wordml/word16du" xmlns:w16sdtdh="http://schemas.microsoft.com/office/word/2020/wordml/sdtdatahash" xmlns:w16se="http://schemas.microsoft.com/office/word/2015/wordml/symex" xmlns:wpg="http://schemas.microsoft.com/office/word/2010/wordprocessingGroup" xmlns:wpi="http://schemas.microsoft.com/office/word/2010/wordprocessingInk" xmlns:wne="http://schemas.microsoft.com/office/word/2006/wordml" xmlns:wps="http://schemas.microsoft.com/office/word/2010/wordprocessingShape" mc:Ignorable="w14 w15 w16se w16cid w16 w16cex w16sdtdh w16du wp14">
+<w:ftr xmlns:wpc="http://schemas.microsoft.com/office/word/2010/wordprocessingCanvas" xmlns:cx="http://schemas.microsoft.com/office/drawing/2014/chartex" xmlns:cx1="http://schemas.microsoft.com/office/drawing/2015/9/8/chartex" xmlns:cx2="http://schemas.microsoft.com/office/drawing/2015/10/21/chartex" xmlns:cx3="http://schemas.microsoft.com/office/drawing/2016/5/9/chartex" xmlns:cx4="http://schemas.microsoft.com/office/drawing/2016/5/10/chartex" xmlns:cx5="http://schemas.microsoft.com/office/drawing/2016/5/11/chartex" xmlns:cx6="http://schemas.microsoft.com/office/drawing/2016/5/12/chartex" xmlns:cx7="http://schemas.microsoft.com/office/drawing/2016/5/13/chartex" xmlns:cx8="http://schemas.microsoft.com/office/drawing/2016/5/14/chartex" xmlns:mc="http://schemas.openxmlformats.org/markup-compatibility/2006" xmlns:aink="http://schemas.microsoft.com/office/drawing/2016/ink" xmlns:am3d="http://schemas.microsoft.com/office/drawing/2017/model3d" xmlns:o="urn:schemas-microsoft-com:office:office" xmlns:oel="http://schemas.microsoft.com/office/2019/extlst" xmlns:r="http://schemas.openxmlformats.org/officeDocument/2006/relationships" xmlns:m="http://schemas.openxmlformats.org/officeDocument/2006/math" xmlns:v="urn:schemas-microsoft-com:vml" xmlns:wp14="http://schemas.microsoft.com/office/word/2010/wordprocessingDrawing" xmlns:wp="http://schemas.openxmlformats.org/drawingml/2006/wordprocessingDrawing" xmlns:w10="urn:schemas-microsoft-com:office:word" xmlns:w="http://schemas.openxmlformats.org/wordprocessingml/2006/main" xmlns:w14="http://schemas.microsoft.com/office/word/2010/wordml" xmlns:w15="http://schemas.microsoft.com/office/word/2012/wordml" xmlns:w16cex="http://schemas.microsoft.com/office/word/2018/wordml/cex" xmlns:w16cid="http://schemas.microsoft.com/office/word/2016/wordml/cid" xmlns:w16="http://schemas.microsoft.com/office/word/2018/wordml" xmlns:w16du="http://schemas.microsoft.com/office/word/2023/wordml/word16du" xmlns:w16sdtdh="http://schemas.microsoft.com/office/word/2020/wordml/sdtdatahash" xmlns:w16se="http://schemas.microsoft.com/office/word/2015/wordml/symex" xmlns:wpg="http://schemas.microsoft.com/office/word/2010/wordprocessingGroup" xmlns:wpi="http://schemas.microsoft.com/office/word/2010/wordprocessingInk" xmlns:wne="http://schemas.microsoft.com/office/word/2006/wordml" xmlns:wps="http://schemas.microsoft.com/office/word/2010/wordprocessingShape" mc:Ignorable="w14 w15 w16se w16cid w16 w16cex w16sdtdh wp14">
   <w:p>
     <w:pPr>
       <w:rPr>
@@ -9492,7 +9500,7 @@
 </file>
 
 <file path=word/footer2.xml><?xml version="1.0" encoding="utf-8"?>
-<w:ftr xmlns:wpc="http://schemas.microsoft.com/office/word/2010/wordprocessingCanvas" xmlns:cx="http://schemas.microsoft.com/office/drawing/2014/chartex" xmlns:cx1="http://schemas.microsoft.com/office/drawing/2015/9/8/chartex" xmlns:cx2="http://schemas.microsoft.com/office/drawing/2015/10/21/chartex" xmlns:cx3="http://schemas.microsoft.com/office/drawing/2016/5/9/chartex" xmlns:cx4="http://schemas.microsoft.com/office/drawing/2016/5/10/chartex" xmlns:cx5="http://schemas.microsoft.com/office/drawing/2016/5/11/chartex" xmlns:cx6="http://schemas.microsoft.com/office/drawing/2016/5/12/chartex" xmlns:cx7="http://schemas.microsoft.com/office/drawing/2016/5/13/chartex" xmlns:cx8="http://schemas.microsoft.com/office/drawing/2016/5/14/chartex" xmlns:mc="http://schemas.openxmlformats.org/markup-compatibility/2006" xmlns:aink="http://schemas.microsoft.com/office/drawing/2016/ink" xmlns:am3d="http://schemas.microsoft.com/office/drawing/2017/model3d" xmlns:o="urn:schemas-microsoft-com:office:office" xmlns:oel="http://schemas.microsoft.com/office/2019/extlst" xmlns:r="http://schemas.openxmlformats.org/officeDocument/2006/relationships" xmlns:m="http://schemas.openxmlformats.org/officeDocument/2006/math" xmlns:v="urn:schemas-microsoft-com:vml" xmlns:wp14="http://schemas.microsoft.com/office/word/2010/wordprocessingDrawing" xmlns:wp="http://schemas.openxmlformats.org/drawingml/2006/wordprocessingDrawing" xmlns:w10="urn:schemas-microsoft-com:office:word" xmlns:w="http://schemas.openxmlformats.org/wordprocessingml/2006/main" xmlns:w14="http://schemas.microsoft.com/office/word/2010/wordml" xmlns:w15="http://schemas.microsoft.com/office/word/2012/wordml" xmlns:w16cex="http://schemas.microsoft.com/office/word/2018/wordml/cex" xmlns:w16cid="http://schemas.microsoft.com/office/word/2016/wordml/cid" xmlns:w16="http://schemas.microsoft.com/office/word/2018/wordml" xmlns:w16du="http://schemas.microsoft.com/office/word/2023/wordml/word16du" xmlns:w16sdtdh="http://schemas.microsoft.com/office/word/2020/wordml/sdtdatahash" xmlns:w16se="http://schemas.microsoft.com/office/word/2015/wordml/symex" xmlns:wpg="http://schemas.microsoft.com/office/word/2010/wordprocessingGroup" xmlns:wpi="http://schemas.microsoft.com/office/word/2010/wordprocessingInk" xmlns:wne="http://schemas.microsoft.com/office/word/2006/wordml" xmlns:wps="http://schemas.microsoft.com/office/word/2010/wordprocessingShape" mc:Ignorable="w14 w15 w16se w16cid w16 w16cex w16sdtdh w16du wp14">
+<w:ftr xmlns:wpc="http://schemas.microsoft.com/office/word/2010/wordprocessingCanvas" xmlns:cx="http://schemas.microsoft.com/office/drawing/2014/chartex" xmlns:cx1="http://schemas.microsoft.com/office/drawing/2015/9/8/chartex" xmlns:cx2="http://schemas.microsoft.com/office/drawing/2015/10/21/chartex" xmlns:cx3="http://schemas.microsoft.com/office/drawing/2016/5/9/chartex" xmlns:cx4="http://schemas.microsoft.com/office/drawing/2016/5/10/chartex" xmlns:cx5="http://schemas.microsoft.com/office/drawing/2016/5/11/chartex" xmlns:cx6="http://schemas.microsoft.com/office/drawing/2016/5/12/chartex" xmlns:cx7="http://schemas.microsoft.com/office/drawing/2016/5/13/chartex" xmlns:cx8="http://schemas.microsoft.com/office/drawing/2016/5/14/chartex" xmlns:mc="http://schemas.openxmlformats.org/markup-compatibility/2006" xmlns:aink="http://schemas.microsoft.com/office/drawing/2016/ink" xmlns:am3d="http://schemas.microsoft.com/office/drawing/2017/model3d" xmlns:o="urn:schemas-microsoft-com:office:office" xmlns:oel="http://schemas.microsoft.com/office/2019/extlst" xmlns:r="http://schemas.openxmlformats.org/officeDocument/2006/relationships" xmlns:m="http://schemas.openxmlformats.org/officeDocument/2006/math" xmlns:v="urn:schemas-microsoft-com:vml" xmlns:wp14="http://schemas.microsoft.com/office/word/2010/wordprocessingDrawing" xmlns:wp="http://schemas.openxmlformats.org/drawingml/2006/wordprocessingDrawing" xmlns:w10="urn:schemas-microsoft-com:office:word" xmlns:w="http://schemas.openxmlformats.org/wordprocessingml/2006/main" xmlns:w14="http://schemas.microsoft.com/office/word/2010/wordml" xmlns:w15="http://schemas.microsoft.com/office/word/2012/wordml" xmlns:w16cex="http://schemas.microsoft.com/office/word/2018/wordml/cex" xmlns:w16cid="http://schemas.microsoft.com/office/word/2016/wordml/cid" xmlns:w16="http://schemas.microsoft.com/office/word/2018/wordml" xmlns:w16du="http://schemas.microsoft.com/office/word/2023/wordml/word16du" xmlns:w16sdtdh="http://schemas.microsoft.com/office/word/2020/wordml/sdtdatahash" xmlns:w16se="http://schemas.microsoft.com/office/word/2015/wordml/symex" xmlns:wpg="http://schemas.microsoft.com/office/word/2010/wordprocessingGroup" xmlns:wpi="http://schemas.microsoft.com/office/word/2010/wordprocessingInk" xmlns:wne="http://schemas.microsoft.com/office/word/2006/wordml" xmlns:wps="http://schemas.microsoft.com/office/word/2010/wordprocessingShape" mc:Ignorable="w14 w15 w16se w16cid w16 w16cex w16sdtdh wp14">
   <w:p>
     <w:pPr>
       <w:rPr>
@@ -9540,7 +9548,7 @@
 </file>
 
 <file path=word/footnotes.xml><?xml version="1.0" encoding="utf-8"?>
-<w:footnotes xmlns:wpc="http://schemas.microsoft.com/office/word/2010/wordprocessingCanvas" xmlns:cx="http://schemas.microsoft.com/office/drawing/2014/chartex" xmlns:cx1="http://schemas.microsoft.com/office/drawing/2015/9/8/chartex" xmlns:cx2="http://schemas.microsoft.com/office/drawing/2015/10/21/chartex" xmlns:cx3="http://schemas.microsoft.com/office/drawing/2016/5/9/chartex" xmlns:cx4="http://schemas.microsoft.com/office/drawing/2016/5/10/chartex" xmlns:cx5="http://schemas.microsoft.com/office/drawing/2016/5/11/chartex" xmlns:cx6="http://schemas.microsoft.com/office/drawing/2016/5/12/chartex" xmlns:cx7="http://schemas.microsoft.com/office/drawing/2016/5/13/chartex" xmlns:cx8="http://schemas.microsoft.com/office/drawing/2016/5/14/chartex" xmlns:mc="http://schemas.openxmlformats.org/markup-compatibility/2006" xmlns:aink="http://schemas.microsoft.com/office/drawing/2016/ink" xmlns:am3d="http://schemas.microsoft.com/office/drawing/2017/model3d" xmlns:o="urn:schemas-microsoft-com:office:office" xmlns:oel="http://schemas.microsoft.com/office/2019/extlst" xmlns:r="http://schemas.openxmlformats.org/officeDocument/2006/relationships" xmlns:m="http://schemas.openxmlformats.org/officeDocument/2006/math" xmlns:v="urn:schemas-microsoft-com:vml" xmlns:wp14="http://schemas.microsoft.com/office/word/2010/wordprocessingDrawing" xmlns:wp="http://schemas.openxmlformats.org/drawingml/2006/wordprocessingDrawing" xmlns:w10="urn:schemas-microsoft-com:office:word" xmlns:w="http://schemas.openxmlformats.org/wordprocessingml/2006/main" xmlns:w14="http://schemas.microsoft.com/office/word/2010/wordml" xmlns:w15="http://schemas.microsoft.com/office/word/2012/wordml" xmlns:w16cex="http://schemas.microsoft.com/office/word/2018/wordml/cex" xmlns:w16cid="http://schemas.microsoft.com/office/word/2016/wordml/cid" xmlns:w16="http://schemas.microsoft.com/office/word/2018/wordml" xmlns:w16du="http://schemas.microsoft.com/office/word/2023/wordml/word16du" xmlns:w16sdtdh="http://schemas.microsoft.com/office/word/2020/wordml/sdtdatahash" xmlns:w16se="http://schemas.microsoft.com/office/word/2015/wordml/symex" xmlns:wpg="http://schemas.microsoft.com/office/word/2010/wordprocessingGroup" xmlns:wpi="http://schemas.microsoft.com/office/word/2010/wordprocessingInk" xmlns:wne="http://schemas.microsoft.com/office/word/2006/wordml" xmlns:wps="http://schemas.microsoft.com/office/word/2010/wordprocessingShape" mc:Ignorable="w14 w15 w16se w16cid w16 w16cex w16sdtdh w16du wp14">
+<w:footnotes xmlns:wpc="http://schemas.microsoft.com/office/word/2010/wordprocessingCanvas" xmlns:cx="http://schemas.microsoft.com/office/drawing/2014/chartex" xmlns:cx1="http://schemas.microsoft.com/office/drawing/2015/9/8/chartex" xmlns:cx2="http://schemas.microsoft.com/office/drawing/2015/10/21/chartex" xmlns:cx3="http://schemas.microsoft.com/office/drawing/2016/5/9/chartex" xmlns:cx4="http://schemas.microsoft.com/office/drawing/2016/5/10/chartex" xmlns:cx5="http://schemas.microsoft.com/office/drawing/2016/5/11/chartex" xmlns:cx6="http://schemas.microsoft.com/office/drawing/2016/5/12/chartex" xmlns:cx7="http://schemas.microsoft.com/office/drawing/2016/5/13/chartex" xmlns:cx8="http://schemas.microsoft.com/office/drawing/2016/5/14/chartex" xmlns:mc="http://schemas.openxmlformats.org/markup-compatibility/2006" xmlns:aink="http://schemas.microsoft.com/office/drawing/2016/ink" xmlns:am3d="http://schemas.microsoft.com/office/drawing/2017/model3d" xmlns:o="urn:schemas-microsoft-com:office:office" xmlns:oel="http://schemas.microsoft.com/office/2019/extlst" xmlns:r="http://schemas.openxmlformats.org/officeDocument/2006/relationships" xmlns:m="http://schemas.openxmlformats.org/officeDocument/2006/math" xmlns:v="urn:schemas-microsoft-com:vml" xmlns:wp14="http://schemas.microsoft.com/office/word/2010/wordprocessingDrawing" xmlns:wp="http://schemas.openxmlformats.org/drawingml/2006/wordprocessingDrawing" xmlns:w10="urn:schemas-microsoft-com:office:word" xmlns:w="http://schemas.openxmlformats.org/wordprocessingml/2006/main" xmlns:w14="http://schemas.microsoft.com/office/word/2010/wordml" xmlns:w15="http://schemas.microsoft.com/office/word/2012/wordml" xmlns:w16cex="http://schemas.microsoft.com/office/word/2018/wordml/cex" xmlns:w16cid="http://schemas.microsoft.com/office/word/2016/wordml/cid" xmlns:w16="http://schemas.microsoft.com/office/word/2018/wordml" xmlns:w16du="http://schemas.microsoft.com/office/word/2023/wordml/word16du" xmlns:w16sdtdh="http://schemas.microsoft.com/office/word/2020/wordml/sdtdatahash" xmlns:w16se="http://schemas.microsoft.com/office/word/2015/wordml/symex" xmlns:wpg="http://schemas.microsoft.com/office/word/2010/wordprocessingGroup" xmlns:wpi="http://schemas.microsoft.com/office/word/2010/wordprocessingInk" xmlns:wne="http://schemas.microsoft.com/office/word/2006/wordml" xmlns:wps="http://schemas.microsoft.com/office/word/2010/wordprocessingShape" mc:Ignorable="w14 w15 w16se w16cid w16 w16cex w16sdtdh wp14">
   <w:footnote w:type="separator" w:id="-1">
     <w:p>
       <w:r>
@@ -9562,7 +9570,7 @@
 </file>
 
 <file path=word/header1.xml><?xml version="1.0" encoding="utf-8"?>
-<w:hdr xmlns:wpc="http://schemas.microsoft.com/office/word/2010/wordprocessingCanvas" xmlns:cx="http://schemas.microsoft.com/office/drawing/2014/chartex" xmlns:cx1="http://schemas.microsoft.com/office/drawing/2015/9/8/chartex" xmlns:cx2="http://schemas.microsoft.com/office/drawing/2015/10/21/chartex" xmlns:cx3="http://schemas.microsoft.com/office/drawing/2016/5/9/chartex" xmlns:cx4="http://schemas.microsoft.com/office/drawing/2016/5/10/chartex" xmlns:cx5="http://schemas.microsoft.com/office/drawing/2016/5/11/chartex" xmlns:cx6="http://schemas.microsoft.com/office/drawing/2016/5/12/chartex" xmlns:cx7="http://schemas.microsoft.com/office/drawing/2016/5/13/chartex" xmlns:cx8="http://schemas.microsoft.com/office/drawing/2016/5/14/chartex" xmlns:mc="http://schemas.openxmlformats.org/markup-compatibility/2006" xmlns:aink="http://schemas.microsoft.com/office/drawing/2016/ink" xmlns:am3d="http://schemas.microsoft.com/office/drawing/2017/model3d" xmlns:o="urn:schemas-microsoft-com:office:office" xmlns:oel="http://schemas.microsoft.com/office/2019/extlst" xmlns:r="http://schemas.openxmlformats.org/officeDocument/2006/relationships" xmlns:m="http://schemas.openxmlformats.org/officeDocument/2006/math" xmlns:v="urn:schemas-microsoft-com:vml" xmlns:wp14="http://schemas.microsoft.com/office/word/2010/wordprocessingDrawing" xmlns:wp="http://schemas.openxmlformats.org/drawingml/2006/wordprocessingDrawing" xmlns:w10="urn:schemas-microsoft-com:office:word" xmlns:w="http://schemas.openxmlformats.org/wordprocessingml/2006/main" xmlns:w14="http://schemas.microsoft.com/office/word/2010/wordml" xmlns:w15="http://schemas.microsoft.com/office/word/2012/wordml" xmlns:w16cex="http://schemas.microsoft.com/office/word/2018/wordml/cex" xmlns:w16cid="http://schemas.microsoft.com/office/word/2016/wordml/cid" xmlns:w16="http://schemas.microsoft.com/office/word/2018/wordml" xmlns:w16du="http://schemas.microsoft.com/office/word/2023/wordml/word16du" xmlns:w16sdtdh="http://schemas.microsoft.com/office/word/2020/wordml/sdtdatahash" xmlns:w16se="http://schemas.microsoft.com/office/word/2015/wordml/symex" xmlns:wpg="http://schemas.microsoft.com/office/word/2010/wordprocessingGroup" xmlns:wpi="http://schemas.microsoft.com/office/word/2010/wordprocessingInk" xmlns:wne="http://schemas.microsoft.com/office/word/2006/wordml" xmlns:wps="http://schemas.microsoft.com/office/word/2010/wordprocessingShape" mc:Ignorable="w14 w15 w16se w16cid w16 w16cex w16sdtdh w16du wp14">
+<w:hdr xmlns:wpc="http://schemas.microsoft.com/office/word/2010/wordprocessingCanvas" xmlns:cx="http://schemas.microsoft.com/office/drawing/2014/chartex" xmlns:cx1="http://schemas.microsoft.com/office/drawing/2015/9/8/chartex" xmlns:cx2="http://schemas.microsoft.com/office/drawing/2015/10/21/chartex" xmlns:cx3="http://schemas.microsoft.com/office/drawing/2016/5/9/chartex" xmlns:cx4="http://schemas.microsoft.com/office/drawing/2016/5/10/chartex" xmlns:cx5="http://schemas.microsoft.com/office/drawing/2016/5/11/chartex" xmlns:cx6="http://schemas.microsoft.com/office/drawing/2016/5/12/chartex" xmlns:cx7="http://schemas.microsoft.com/office/drawing/2016/5/13/chartex" xmlns:cx8="http://schemas.microsoft.com/office/drawing/2016/5/14/chartex" xmlns:mc="http://schemas.openxmlformats.org/markup-compatibility/2006" xmlns:aink="http://schemas.microsoft.com/office/drawing/2016/ink" xmlns:am3d="http://schemas.microsoft.com/office/drawing/2017/model3d" xmlns:o="urn:schemas-microsoft-com:office:office" xmlns:oel="http://schemas.microsoft.com/office/2019/extlst" xmlns:r="http://schemas.openxmlformats.org/officeDocument/2006/relationships" xmlns:m="http://schemas.openxmlformats.org/officeDocument/2006/math" xmlns:v="urn:schemas-microsoft-com:vml" xmlns:wp14="http://schemas.microsoft.com/office/word/2010/wordprocessingDrawing" xmlns:wp="http://schemas.openxmlformats.org/drawingml/2006/wordprocessingDrawing" xmlns:w10="urn:schemas-microsoft-com:office:word" xmlns:w="http://schemas.openxmlformats.org/wordprocessingml/2006/main" xmlns:w14="http://schemas.microsoft.com/office/word/2010/wordml" xmlns:w15="http://schemas.microsoft.com/office/word/2012/wordml" xmlns:w16cex="http://schemas.microsoft.com/office/word/2018/wordml/cex" xmlns:w16cid="http://schemas.microsoft.com/office/word/2016/wordml/cid" xmlns:w16="http://schemas.microsoft.com/office/word/2018/wordml" xmlns:w16du="http://schemas.microsoft.com/office/word/2023/wordml/word16du" xmlns:w16sdtdh="http://schemas.microsoft.com/office/word/2020/wordml/sdtdatahash" xmlns:w16se="http://schemas.microsoft.com/office/word/2015/wordml/symex" xmlns:wpg="http://schemas.microsoft.com/office/word/2010/wordprocessingGroup" xmlns:wpi="http://schemas.microsoft.com/office/word/2010/wordprocessingInk" xmlns:wne="http://schemas.microsoft.com/office/word/2006/wordml" xmlns:wps="http://schemas.microsoft.com/office/word/2010/wordprocessingShape" mc:Ignorable="w14 w15 w16se w16cid w16 w16cex w16sdtdh wp14">
   <w:p>
     <w:r>
       <w:tab/>
@@ -9576,7 +9584,7 @@
 </file>
 
 <file path=word/numbering.xml><?xml version="1.0" encoding="utf-8"?>
-<w:numbering xmlns:wpc="http://schemas.microsoft.com/office/word/2010/wordprocessingCanvas" xmlns:cx="http://schemas.microsoft.com/office/drawing/2014/chartex" xmlns:cx1="http://schemas.microsoft.com/office/drawing/2015/9/8/chartex" xmlns:cx2="http://schemas.microsoft.com/office/drawing/2015/10/21/chartex" xmlns:cx3="http://schemas.microsoft.com/office/drawing/2016/5/9/chartex" xmlns:cx4="http://schemas.microsoft.com/office/drawing/2016/5/10/chartex" xmlns:cx5="http://schemas.microsoft.com/office/drawing/2016/5/11/chartex" xmlns:cx6="http://schemas.microsoft.com/office/drawing/2016/5/12/chartex" xmlns:cx7="http://schemas.microsoft.com/office/drawing/2016/5/13/chartex" xmlns:cx8="http://schemas.microsoft.com/office/drawing/2016/5/14/chartex" xmlns:mc="http://schemas.openxmlformats.org/markup-compatibility/2006" xmlns:aink="http://schemas.microsoft.com/office/drawing/2016/ink" xmlns:am3d="http://schemas.microsoft.com/office/drawing/2017/model3d" xmlns:o="urn:schemas-microsoft-com:office:office" xmlns:oel="http://schemas.microsoft.com/office/2019/extlst" xmlns:r="http://schemas.openxmlformats.org/officeDocument/2006/relationships" xmlns:m="http://schemas.openxmlformats.org/officeDocument/2006/math" xmlns:v="urn:schemas-microsoft-com:vml" xmlns:wp14="http://schemas.microsoft.com/office/word/2010/wordprocessingDrawing" xmlns:wp="http://schemas.openxmlformats.org/drawingml/2006/wordprocessingDrawing" xmlns:w10="urn:schemas-microsoft-com:office:word" xmlns:w="http://schemas.openxmlformats.org/wordprocessingml/2006/main" xmlns:w14="http://schemas.microsoft.com/office/word/2010/wordml" xmlns:w15="http://schemas.microsoft.com/office/word/2012/wordml" xmlns:w16cex="http://schemas.microsoft.com/office/word/2018/wordml/cex" xmlns:w16cid="http://schemas.microsoft.com/office/word/2016/wordml/cid" xmlns:w16="http://schemas.microsoft.com/office/word/2018/wordml" xmlns:w16du="http://schemas.microsoft.com/office/word/2023/wordml/word16du" xmlns:w16sdtdh="http://schemas.microsoft.com/office/word/2020/wordml/sdtdatahash" xmlns:w16se="http://schemas.microsoft.com/office/word/2015/wordml/symex" xmlns:wpg="http://schemas.microsoft.com/office/word/2010/wordprocessingGroup" xmlns:wpi="http://schemas.microsoft.com/office/word/2010/wordprocessingInk" xmlns:wne="http://schemas.microsoft.com/office/word/2006/wordml" xmlns:wps="http://schemas.microsoft.com/office/word/2010/wordprocessingShape" mc:Ignorable="w14 w15 w16se w16cid w16 w16cex w16sdtdh w16du wp14">
+<w:numbering xmlns:wpc="http://schemas.microsoft.com/office/word/2010/wordprocessingCanvas" xmlns:cx="http://schemas.microsoft.com/office/drawing/2014/chartex" xmlns:cx1="http://schemas.microsoft.com/office/drawing/2015/9/8/chartex" xmlns:cx2="http://schemas.microsoft.com/office/drawing/2015/10/21/chartex" xmlns:cx3="http://schemas.microsoft.com/office/drawing/2016/5/9/chartex" xmlns:cx4="http://schemas.microsoft.com/office/drawing/2016/5/10/chartex" xmlns:cx5="http://schemas.microsoft.com/office/drawing/2016/5/11/chartex" xmlns:cx6="http://schemas.microsoft.com/office/drawing/2016/5/12/chartex" xmlns:cx7="http://schemas.microsoft.com/office/drawing/2016/5/13/chartex" xmlns:cx8="http://schemas.microsoft.com/office/drawing/2016/5/14/chartex" xmlns:mc="http://schemas.openxmlformats.org/markup-compatibility/2006" xmlns:aink="http://schemas.microsoft.com/office/drawing/2016/ink" xmlns:am3d="http://schemas.microsoft.com/office/drawing/2017/model3d" xmlns:o="urn:schemas-microsoft-com:office:office" xmlns:oel="http://schemas.microsoft.com/office/2019/extlst" xmlns:r="http://schemas.openxmlformats.org/officeDocument/2006/relationships" xmlns:m="http://schemas.openxmlformats.org/officeDocument/2006/math" xmlns:v="urn:schemas-microsoft-com:vml" xmlns:wp14="http://schemas.microsoft.com/office/word/2010/wordprocessingDrawing" xmlns:wp="http://schemas.openxmlformats.org/drawingml/2006/wordprocessingDrawing" xmlns:w10="urn:schemas-microsoft-com:office:word" xmlns:w="http://schemas.openxmlformats.org/wordprocessingml/2006/main" xmlns:w14="http://schemas.microsoft.com/office/word/2010/wordml" xmlns:w15="http://schemas.microsoft.com/office/word/2012/wordml" xmlns:w16cex="http://schemas.microsoft.com/office/word/2018/wordml/cex" xmlns:w16cid="http://schemas.microsoft.com/office/word/2016/wordml/cid" xmlns:w16="http://schemas.microsoft.com/office/word/2018/wordml" xmlns:w16du="http://schemas.microsoft.com/office/word/2023/wordml/word16du" xmlns:w16sdtdh="http://schemas.microsoft.com/office/word/2020/wordml/sdtdatahash" xmlns:w16se="http://schemas.microsoft.com/office/word/2015/wordml/symex" xmlns:wpg="http://schemas.microsoft.com/office/word/2010/wordprocessingGroup" xmlns:wpi="http://schemas.microsoft.com/office/word/2010/wordprocessingInk" xmlns:wne="http://schemas.microsoft.com/office/word/2006/wordml" xmlns:wps="http://schemas.microsoft.com/office/word/2010/wordprocessingShape" mc:Ignorable="w14 w15 w16se w16cid w16 w16cex w16sdtdh wp14">
   <w:abstractNum w:abstractNumId="0" w15:restartNumberingAfterBreak="0">
     <w:nsid w:val="025F163B"/>
     <w:multiLevelType w:val="hybridMultilevel"/>
@@ -9770,7 +9778,7 @@
         <w:ind w:left="1440" w:hanging="360"/>
       </w:pPr>
       <w:rPr>
-        <w:rFonts w:hint="default" w:ascii="Symbol" w:hAnsi="Symbol"/>
+        <w:rFonts w:ascii="Symbol" w:hAnsi="Symbol" w:hint="default"/>
       </w:rPr>
     </w:lvl>
     <w:lvl w:ilvl="1" w:tplc="34090003" w:tentative="1">
@@ -9782,7 +9790,7 @@
         <w:ind w:left="2160" w:hanging="360"/>
       </w:pPr>
       <w:rPr>
-        <w:rFonts w:hint="default" w:ascii="Courier New" w:hAnsi="Courier New" w:cs="Courier New"/>
+        <w:rFonts w:ascii="Courier New" w:hAnsi="Courier New" w:cs="Courier New" w:hint="default"/>
       </w:rPr>
     </w:lvl>
     <w:lvl w:ilvl="2" w:tplc="34090005" w:tentative="1">
@@ -9794,7 +9802,7 @@
         <w:ind w:left="2880" w:hanging="360"/>
       </w:pPr>
       <w:rPr>
-        <w:rFonts w:hint="default" w:ascii="Wingdings" w:hAnsi="Wingdings"/>
+        <w:rFonts w:ascii="Wingdings" w:hAnsi="Wingdings" w:hint="default"/>
       </w:rPr>
     </w:lvl>
     <w:lvl w:ilvl="3" w:tplc="34090001" w:tentative="1">
@@ -9806,7 +9814,7 @@
         <w:ind w:left="3600" w:hanging="360"/>
       </w:pPr>
       <w:rPr>
-        <w:rFonts w:hint="default" w:ascii="Symbol" w:hAnsi="Symbol"/>
+        <w:rFonts w:ascii="Symbol" w:hAnsi="Symbol" w:hint="default"/>
       </w:rPr>
     </w:lvl>
     <w:lvl w:ilvl="4" w:tplc="34090003" w:tentative="1">
@@ -9818,7 +9826,7 @@
         <w:ind w:left="4320" w:hanging="360"/>
       </w:pPr>
       <w:rPr>
-        <w:rFonts w:hint="default" w:ascii="Courier New" w:hAnsi="Courier New" w:cs="Courier New"/>
+        <w:rFonts w:ascii="Courier New" w:hAnsi="Courier New" w:cs="Courier New" w:hint="default"/>
       </w:rPr>
     </w:lvl>
     <w:lvl w:ilvl="5" w:tplc="34090005" w:tentative="1">
@@ -9830,7 +9838,7 @@
         <w:ind w:left="5040" w:hanging="360"/>
       </w:pPr>
       <w:rPr>
-        <w:rFonts w:hint="default" w:ascii="Wingdings" w:hAnsi="Wingdings"/>
+        <w:rFonts w:ascii="Wingdings" w:hAnsi="Wingdings" w:hint="default"/>
       </w:rPr>
     </w:lvl>
     <w:lvl w:ilvl="6" w:tplc="34090001" w:tentative="1">
@@ -9842,7 +9850,7 @@
         <w:ind w:left="5760" w:hanging="360"/>
       </w:pPr>
       <w:rPr>
-        <w:rFonts w:hint="default" w:ascii="Symbol" w:hAnsi="Symbol"/>
+        <w:rFonts w:ascii="Symbol" w:hAnsi="Symbol" w:hint="default"/>
       </w:rPr>
     </w:lvl>
     <w:lvl w:ilvl="7" w:tplc="34090003" w:tentative="1">
@@ -9854,7 +9862,7 @@
         <w:ind w:left="6480" w:hanging="360"/>
       </w:pPr>
       <w:rPr>
-        <w:rFonts w:hint="default" w:ascii="Courier New" w:hAnsi="Courier New" w:cs="Courier New"/>
+        <w:rFonts w:ascii="Courier New" w:hAnsi="Courier New" w:cs="Courier New" w:hint="default"/>
       </w:rPr>
     </w:lvl>
     <w:lvl w:ilvl="8" w:tplc="34090005" w:tentative="1">
@@ -9866,7 +9874,7 @@
         <w:ind w:left="7200" w:hanging="360"/>
       </w:pPr>
       <w:rPr>
-        <w:rFonts w:hint="default" w:ascii="Wingdings" w:hAnsi="Wingdings"/>
+        <w:rFonts w:ascii="Wingdings" w:hAnsi="Wingdings" w:hint="default"/>
       </w:rPr>
     </w:lvl>
   </w:abstractNum>
@@ -9886,7 +9894,7 @@
         <w:ind w:left="720" w:hanging="360"/>
       </w:pPr>
       <w:rPr>
-        <w:rFonts w:hint="default" w:ascii="Symbol" w:hAnsi="Symbol"/>
+        <w:rFonts w:ascii="Symbol" w:hAnsi="Symbol" w:hint="default"/>
       </w:rPr>
     </w:lvl>
     <w:lvl w:ilvl="1" w:tplc="04090003">
@@ -9901,7 +9909,7 @@
         <w:ind w:left="1440" w:hanging="360"/>
       </w:pPr>
       <w:rPr>
-        <w:rFonts w:hint="default" w:ascii="Courier New" w:hAnsi="Courier New" w:cs="Arial"/>
+        <w:rFonts w:ascii="Courier New" w:hAnsi="Courier New" w:cs="Arial" w:hint="default"/>
       </w:rPr>
     </w:lvl>
     <w:lvl w:ilvl="2" w:tplc="04090005" w:tentative="1">
@@ -9916,7 +9924,7 @@
         <w:ind w:left="2160" w:hanging="360"/>
       </w:pPr>
       <w:rPr>
-        <w:rFonts w:hint="default" w:ascii="Wingdings" w:hAnsi="Wingdings"/>
+        <w:rFonts w:ascii="Wingdings" w:hAnsi="Wingdings" w:hint="default"/>
       </w:rPr>
     </w:lvl>
     <w:lvl w:ilvl="3" w:tplc="04090001" w:tentative="1">
@@ -9931,7 +9939,7 @@
         <w:ind w:left="2880" w:hanging="360"/>
       </w:pPr>
       <w:rPr>
-        <w:rFonts w:hint="default" w:ascii="Symbol" w:hAnsi="Symbol"/>
+        <w:rFonts w:ascii="Symbol" w:hAnsi="Symbol" w:hint="default"/>
       </w:rPr>
     </w:lvl>
     <w:lvl w:ilvl="4" w:tplc="04090003" w:tentative="1">
@@ -9946,7 +9954,7 @@
         <w:ind w:left="3600" w:hanging="360"/>
       </w:pPr>
       <w:rPr>
-        <w:rFonts w:hint="default" w:ascii="Courier New" w:hAnsi="Courier New" w:cs="Arial"/>
+        <w:rFonts w:ascii="Courier New" w:hAnsi="Courier New" w:cs="Arial" w:hint="default"/>
       </w:rPr>
     </w:lvl>
     <w:lvl w:ilvl="5" w:tplc="04090005" w:tentative="1">
@@ -9961,7 +9969,7 @@
         <w:ind w:left="4320" w:hanging="360"/>
       </w:pPr>
       <w:rPr>
-        <w:rFonts w:hint="default" w:ascii="Wingdings" w:hAnsi="Wingdings"/>
+        <w:rFonts w:ascii="Wingdings" w:hAnsi="Wingdings" w:hint="default"/>
       </w:rPr>
     </w:lvl>
     <w:lvl w:ilvl="6" w:tplc="04090001" w:tentative="1">
@@ -9976,7 +9984,7 @@
         <w:ind w:left="5040" w:hanging="360"/>
       </w:pPr>
       <w:rPr>
-        <w:rFonts w:hint="default" w:ascii="Symbol" w:hAnsi="Symbol"/>
+        <w:rFonts w:ascii="Symbol" w:hAnsi="Symbol" w:hint="default"/>
       </w:rPr>
     </w:lvl>
     <w:lvl w:ilvl="7" w:tplc="04090003" w:tentative="1">
@@ -9991,7 +9999,7 @@
         <w:ind w:left="5760" w:hanging="360"/>
       </w:pPr>
       <w:rPr>
-        <w:rFonts w:hint="default" w:ascii="Courier New" w:hAnsi="Courier New" w:cs="Arial"/>
+        <w:rFonts w:ascii="Courier New" w:hAnsi="Courier New" w:cs="Arial" w:hint="default"/>
       </w:rPr>
     </w:lvl>
     <w:lvl w:ilvl="8" w:tplc="04090005" w:tentative="1">
@@ -10006,7 +10014,7 @@
         <w:ind w:left="6480" w:hanging="360"/>
       </w:pPr>
       <w:rPr>
-        <w:rFonts w:hint="default" w:ascii="Wingdings" w:hAnsi="Wingdings"/>
+        <w:rFonts w:ascii="Wingdings" w:hAnsi="Wingdings" w:hint="default"/>
       </w:rPr>
     </w:lvl>
   </w:abstractNum>
@@ -10023,7 +10031,7 @@
         <w:ind w:left="720" w:hanging="360"/>
       </w:pPr>
       <w:rPr>
-        <w:rFonts w:hint="default" w:ascii="Symbol" w:hAnsi="Symbol"/>
+        <w:rFonts w:ascii="Symbol" w:hAnsi="Symbol" w:hint="default"/>
       </w:rPr>
     </w:lvl>
     <w:lvl w:ilvl="1" w:tplc="34090003" w:tentative="1">
@@ -10035,7 +10043,7 @@
         <w:ind w:left="1440" w:hanging="360"/>
       </w:pPr>
       <w:rPr>
-        <w:rFonts w:hint="default" w:ascii="Courier New" w:hAnsi="Courier New" w:cs="Courier New"/>
+        <w:rFonts w:ascii="Courier New" w:hAnsi="Courier New" w:cs="Courier New" w:hint="default"/>
       </w:rPr>
     </w:lvl>
     <w:lvl w:ilvl="2" w:tplc="34090005" w:tentative="1">
@@ -10047,7 +10055,7 @@
         <w:ind w:left="2160" w:hanging="360"/>
       </w:pPr>
       <w:rPr>
-        <w:rFonts w:hint="default" w:ascii="Wingdings" w:hAnsi="Wingdings"/>
+        <w:rFonts w:ascii="Wingdings" w:hAnsi="Wingdings" w:hint="default"/>
       </w:rPr>
     </w:lvl>
     <w:lvl w:ilvl="3" w:tplc="34090001" w:tentative="1">
@@ -10059,7 +10067,7 @@
         <w:ind w:left="2880" w:hanging="360"/>
       </w:pPr>
       <w:rPr>
-        <w:rFonts w:hint="default" w:ascii="Symbol" w:hAnsi="Symbol"/>
+        <w:rFonts w:ascii="Symbol" w:hAnsi="Symbol" w:hint="default"/>
       </w:rPr>
     </w:lvl>
     <w:lvl w:ilvl="4" w:tplc="34090003" w:tentative="1">
@@ -10071,7 +10079,7 @@
         <w:ind w:left="3600" w:hanging="360"/>
       </w:pPr>
       <w:rPr>
-        <w:rFonts w:hint="default" w:ascii="Courier New" w:hAnsi="Courier New" w:cs="Courier New"/>
+        <w:rFonts w:ascii="Courier New" w:hAnsi="Courier New" w:cs="Courier New" w:hint="default"/>
       </w:rPr>
     </w:lvl>
     <w:lvl w:ilvl="5" w:tplc="34090005" w:tentative="1">
@@ -10083,7 +10091,7 @@
         <w:ind w:left="4320" w:hanging="360"/>
       </w:pPr>
       <w:rPr>
-        <w:rFonts w:hint="default" w:ascii="Wingdings" w:hAnsi="Wingdings"/>
+        <w:rFonts w:ascii="Wingdings" w:hAnsi="Wingdings" w:hint="default"/>
       </w:rPr>
     </w:lvl>
     <w:lvl w:ilvl="6" w:tplc="34090001" w:tentative="1">
@@ -10095,7 +10103,7 @@
         <w:ind w:left="5040" w:hanging="360"/>
       </w:pPr>
       <w:rPr>
-        <w:rFonts w:hint="default" w:ascii="Symbol" w:hAnsi="Symbol"/>
+        <w:rFonts w:ascii="Symbol" w:hAnsi="Symbol" w:hint="default"/>
       </w:rPr>
     </w:lvl>
     <w:lvl w:ilvl="7" w:tplc="34090003" w:tentative="1">
@@ -10107,7 +10115,7 @@
         <w:ind w:left="5760" w:hanging="360"/>
       </w:pPr>
       <w:rPr>
-        <w:rFonts w:hint="default" w:ascii="Courier New" w:hAnsi="Courier New" w:cs="Courier New"/>
+        <w:rFonts w:ascii="Courier New" w:hAnsi="Courier New" w:cs="Courier New" w:hint="default"/>
       </w:rPr>
     </w:lvl>
     <w:lvl w:ilvl="8" w:tplc="34090005" w:tentative="1">
@@ -10119,7 +10127,7 @@
         <w:ind w:left="6480" w:hanging="360"/>
       </w:pPr>
       <w:rPr>
-        <w:rFonts w:hint="default" w:ascii="Wingdings" w:hAnsi="Wingdings"/>
+        <w:rFonts w:ascii="Wingdings" w:hAnsi="Wingdings" w:hint="default"/>
       </w:rPr>
     </w:lvl>
   </w:abstractNum>
@@ -10225,7 +10233,7 @@
         <w:ind w:left="720" w:hanging="360"/>
       </w:pPr>
       <w:rPr>
-        <w:rFonts w:hint="default" w:ascii="Symbol" w:hAnsi="Symbol"/>
+        <w:rFonts w:ascii="Symbol" w:hAnsi="Symbol" w:hint="default"/>
       </w:rPr>
     </w:lvl>
     <w:lvl w:ilvl="1" w:tplc="60CE47DE" w:tentative="1">
@@ -10240,7 +10248,7 @@
         <w:ind w:left="1440" w:hanging="360"/>
       </w:pPr>
       <w:rPr>
-        <w:rFonts w:hint="default" w:ascii="Courier New" w:hAnsi="Courier New" w:cs="Arial"/>
+        <w:rFonts w:ascii="Courier New" w:hAnsi="Courier New" w:cs="Arial" w:hint="default"/>
       </w:rPr>
     </w:lvl>
     <w:lvl w:ilvl="2" w:tplc="68888706" w:tentative="1">
@@ -10255,7 +10263,7 @@
         <w:ind w:left="2160" w:hanging="360"/>
       </w:pPr>
       <w:rPr>
-        <w:rFonts w:hint="default" w:ascii="Wingdings" w:hAnsi="Wingdings"/>
+        <w:rFonts w:ascii="Wingdings" w:hAnsi="Wingdings" w:hint="default"/>
       </w:rPr>
     </w:lvl>
     <w:lvl w:ilvl="3" w:tplc="67EE9460" w:tentative="1">
@@ -10270,7 +10278,7 @@
         <w:ind w:left="2880" w:hanging="360"/>
       </w:pPr>
       <w:rPr>
-        <w:rFonts w:hint="default" w:ascii="Symbol" w:hAnsi="Symbol"/>
+        <w:rFonts w:ascii="Symbol" w:hAnsi="Symbol" w:hint="default"/>
       </w:rPr>
     </w:lvl>
     <w:lvl w:ilvl="4" w:tplc="C5947040" w:tentative="1">
@@ -10285,7 +10293,7 @@
         <w:ind w:left="3600" w:hanging="360"/>
       </w:pPr>
       <w:rPr>
-        <w:rFonts w:hint="default" w:ascii="Courier New" w:hAnsi="Courier New" w:cs="Arial"/>
+        <w:rFonts w:ascii="Courier New" w:hAnsi="Courier New" w:cs="Arial" w:hint="default"/>
       </w:rPr>
     </w:lvl>
     <w:lvl w:ilvl="5" w:tplc="DC2ACA40" w:tentative="1">
@@ -10300,7 +10308,7 @@
         <w:ind w:left="4320" w:hanging="360"/>
       </w:pPr>
       <w:rPr>
-        <w:rFonts w:hint="default" w:ascii="Wingdings" w:hAnsi="Wingdings"/>
+        <w:rFonts w:ascii="Wingdings" w:hAnsi="Wingdings" w:hint="default"/>
       </w:rPr>
     </w:lvl>
     <w:lvl w:ilvl="6" w:tplc="96747CA2" w:tentative="1">
@@ -10315,7 +10323,7 @@
         <w:ind w:left="5040" w:hanging="360"/>
       </w:pPr>
       <w:rPr>
-        <w:rFonts w:hint="default" w:ascii="Symbol" w:hAnsi="Symbol"/>
+        <w:rFonts w:ascii="Symbol" w:hAnsi="Symbol" w:hint="default"/>
       </w:rPr>
     </w:lvl>
     <w:lvl w:ilvl="7" w:tplc="F07662D0" w:tentative="1">
@@ -10330,7 +10338,7 @@
         <w:ind w:left="5760" w:hanging="360"/>
       </w:pPr>
       <w:rPr>
-        <w:rFonts w:hint="default" w:ascii="Courier New" w:hAnsi="Courier New" w:cs="Arial"/>
+        <w:rFonts w:ascii="Courier New" w:hAnsi="Courier New" w:cs="Arial" w:hint="default"/>
       </w:rPr>
     </w:lvl>
     <w:lvl w:ilvl="8" w:tplc="40B0056E" w:tentative="1">
@@ -10345,7 +10353,7 @@
         <w:ind w:left="6480" w:hanging="360"/>
       </w:pPr>
       <w:rPr>
-        <w:rFonts w:hint="default" w:ascii="Wingdings" w:hAnsi="Wingdings"/>
+        <w:rFonts w:ascii="Wingdings" w:hAnsi="Wingdings" w:hint="default"/>
       </w:rPr>
     </w:lvl>
   </w:abstractNum>
@@ -10540,7 +10548,7 @@
         <w:ind w:left="720" w:hanging="360"/>
       </w:pPr>
       <w:rPr>
-        <w:rFonts w:hint="default" w:ascii="Symbol" w:hAnsi="Symbol"/>
+        <w:rFonts w:ascii="Symbol" w:hAnsi="Symbol" w:hint="default"/>
       </w:rPr>
     </w:lvl>
     <w:lvl w:ilvl="1" w:tplc="34090003" w:tentative="1">
@@ -10552,7 +10560,7 @@
         <w:ind w:left="1440" w:hanging="360"/>
       </w:pPr>
       <w:rPr>
-        <w:rFonts w:hint="default" w:ascii="Courier New" w:hAnsi="Courier New" w:cs="Courier New"/>
+        <w:rFonts w:ascii="Courier New" w:hAnsi="Courier New" w:cs="Courier New" w:hint="default"/>
       </w:rPr>
     </w:lvl>
     <w:lvl w:ilvl="2" w:tplc="34090005" w:tentative="1">
@@ -10564,7 +10572,7 @@
         <w:ind w:left="2160" w:hanging="360"/>
       </w:pPr>
       <w:rPr>
-        <w:rFonts w:hint="default" w:ascii="Wingdings" w:hAnsi="Wingdings"/>
+        <w:rFonts w:ascii="Wingdings" w:hAnsi="Wingdings" w:hint="default"/>
       </w:rPr>
     </w:lvl>
     <w:lvl w:ilvl="3" w:tplc="34090001" w:tentative="1">
@@ -10576,7 +10584,7 @@
         <w:ind w:left="2880" w:hanging="360"/>
       </w:pPr>
       <w:rPr>
-        <w:rFonts w:hint="default" w:ascii="Symbol" w:hAnsi="Symbol"/>
+        <w:rFonts w:ascii="Symbol" w:hAnsi="Symbol" w:hint="default"/>
       </w:rPr>
     </w:lvl>
     <w:lvl w:ilvl="4" w:tplc="34090003" w:tentative="1">
@@ -10588,7 +10596,7 @@
         <w:ind w:left="3600" w:hanging="360"/>
       </w:pPr>
       <w:rPr>
-        <w:rFonts w:hint="default" w:ascii="Courier New" w:hAnsi="Courier New" w:cs="Courier New"/>
+        <w:rFonts w:ascii="Courier New" w:hAnsi="Courier New" w:cs="Courier New" w:hint="default"/>
       </w:rPr>
     </w:lvl>
     <w:lvl w:ilvl="5" w:tplc="34090005" w:tentative="1">
@@ -10600,7 +10608,7 @@
         <w:ind w:left="4320" w:hanging="360"/>
       </w:pPr>
       <w:rPr>
-        <w:rFonts w:hint="default" w:ascii="Wingdings" w:hAnsi="Wingdings"/>
+        <w:rFonts w:ascii="Wingdings" w:hAnsi="Wingdings" w:hint="default"/>
       </w:rPr>
     </w:lvl>
     <w:lvl w:ilvl="6" w:tplc="34090001" w:tentative="1">
@@ -10612,7 +10620,7 @@
         <w:ind w:left="5040" w:hanging="360"/>
       </w:pPr>
       <w:rPr>
-        <w:rFonts w:hint="default" w:ascii="Symbol" w:hAnsi="Symbol"/>
+        <w:rFonts w:ascii="Symbol" w:hAnsi="Symbol" w:hint="default"/>
       </w:rPr>
     </w:lvl>
     <w:lvl w:ilvl="7" w:tplc="34090003" w:tentative="1">
@@ -10624,7 +10632,7 @@
         <w:ind w:left="5760" w:hanging="360"/>
       </w:pPr>
       <w:rPr>
-        <w:rFonts w:hint="default" w:ascii="Courier New" w:hAnsi="Courier New" w:cs="Courier New"/>
+        <w:rFonts w:ascii="Courier New" w:hAnsi="Courier New" w:cs="Courier New" w:hint="default"/>
       </w:rPr>
     </w:lvl>
     <w:lvl w:ilvl="8" w:tplc="34090005" w:tentative="1">
@@ -10636,7 +10644,7 @@
         <w:ind w:left="6480" w:hanging="360"/>
       </w:pPr>
       <w:rPr>
-        <w:rFonts w:hint="default" w:ascii="Wingdings" w:hAnsi="Wingdings"/>
+        <w:rFonts w:ascii="Wingdings" w:hAnsi="Wingdings" w:hint="default"/>
       </w:rPr>
     </w:lvl>
   </w:abstractNum>
@@ -10656,7 +10664,7 @@
         <w:ind w:left="720" w:hanging="360"/>
       </w:pPr>
       <w:rPr>
-        <w:rFonts w:hint="default" w:ascii="Wingdings" w:hAnsi="Wingdings"/>
+        <w:rFonts w:ascii="Wingdings" w:hAnsi="Wingdings" w:hint="default"/>
       </w:rPr>
     </w:lvl>
     <w:lvl w:ilvl="1" w:tplc="04090003" w:tentative="1">
@@ -10671,7 +10679,7 @@
         <w:ind w:left="1440" w:hanging="360"/>
       </w:pPr>
       <w:rPr>
-        <w:rFonts w:hint="default" w:ascii="Courier New" w:hAnsi="Courier New" w:cs="Arial"/>
+        <w:rFonts w:ascii="Courier New" w:hAnsi="Courier New" w:cs="Arial" w:hint="default"/>
       </w:rPr>
     </w:lvl>
     <w:lvl w:ilvl="2" w:tplc="04090005" w:tentative="1">
@@ -10686,7 +10694,7 @@
         <w:ind w:left="2160" w:hanging="360"/>
       </w:pPr>
       <w:rPr>
-        <w:rFonts w:hint="default" w:ascii="Wingdings" w:hAnsi="Wingdings"/>
+        <w:rFonts w:ascii="Wingdings" w:hAnsi="Wingdings" w:hint="default"/>
       </w:rPr>
     </w:lvl>
     <w:lvl w:ilvl="3" w:tplc="04090001" w:tentative="1">
@@ -10701,7 +10709,7 @@
         <w:ind w:left="2880" w:hanging="360"/>
       </w:pPr>
       <w:rPr>
-        <w:rFonts w:hint="default" w:ascii="Symbol" w:hAnsi="Symbol"/>
+        <w:rFonts w:ascii="Symbol" w:hAnsi="Symbol" w:hint="default"/>
       </w:rPr>
     </w:lvl>
     <w:lvl w:ilvl="4" w:tplc="04090003" w:tentative="1">
@@ -10716,7 +10724,7 @@
         <w:ind w:left="3600" w:hanging="360"/>
       </w:pPr>
       <w:rPr>
-        <w:rFonts w:hint="default" w:ascii="Courier New" w:hAnsi="Courier New" w:cs="Arial"/>
+        <w:rFonts w:ascii="Courier New" w:hAnsi="Courier New" w:cs="Arial" w:hint="default"/>
       </w:rPr>
     </w:lvl>
     <w:lvl w:ilvl="5" w:tplc="04090005" w:tentative="1">
@@ -10731,7 +10739,7 @@
         <w:ind w:left="4320" w:hanging="360"/>
       </w:pPr>
       <w:rPr>
-        <w:rFonts w:hint="default" w:ascii="Wingdings" w:hAnsi="Wingdings"/>
+        <w:rFonts w:ascii="Wingdings" w:hAnsi="Wingdings" w:hint="default"/>
       </w:rPr>
     </w:lvl>
     <w:lvl w:ilvl="6" w:tplc="04090001" w:tentative="1">
@@ -10746,7 +10754,7 @@
         <w:ind w:left="5040" w:hanging="360"/>
       </w:pPr>
       <w:rPr>
-        <w:rFonts w:hint="default" w:ascii="Symbol" w:hAnsi="Symbol"/>
+        <w:rFonts w:ascii="Symbol" w:hAnsi="Symbol" w:hint="default"/>
       </w:rPr>
     </w:lvl>
     <w:lvl w:ilvl="7" w:tplc="04090003" w:tentative="1">
@@ -10761,7 +10769,7 @@
         <w:ind w:left="5760" w:hanging="360"/>
       </w:pPr>
       <w:rPr>
-        <w:rFonts w:hint="default" w:ascii="Courier New" w:hAnsi="Courier New" w:cs="Arial"/>
+        <w:rFonts w:ascii="Courier New" w:hAnsi="Courier New" w:cs="Arial" w:hint="default"/>
       </w:rPr>
     </w:lvl>
     <w:lvl w:ilvl="8" w:tplc="04090005" w:tentative="1">
@@ -10776,7 +10784,7 @@
         <w:ind w:left="6480" w:hanging="360"/>
       </w:pPr>
       <w:rPr>
-        <w:rFonts w:hint="default" w:ascii="Wingdings" w:hAnsi="Wingdings"/>
+        <w:rFonts w:ascii="Wingdings" w:hAnsi="Wingdings" w:hint="default"/>
       </w:rPr>
     </w:lvl>
   </w:abstractNum>
@@ -10793,7 +10801,7 @@
         <w:ind w:left="1080" w:hanging="360"/>
       </w:pPr>
       <w:rPr>
-        <w:rFonts w:hint="default" w:ascii="Symbol" w:hAnsi="Symbol"/>
+        <w:rFonts w:ascii="Symbol" w:hAnsi="Symbol" w:hint="default"/>
       </w:rPr>
     </w:lvl>
     <w:lvl w:ilvl="1" w:tplc="34090003" w:tentative="1">
@@ -10805,7 +10813,7 @@
         <w:ind w:left="1800" w:hanging="360"/>
       </w:pPr>
       <w:rPr>
-        <w:rFonts w:hint="default" w:ascii="Courier New" w:hAnsi="Courier New" w:cs="Courier New"/>
+        <w:rFonts w:ascii="Courier New" w:hAnsi="Courier New" w:cs="Courier New" w:hint="default"/>
       </w:rPr>
     </w:lvl>
     <w:lvl w:ilvl="2" w:tplc="34090005" w:tentative="1">
@@ -10817,7 +10825,7 @@
         <w:ind w:left="2520" w:hanging="360"/>
       </w:pPr>
       <w:rPr>
-        <w:rFonts w:hint="default" w:ascii="Wingdings" w:hAnsi="Wingdings"/>
+        <w:rFonts w:ascii="Wingdings" w:hAnsi="Wingdings" w:hint="default"/>
       </w:rPr>
     </w:lvl>
     <w:lvl w:ilvl="3" w:tplc="34090001" w:tentative="1">
@@ -10829,7 +10837,7 @@
         <w:ind w:left="3240" w:hanging="360"/>
       </w:pPr>
       <w:rPr>
-        <w:rFonts w:hint="default" w:ascii="Symbol" w:hAnsi="Symbol"/>
+        <w:rFonts w:ascii="Symbol" w:hAnsi="Symbol" w:hint="default"/>
       </w:rPr>
     </w:lvl>
     <w:lvl w:ilvl="4" w:tplc="34090003" w:tentative="1">
@@ -10841,7 +10849,7 @@
         <w:ind w:left="3960" w:hanging="360"/>
       </w:pPr>
       <w:rPr>
-        <w:rFonts w:hint="default" w:ascii="Courier New" w:hAnsi="Courier New" w:cs="Courier New"/>
+        <w:rFonts w:ascii="Courier New" w:hAnsi="Courier New" w:cs="Courier New" w:hint="default"/>
       </w:rPr>
     </w:lvl>
     <w:lvl w:ilvl="5" w:tplc="34090005" w:tentative="1">
@@ -10853,7 +10861,7 @@
         <w:ind w:left="4680" w:hanging="360"/>
       </w:pPr>
       <w:rPr>
-        <w:rFonts w:hint="default" w:ascii="Wingdings" w:hAnsi="Wingdings"/>
+        <w:rFonts w:ascii="Wingdings" w:hAnsi="Wingdings" w:hint="default"/>
       </w:rPr>
     </w:lvl>
     <w:lvl w:ilvl="6" w:tplc="34090001" w:tentative="1">
@@ -10865,7 +10873,7 @@
         <w:ind w:left="5400" w:hanging="360"/>
       </w:pPr>
       <w:rPr>
-        <w:rFonts w:hint="default" w:ascii="Symbol" w:hAnsi="Symbol"/>
+        <w:rFonts w:ascii="Symbol" w:hAnsi="Symbol" w:hint="default"/>
       </w:rPr>
     </w:lvl>
     <w:lvl w:ilvl="7" w:tplc="34090003" w:tentative="1">
@@ -10877,7 +10885,7 @@
         <w:ind w:left="6120" w:hanging="360"/>
       </w:pPr>
       <w:rPr>
-        <w:rFonts w:hint="default" w:ascii="Courier New" w:hAnsi="Courier New" w:cs="Courier New"/>
+        <w:rFonts w:ascii="Courier New" w:hAnsi="Courier New" w:cs="Courier New" w:hint="default"/>
       </w:rPr>
     </w:lvl>
     <w:lvl w:ilvl="8" w:tplc="34090005" w:tentative="1">
@@ -10889,7 +10897,7 @@
         <w:ind w:left="6840" w:hanging="360"/>
       </w:pPr>
       <w:rPr>
-        <w:rFonts w:hint="default" w:ascii="Wingdings" w:hAnsi="Wingdings"/>
+        <w:rFonts w:ascii="Wingdings" w:hAnsi="Wingdings" w:hint="default"/>
       </w:rPr>
     </w:lvl>
   </w:abstractNum>
@@ -10999,7 +11007,7 @@
         <w:ind w:left="720" w:hanging="360"/>
       </w:pPr>
       <w:rPr>
-        <w:rFonts w:hint="default" w:ascii="Symbol" w:hAnsi="Symbol"/>
+        <w:rFonts w:ascii="Symbol" w:hAnsi="Symbol" w:hint="default"/>
       </w:rPr>
     </w:lvl>
     <w:lvl w:ilvl="1" w:tplc="04090003" w:tentative="1">
@@ -11014,7 +11022,7 @@
         <w:ind w:left="1440" w:hanging="360"/>
       </w:pPr>
       <w:rPr>
-        <w:rFonts w:hint="default" w:ascii="Courier New" w:hAnsi="Courier New" w:cs="Arial"/>
+        <w:rFonts w:ascii="Courier New" w:hAnsi="Courier New" w:cs="Arial" w:hint="default"/>
       </w:rPr>
     </w:lvl>
     <w:lvl w:ilvl="2" w:tplc="04090005" w:tentative="1">
@@ -11029,7 +11037,7 @@
         <w:ind w:left="2160" w:hanging="360"/>
       </w:pPr>
       <w:rPr>
-        <w:rFonts w:hint="default" w:ascii="Wingdings" w:hAnsi="Wingdings"/>
+        <w:rFonts w:ascii="Wingdings" w:hAnsi="Wingdings" w:hint="default"/>
       </w:rPr>
     </w:lvl>
     <w:lvl w:ilvl="3" w:tplc="04090001" w:tentative="1">
@@ -11044,7 +11052,7 @@
         <w:ind w:left="2880" w:hanging="360"/>
       </w:pPr>
       <w:rPr>
-        <w:rFonts w:hint="default" w:ascii="Symbol" w:hAnsi="Symbol"/>
+        <w:rFonts w:ascii="Symbol" w:hAnsi="Symbol" w:hint="default"/>
       </w:rPr>
     </w:lvl>
     <w:lvl w:ilvl="4" w:tplc="04090003" w:tentative="1">
@@ -11059,7 +11067,7 @@
         <w:ind w:left="3600" w:hanging="360"/>
       </w:pPr>
       <w:rPr>
-        <w:rFonts w:hint="default" w:ascii="Courier New" w:hAnsi="Courier New" w:cs="Arial"/>
+        <w:rFonts w:ascii="Courier New" w:hAnsi="Courier New" w:cs="Arial" w:hint="default"/>
       </w:rPr>
     </w:lvl>
     <w:lvl w:ilvl="5" w:tplc="04090005" w:tentative="1">
@@ -11074,7 +11082,7 @@
         <w:ind w:left="4320" w:hanging="360"/>
       </w:pPr>
       <w:rPr>
-        <w:rFonts w:hint="default" w:ascii="Wingdings" w:hAnsi="Wingdings"/>
+        <w:rFonts w:ascii="Wingdings" w:hAnsi="Wingdings" w:hint="default"/>
       </w:rPr>
     </w:lvl>
     <w:lvl w:ilvl="6" w:tplc="04090001" w:tentative="1">
@@ -11089,7 +11097,7 @@
         <w:ind w:left="5040" w:hanging="360"/>
       </w:pPr>
       <w:rPr>
-        <w:rFonts w:hint="default" w:ascii="Symbol" w:hAnsi="Symbol"/>
+        <w:rFonts w:ascii="Symbol" w:hAnsi="Symbol" w:hint="default"/>
       </w:rPr>
     </w:lvl>
     <w:lvl w:ilvl="7" w:tplc="04090003" w:tentative="1">
@@ -11104,7 +11112,7 @@
         <w:ind w:left="5760" w:hanging="360"/>
       </w:pPr>
       <w:rPr>
-        <w:rFonts w:hint="default" w:ascii="Courier New" w:hAnsi="Courier New" w:cs="Arial"/>
+        <w:rFonts w:ascii="Courier New" w:hAnsi="Courier New" w:cs="Arial" w:hint="default"/>
       </w:rPr>
     </w:lvl>
     <w:lvl w:ilvl="8" w:tplc="04090005" w:tentative="1">
@@ -11119,7 +11127,7 @@
         <w:ind w:left="6480" w:hanging="360"/>
       </w:pPr>
       <w:rPr>
-        <w:rFonts w:hint="default" w:ascii="Wingdings" w:hAnsi="Wingdings"/>
+        <w:rFonts w:ascii="Wingdings" w:hAnsi="Wingdings" w:hint="default"/>
       </w:rPr>
     </w:lvl>
   </w:abstractNum>
@@ -11139,7 +11147,7 @@
         <w:ind w:left="720" w:hanging="360"/>
       </w:pPr>
       <w:rPr>
-        <w:rFonts w:hint="default" w:ascii="Wingdings" w:hAnsi="Wingdings"/>
+        <w:rFonts w:ascii="Wingdings" w:hAnsi="Wingdings" w:hint="default"/>
       </w:rPr>
     </w:lvl>
     <w:lvl w:ilvl="1" w:tplc="04090003" w:tentative="1">
@@ -11154,7 +11162,7 @@
         <w:ind w:left="1440" w:hanging="360"/>
       </w:pPr>
       <w:rPr>
-        <w:rFonts w:hint="default" w:ascii="Courier New" w:hAnsi="Courier New" w:cs="Arial"/>
+        <w:rFonts w:ascii="Courier New" w:hAnsi="Courier New" w:cs="Arial" w:hint="default"/>
       </w:rPr>
     </w:lvl>
     <w:lvl w:ilvl="2" w:tplc="04090005" w:tentative="1">
@@ -11169,7 +11177,7 @@
         <w:ind w:left="2160" w:hanging="360"/>
       </w:pPr>
       <w:rPr>
-        <w:rFonts w:hint="default" w:ascii="Wingdings" w:hAnsi="Wingdings"/>
+        <w:rFonts w:ascii="Wingdings" w:hAnsi="Wingdings" w:hint="default"/>
       </w:rPr>
     </w:lvl>
     <w:lvl w:ilvl="3" w:tplc="04090001" w:tentative="1">
@@ -11184,7 +11192,7 @@
         <w:ind w:left="2880" w:hanging="360"/>
       </w:pPr>
       <w:rPr>
-        <w:rFonts w:hint="default" w:ascii="Symbol" w:hAnsi="Symbol"/>
+        <w:rFonts w:ascii="Symbol" w:hAnsi="Symbol" w:hint="default"/>
       </w:rPr>
     </w:lvl>
     <w:lvl w:ilvl="4" w:tplc="04090003" w:tentative="1">
@@ -11199,7 +11207,7 @@
         <w:ind w:left="3600" w:hanging="360"/>
       </w:pPr>
       <w:rPr>
-        <w:rFonts w:hint="default" w:ascii="Courier New" w:hAnsi="Courier New" w:cs="Arial"/>
+        <w:rFonts w:ascii="Courier New" w:hAnsi="Courier New" w:cs="Arial" w:hint="default"/>
       </w:rPr>
     </w:lvl>
     <w:lvl w:ilvl="5" w:tplc="04090005" w:tentative="1">
@@ -11214,7 +11222,7 @@
         <w:ind w:left="4320" w:hanging="360"/>
       </w:pPr>
       <w:rPr>
-        <w:rFonts w:hint="default" w:ascii="Wingdings" w:hAnsi="Wingdings"/>
+        <w:rFonts w:ascii="Wingdings" w:hAnsi="Wingdings" w:hint="default"/>
       </w:rPr>
     </w:lvl>
     <w:lvl w:ilvl="6" w:tplc="04090001" w:tentative="1">
@@ -11229,7 +11237,7 @@
         <w:ind w:left="5040" w:hanging="360"/>
       </w:pPr>
       <w:rPr>
-        <w:rFonts w:hint="default" w:ascii="Symbol" w:hAnsi="Symbol"/>
+        <w:rFonts w:ascii="Symbol" w:hAnsi="Symbol" w:hint="default"/>
       </w:rPr>
     </w:lvl>
     <w:lvl w:ilvl="7" w:tplc="04090003" w:tentative="1">
@@ -11244,7 +11252,7 @@
         <w:ind w:left="5760" w:hanging="360"/>
       </w:pPr>
       <w:rPr>
-        <w:rFonts w:hint="default" w:ascii="Courier New" w:hAnsi="Courier New" w:cs="Arial"/>
+        <w:rFonts w:ascii="Courier New" w:hAnsi="Courier New" w:cs="Arial" w:hint="default"/>
       </w:rPr>
     </w:lvl>
     <w:lvl w:ilvl="8" w:tplc="04090005" w:tentative="1">
@@ -11259,7 +11267,7 @@
         <w:ind w:left="6480" w:hanging="360"/>
       </w:pPr>
       <w:rPr>
-        <w:rFonts w:hint="default" w:ascii="Wingdings" w:hAnsi="Wingdings"/>
+        <w:rFonts w:ascii="Wingdings" w:hAnsi="Wingdings" w:hint="default"/>
       </w:rPr>
     </w:lvl>
   </w:abstractNum>
@@ -11279,7 +11287,7 @@
         <w:ind w:left="720" w:hanging="360"/>
       </w:pPr>
       <w:rPr>
-        <w:rFonts w:hint="default" w:ascii="Wingdings" w:hAnsi="Wingdings"/>
+        <w:rFonts w:ascii="Wingdings" w:hAnsi="Wingdings" w:hint="default"/>
       </w:rPr>
     </w:lvl>
     <w:lvl w:ilvl="1" w:tplc="04090003" w:tentative="1">
@@ -11294,7 +11302,7 @@
         <w:ind w:left="1440" w:hanging="360"/>
       </w:pPr>
       <w:rPr>
-        <w:rFonts w:hint="default" w:ascii="Courier New" w:hAnsi="Courier New" w:cs="Arial"/>
+        <w:rFonts w:ascii="Courier New" w:hAnsi="Courier New" w:cs="Arial" w:hint="default"/>
       </w:rPr>
     </w:lvl>
     <w:lvl w:ilvl="2" w:tplc="04090005" w:tentative="1">
@@ -11309,7 +11317,7 @@
         <w:ind w:left="2160" w:hanging="360"/>
       </w:pPr>
       <w:rPr>
-        <w:rFonts w:hint="default" w:ascii="Wingdings" w:hAnsi="Wingdings"/>
+        <w:rFonts w:ascii="Wingdings" w:hAnsi="Wingdings" w:hint="default"/>
       </w:rPr>
     </w:lvl>
     <w:lvl w:ilvl="3" w:tplc="04090001" w:tentative="1">
@@ -11324,7 +11332,7 @@
         <w:ind w:left="2880" w:hanging="360"/>
       </w:pPr>
       <w:rPr>
-        <w:rFonts w:hint="default" w:ascii="Symbol" w:hAnsi="Symbol"/>
+        <w:rFonts w:ascii="Symbol" w:hAnsi="Symbol" w:hint="default"/>
       </w:rPr>
     </w:lvl>
     <w:lvl w:ilvl="4" w:tplc="04090003" w:tentative="1">
@@ -11339,7 +11347,7 @@
         <w:ind w:left="3600" w:hanging="360"/>
       </w:pPr>
       <w:rPr>
-        <w:rFonts w:hint="default" w:ascii="Courier New" w:hAnsi="Courier New" w:cs="Arial"/>
+        <w:rFonts w:ascii="Courier New" w:hAnsi="Courier New" w:cs="Arial" w:hint="default"/>
       </w:rPr>
     </w:lvl>
     <w:lvl w:ilvl="5" w:tplc="04090005" w:tentative="1">
@@ -11354,7 +11362,7 @@
         <w:ind w:left="4320" w:hanging="360"/>
       </w:pPr>
       <w:rPr>
-        <w:rFonts w:hint="default" w:ascii="Wingdings" w:hAnsi="Wingdings"/>
+        <w:rFonts w:ascii="Wingdings" w:hAnsi="Wingdings" w:hint="default"/>
       </w:rPr>
     </w:lvl>
     <w:lvl w:ilvl="6" w:tplc="04090001" w:tentative="1">
@@ -11369,7 +11377,7 @@
         <w:ind w:left="5040" w:hanging="360"/>
       </w:pPr>
       <w:rPr>
-        <w:rFonts w:hint="default" w:ascii="Symbol" w:hAnsi="Symbol"/>
+        <w:rFonts w:ascii="Symbol" w:hAnsi="Symbol" w:hint="default"/>
       </w:rPr>
     </w:lvl>
     <w:lvl w:ilvl="7" w:tplc="04090003" w:tentative="1">
@@ -11384,7 +11392,7 @@
         <w:ind w:left="5760" w:hanging="360"/>
       </w:pPr>
       <w:rPr>
-        <w:rFonts w:hint="default" w:ascii="Courier New" w:hAnsi="Courier New" w:cs="Arial"/>
+        <w:rFonts w:ascii="Courier New" w:hAnsi="Courier New" w:cs="Arial" w:hint="default"/>
       </w:rPr>
     </w:lvl>
     <w:lvl w:ilvl="8" w:tplc="04090005" w:tentative="1">
@@ -11399,7 +11407,7 @@
         <w:ind w:left="6480" w:hanging="360"/>
       </w:pPr>
       <w:rPr>
-        <w:rFonts w:hint="default" w:ascii="Wingdings" w:hAnsi="Wingdings"/>
+        <w:rFonts w:ascii="Wingdings" w:hAnsi="Wingdings" w:hint="default"/>
       </w:rPr>
     </w:lvl>
   </w:abstractNum>
@@ -11419,7 +11427,7 @@
         <w:ind w:left="720" w:hanging="360"/>
       </w:pPr>
       <w:rPr>
-        <w:rFonts w:hint="default" w:ascii="Wingdings" w:hAnsi="Wingdings"/>
+        <w:rFonts w:ascii="Wingdings" w:hAnsi="Wingdings" w:hint="default"/>
       </w:rPr>
     </w:lvl>
     <w:lvl w:ilvl="1" w:tplc="04090003" w:tentative="1">
@@ -11434,7 +11442,7 @@
         <w:ind w:left="1440" w:hanging="360"/>
       </w:pPr>
       <w:rPr>
-        <w:rFonts w:hint="default" w:ascii="Courier New" w:hAnsi="Courier New" w:cs="Arial"/>
+        <w:rFonts w:ascii="Courier New" w:hAnsi="Courier New" w:cs="Arial" w:hint="default"/>
       </w:rPr>
     </w:lvl>
     <w:lvl w:ilvl="2" w:tplc="04090005" w:tentative="1">
@@ -11449,7 +11457,7 @@
         <w:ind w:left="2160" w:hanging="360"/>
       </w:pPr>
       <w:rPr>
-        <w:rFonts w:hint="default" w:ascii="Wingdings" w:hAnsi="Wingdings"/>
+        <w:rFonts w:ascii="Wingdings" w:hAnsi="Wingdings" w:hint="default"/>
       </w:rPr>
     </w:lvl>
     <w:lvl w:ilvl="3" w:tplc="04090001" w:tentative="1">
@@ -11464,7 +11472,7 @@
         <w:ind w:left="2880" w:hanging="360"/>
       </w:pPr>
       <w:rPr>
-        <w:rFonts w:hint="default" w:ascii="Symbol" w:hAnsi="Symbol"/>
+        <w:rFonts w:ascii="Symbol" w:hAnsi="Symbol" w:hint="default"/>
       </w:rPr>
     </w:lvl>
     <w:lvl w:ilvl="4" w:tplc="04090003" w:tentative="1">
@@ -11479,7 +11487,7 @@
         <w:ind w:left="3600" w:hanging="360"/>
       </w:pPr>
       <w:rPr>
-        <w:rFonts w:hint="default" w:ascii="Courier New" w:hAnsi="Courier New" w:cs="Arial"/>
+        <w:rFonts w:ascii="Courier New" w:hAnsi="Courier New" w:cs="Arial" w:hint="default"/>
       </w:rPr>
     </w:lvl>
     <w:lvl w:ilvl="5" w:tplc="04090005" w:tentative="1">
@@ -11494,7 +11502,7 @@
         <w:ind w:left="4320" w:hanging="360"/>
       </w:pPr>
       <w:rPr>
-        <w:rFonts w:hint="default" w:ascii="Wingdings" w:hAnsi="Wingdings"/>
+        <w:rFonts w:ascii="Wingdings" w:hAnsi="Wingdings" w:hint="default"/>
       </w:rPr>
     </w:lvl>
     <w:lvl w:ilvl="6" w:tplc="04090001" w:tentative="1">
@@ -11509,7 +11517,7 @@
         <w:ind w:left="5040" w:hanging="360"/>
       </w:pPr>
       <w:rPr>
-        <w:rFonts w:hint="default" w:ascii="Symbol" w:hAnsi="Symbol"/>
+        <w:rFonts w:ascii="Symbol" w:hAnsi="Symbol" w:hint="default"/>
       </w:rPr>
     </w:lvl>
     <w:lvl w:ilvl="7" w:tplc="04090003" w:tentative="1">
@@ -11524,7 +11532,7 @@
         <w:ind w:left="5760" w:hanging="360"/>
       </w:pPr>
       <w:rPr>
-        <w:rFonts w:hint="default" w:ascii="Courier New" w:hAnsi="Courier New" w:cs="Arial"/>
+        <w:rFonts w:ascii="Courier New" w:hAnsi="Courier New" w:cs="Arial" w:hint="default"/>
       </w:rPr>
     </w:lvl>
     <w:lvl w:ilvl="8" w:tplc="04090005" w:tentative="1">
@@ -11539,7 +11547,7 @@
         <w:ind w:left="6480" w:hanging="360"/>
       </w:pPr>
       <w:rPr>
-        <w:rFonts w:hint="default" w:ascii="Wingdings" w:hAnsi="Wingdings"/>
+        <w:rFonts w:ascii="Wingdings" w:hAnsi="Wingdings" w:hint="default"/>
       </w:rPr>
     </w:lvl>
   </w:abstractNum>
@@ -11737,7 +11745,7 @@
         <w:ind w:left="720" w:hanging="360"/>
       </w:pPr>
       <w:rPr>
-        <w:rFonts w:hint="default" w:ascii="Symbol" w:hAnsi="Symbol" w:eastAsia="Calibri" w:cs="Calibri"/>
+        <w:rFonts w:ascii="Symbol" w:eastAsia="Calibri" w:hAnsi="Symbol" w:cs="Calibri" w:hint="default"/>
       </w:rPr>
     </w:lvl>
     <w:lvl w:ilvl="1" w:tplc="04090003" w:tentative="1">
@@ -11749,7 +11757,7 @@
         <w:ind w:left="1440" w:hanging="360"/>
       </w:pPr>
       <w:rPr>
-        <w:rFonts w:hint="default" w:ascii="Courier New" w:hAnsi="Courier New" w:cs="Courier New"/>
+        <w:rFonts w:ascii="Courier New" w:hAnsi="Courier New" w:cs="Courier New" w:hint="default"/>
       </w:rPr>
     </w:lvl>
     <w:lvl w:ilvl="2" w:tplc="04090005" w:tentative="1">
@@ -11761,7 +11769,7 @@
         <w:ind w:left="2160" w:hanging="360"/>
       </w:pPr>
       <w:rPr>
-        <w:rFonts w:hint="default" w:ascii="Wingdings" w:hAnsi="Wingdings"/>
+        <w:rFonts w:ascii="Wingdings" w:hAnsi="Wingdings" w:hint="default"/>
       </w:rPr>
     </w:lvl>
     <w:lvl w:ilvl="3" w:tplc="04090001" w:tentative="1">
@@ -11773,7 +11781,7 @@
         <w:ind w:left="2880" w:hanging="360"/>
       </w:pPr>
       <w:rPr>
-        <w:rFonts w:hint="default" w:ascii="Symbol" w:hAnsi="Symbol"/>
+        <w:rFonts w:ascii="Symbol" w:hAnsi="Symbol" w:hint="default"/>
       </w:rPr>
     </w:lvl>
     <w:lvl w:ilvl="4" w:tplc="04090003" w:tentative="1">
@@ -11785,7 +11793,7 @@
         <w:ind w:left="3600" w:hanging="360"/>
       </w:pPr>
       <w:rPr>
-        <w:rFonts w:hint="default" w:ascii="Courier New" w:hAnsi="Courier New" w:cs="Courier New"/>
+        <w:rFonts w:ascii="Courier New" w:hAnsi="Courier New" w:cs="Courier New" w:hint="default"/>
       </w:rPr>
     </w:lvl>
     <w:lvl w:ilvl="5" w:tplc="04090005" w:tentative="1">
@@ -11797,7 +11805,7 @@
         <w:ind w:left="4320" w:hanging="360"/>
       </w:pPr>
       <w:rPr>
-        <w:rFonts w:hint="default" w:ascii="Wingdings" w:hAnsi="Wingdings"/>
+        <w:rFonts w:ascii="Wingdings" w:hAnsi="Wingdings" w:hint="default"/>
       </w:rPr>
     </w:lvl>
     <w:lvl w:ilvl="6" w:tplc="04090001" w:tentative="1">
@@ -11809,7 +11817,7 @@
         <w:ind w:left="5040" w:hanging="360"/>
       </w:pPr>
       <w:rPr>
-        <w:rFonts w:hint="default" w:ascii="Symbol" w:hAnsi="Symbol"/>
+        <w:rFonts w:ascii="Symbol" w:hAnsi="Symbol" w:hint="default"/>
       </w:rPr>
     </w:lvl>
     <w:lvl w:ilvl="7" w:tplc="04090003" w:tentative="1">
@@ -11821,7 +11829,7 @@
         <w:ind w:left="5760" w:hanging="360"/>
       </w:pPr>
       <w:rPr>
-        <w:rFonts w:hint="default" w:ascii="Courier New" w:hAnsi="Courier New" w:cs="Courier New"/>
+        <w:rFonts w:ascii="Courier New" w:hAnsi="Courier New" w:cs="Courier New" w:hint="default"/>
       </w:rPr>
     </w:lvl>
     <w:lvl w:ilvl="8" w:tplc="04090005" w:tentative="1">
@@ -11833,7 +11841,7 @@
         <w:ind w:left="6480" w:hanging="360"/>
       </w:pPr>
       <w:rPr>
-        <w:rFonts w:hint="default" w:ascii="Wingdings" w:hAnsi="Wingdings"/>
+        <w:rFonts w:ascii="Wingdings" w:hAnsi="Wingdings" w:hint="default"/>
       </w:rPr>
     </w:lvl>
   </w:abstractNum>
@@ -11966,7 +11974,7 @@
         <w:ind w:left="720" w:hanging="360"/>
       </w:pPr>
       <w:rPr>
-        <w:rFonts w:hint="default" w:ascii="Symbol" w:hAnsi="Symbol"/>
+        <w:rFonts w:ascii="Symbol" w:hAnsi="Symbol" w:hint="default"/>
       </w:rPr>
     </w:lvl>
     <w:lvl w:ilvl="1" w:tplc="04090003" w:tentative="1">
@@ -11981,7 +11989,7 @@
         <w:ind w:left="1440" w:hanging="360"/>
       </w:pPr>
       <w:rPr>
-        <w:rFonts w:hint="default" w:ascii="Courier New" w:hAnsi="Courier New" w:cs="Arial"/>
+        <w:rFonts w:ascii="Courier New" w:hAnsi="Courier New" w:cs="Arial" w:hint="default"/>
       </w:rPr>
     </w:lvl>
     <w:lvl w:ilvl="2" w:tplc="04090005" w:tentative="1">
@@ -11996,7 +12004,7 @@
         <w:ind w:left="2160" w:hanging="360"/>
       </w:pPr>
       <w:rPr>
-        <w:rFonts w:hint="default" w:ascii="Wingdings" w:hAnsi="Wingdings"/>
+        <w:rFonts w:ascii="Wingdings" w:hAnsi="Wingdings" w:hint="default"/>
       </w:rPr>
     </w:lvl>
     <w:lvl w:ilvl="3" w:tplc="04090001" w:tentative="1">
@@ -12011,7 +12019,7 @@
         <w:ind w:left="2880" w:hanging="360"/>
       </w:pPr>
       <w:rPr>
-        <w:rFonts w:hint="default" w:ascii="Symbol" w:hAnsi="Symbol"/>
+        <w:rFonts w:ascii="Symbol" w:hAnsi="Symbol" w:hint="default"/>
       </w:rPr>
     </w:lvl>
     <w:lvl w:ilvl="4" w:tplc="04090003" w:tentative="1">
@@ -12026,7 +12034,7 @@
         <w:ind w:left="3600" w:hanging="360"/>
       </w:pPr>
       <w:rPr>
-        <w:rFonts w:hint="default" w:ascii="Courier New" w:hAnsi="Courier New" w:cs="Arial"/>
+        <w:rFonts w:ascii="Courier New" w:hAnsi="Courier New" w:cs="Arial" w:hint="default"/>
       </w:rPr>
     </w:lvl>
     <w:lvl w:ilvl="5" w:tplc="04090005" w:tentative="1">
@@ -12041,7 +12049,7 @@
         <w:ind w:left="4320" w:hanging="360"/>
       </w:pPr>
       <w:rPr>
-        <w:rFonts w:hint="default" w:ascii="Wingdings" w:hAnsi="Wingdings"/>
+        <w:rFonts w:ascii="Wingdings" w:hAnsi="Wingdings" w:hint="default"/>
       </w:rPr>
     </w:lvl>
     <w:lvl w:ilvl="6" w:tplc="04090001" w:tentative="1">
@@ -12056,7 +12064,7 @@
         <w:ind w:left="5040" w:hanging="360"/>
       </w:pPr>
       <w:rPr>
-        <w:rFonts w:hint="default" w:ascii="Symbol" w:hAnsi="Symbol"/>
+        <w:rFonts w:ascii="Symbol" w:hAnsi="Symbol" w:hint="default"/>
       </w:rPr>
     </w:lvl>
     <w:lvl w:ilvl="7" w:tplc="04090003" w:tentative="1">
@@ -12071,7 +12079,7 @@
         <w:ind w:left="5760" w:hanging="360"/>
       </w:pPr>
       <w:rPr>
-        <w:rFonts w:hint="default" w:ascii="Courier New" w:hAnsi="Courier New" w:cs="Arial"/>
+        <w:rFonts w:ascii="Courier New" w:hAnsi="Courier New" w:cs="Arial" w:hint="default"/>
       </w:rPr>
     </w:lvl>
     <w:lvl w:ilvl="8" w:tplc="04090005" w:tentative="1">
@@ -12086,7 +12094,7 @@
         <w:ind w:left="6480" w:hanging="360"/>
       </w:pPr>
       <w:rPr>
-        <w:rFonts w:hint="default" w:ascii="Wingdings" w:hAnsi="Wingdings"/>
+        <w:rFonts w:ascii="Wingdings" w:hAnsi="Wingdings" w:hint="default"/>
       </w:rPr>
     </w:lvl>
   </w:abstractNum>
@@ -12106,7 +12114,7 @@
         <w:ind w:left="720" w:hanging="360"/>
       </w:pPr>
       <w:rPr>
-        <w:rFonts w:hint="default" w:ascii="Symbol" w:hAnsi="Symbol"/>
+        <w:rFonts w:ascii="Symbol" w:hAnsi="Symbol" w:hint="default"/>
       </w:rPr>
     </w:lvl>
     <w:lvl w:ilvl="1" w:tplc="04090003" w:tentative="1">
@@ -12121,7 +12129,7 @@
         <w:ind w:left="1440" w:hanging="360"/>
       </w:pPr>
       <w:rPr>
-        <w:rFonts w:hint="default" w:ascii="Courier New" w:hAnsi="Courier New" w:cs="Arial"/>
+        <w:rFonts w:ascii="Courier New" w:hAnsi="Courier New" w:cs="Arial" w:hint="default"/>
       </w:rPr>
     </w:lvl>
     <w:lvl w:ilvl="2" w:tplc="04090005" w:tentative="1">
@@ -12136,7 +12144,7 @@
         <w:ind w:left="2160" w:hanging="360"/>
       </w:pPr>
       <w:rPr>
-        <w:rFonts w:hint="default" w:ascii="Wingdings" w:hAnsi="Wingdings"/>
+        <w:rFonts w:ascii="Wingdings" w:hAnsi="Wingdings" w:hint="default"/>
       </w:rPr>
     </w:lvl>
     <w:lvl w:ilvl="3" w:tplc="04090001" w:tentative="1">
@@ -12151,7 +12159,7 @@
         <w:ind w:left="2880" w:hanging="360"/>
       </w:pPr>
       <w:rPr>
-        <w:rFonts w:hint="default" w:ascii="Symbol" w:hAnsi="Symbol"/>
+        <w:rFonts w:ascii="Symbol" w:hAnsi="Symbol" w:hint="default"/>
       </w:rPr>
     </w:lvl>
     <w:lvl w:ilvl="4" w:tplc="04090003" w:tentative="1">
@@ -12166,7 +12174,7 @@
         <w:ind w:left="3600" w:hanging="360"/>
       </w:pPr>
       <w:rPr>
-        <w:rFonts w:hint="default" w:ascii="Courier New" w:hAnsi="Courier New" w:cs="Arial"/>
+        <w:rFonts w:ascii="Courier New" w:hAnsi="Courier New" w:cs="Arial" w:hint="default"/>
       </w:rPr>
     </w:lvl>
     <w:lvl w:ilvl="5" w:tplc="04090005" w:tentative="1">
@@ -12181,7 +12189,7 @@
         <w:ind w:left="4320" w:hanging="360"/>
       </w:pPr>
       <w:rPr>
-        <w:rFonts w:hint="default" w:ascii="Wingdings" w:hAnsi="Wingdings"/>
+        <w:rFonts w:ascii="Wingdings" w:hAnsi="Wingdings" w:hint="default"/>
       </w:rPr>
     </w:lvl>
     <w:lvl w:ilvl="6" w:tplc="04090001" w:tentative="1">
@@ -12196,7 +12204,7 @@
         <w:ind w:left="5040" w:hanging="360"/>
       </w:pPr>
       <w:rPr>
-        <w:rFonts w:hint="default" w:ascii="Symbol" w:hAnsi="Symbol"/>
+        <w:rFonts w:ascii="Symbol" w:hAnsi="Symbol" w:hint="default"/>
       </w:rPr>
     </w:lvl>
     <w:lvl w:ilvl="7" w:tplc="04090003" w:tentative="1">
@@ -12211,7 +12219,7 @@
         <w:ind w:left="5760" w:hanging="360"/>
       </w:pPr>
       <w:rPr>
-        <w:rFonts w:hint="default" w:ascii="Courier New" w:hAnsi="Courier New" w:cs="Arial"/>
+        <w:rFonts w:ascii="Courier New" w:hAnsi="Courier New" w:cs="Arial" w:hint="default"/>
       </w:rPr>
     </w:lvl>
     <w:lvl w:ilvl="8" w:tplc="04090005" w:tentative="1">
@@ -12226,7 +12234,7 @@
         <w:ind w:left="6480" w:hanging="360"/>
       </w:pPr>
       <w:rPr>
-        <w:rFonts w:hint="default" w:ascii="Wingdings" w:hAnsi="Wingdings"/>
+        <w:rFonts w:ascii="Wingdings" w:hAnsi="Wingdings" w:hint="default"/>
       </w:rPr>
     </w:lvl>
   </w:abstractNum>
@@ -12246,7 +12254,7 @@
         <w:ind w:left="720" w:hanging="360"/>
       </w:pPr>
       <w:rPr>
-        <w:rFonts w:hint="default" w:ascii="Wingdings" w:hAnsi="Wingdings"/>
+        <w:rFonts w:ascii="Wingdings" w:hAnsi="Wingdings" w:hint="default"/>
       </w:rPr>
     </w:lvl>
     <w:lvl w:ilvl="1" w:tplc="04090003" w:tentative="1">
@@ -12261,7 +12269,7 @@
         <w:ind w:left="1440" w:hanging="360"/>
       </w:pPr>
       <w:rPr>
-        <w:rFonts w:hint="default" w:ascii="Courier New" w:hAnsi="Courier New" w:cs="Arial"/>
+        <w:rFonts w:ascii="Courier New" w:hAnsi="Courier New" w:cs="Arial" w:hint="default"/>
       </w:rPr>
     </w:lvl>
     <w:lvl w:ilvl="2" w:tplc="04090005" w:tentative="1">
@@ -12276,7 +12284,7 @@
         <w:ind w:left="2160" w:hanging="360"/>
       </w:pPr>
       <w:rPr>
-        <w:rFonts w:hint="default" w:ascii="Wingdings" w:hAnsi="Wingdings"/>
+        <w:rFonts w:ascii="Wingdings" w:hAnsi="Wingdings" w:hint="default"/>
       </w:rPr>
     </w:lvl>
     <w:lvl w:ilvl="3" w:tplc="04090001" w:tentative="1">
@@ -12291,7 +12299,7 @@
         <w:ind w:left="2880" w:hanging="360"/>
       </w:pPr>
       <w:rPr>
-        <w:rFonts w:hint="default" w:ascii="Symbol" w:hAnsi="Symbol"/>
+        <w:rFonts w:ascii="Symbol" w:hAnsi="Symbol" w:hint="default"/>
       </w:rPr>
     </w:lvl>
     <w:lvl w:ilvl="4" w:tplc="04090003" w:tentative="1">
@@ -12306,7 +12314,7 @@
         <w:ind w:left="3600" w:hanging="360"/>
       </w:pPr>
       <w:rPr>
-        <w:rFonts w:hint="default" w:ascii="Courier New" w:hAnsi="Courier New" w:cs="Arial"/>
+        <w:rFonts w:ascii="Courier New" w:hAnsi="Courier New" w:cs="Arial" w:hint="default"/>
       </w:rPr>
     </w:lvl>
     <w:lvl w:ilvl="5" w:tplc="04090005" w:tentative="1">
@@ -12321,7 +12329,7 @@
         <w:ind w:left="4320" w:hanging="360"/>
       </w:pPr>
       <w:rPr>
-        <w:rFonts w:hint="default" w:ascii="Wingdings" w:hAnsi="Wingdings"/>
+        <w:rFonts w:ascii="Wingdings" w:hAnsi="Wingdings" w:hint="default"/>
       </w:rPr>
     </w:lvl>
     <w:lvl w:ilvl="6" w:tplc="04090001" w:tentative="1">
@@ -12336,7 +12344,7 @@
         <w:ind w:left="5040" w:hanging="360"/>
       </w:pPr>
       <w:rPr>
-        <w:rFonts w:hint="default" w:ascii="Symbol" w:hAnsi="Symbol"/>
+        <w:rFonts w:ascii="Symbol" w:hAnsi="Symbol" w:hint="default"/>
       </w:rPr>
     </w:lvl>
     <w:lvl w:ilvl="7" w:tplc="04090003" w:tentative="1">
@@ -12351,7 +12359,7 @@
         <w:ind w:left="5760" w:hanging="360"/>
       </w:pPr>
       <w:rPr>
-        <w:rFonts w:hint="default" w:ascii="Courier New" w:hAnsi="Courier New" w:cs="Arial"/>
+        <w:rFonts w:ascii="Courier New" w:hAnsi="Courier New" w:cs="Arial" w:hint="default"/>
       </w:rPr>
     </w:lvl>
     <w:lvl w:ilvl="8" w:tplc="04090005" w:tentative="1">
@@ -12366,7 +12374,7 @@
         <w:ind w:left="6480" w:hanging="360"/>
       </w:pPr>
       <w:rPr>
-        <w:rFonts w:hint="default" w:ascii="Wingdings" w:hAnsi="Wingdings"/>
+        <w:rFonts w:ascii="Wingdings" w:hAnsi="Wingdings" w:hint="default"/>
       </w:rPr>
     </w:lvl>
   </w:abstractNum>
@@ -12386,7 +12394,7 @@
         <w:ind w:left="720" w:hanging="360"/>
       </w:pPr>
       <w:rPr>
-        <w:rFonts w:hint="default" w:ascii="Wingdings" w:hAnsi="Wingdings"/>
+        <w:rFonts w:ascii="Wingdings" w:hAnsi="Wingdings" w:hint="default"/>
       </w:rPr>
     </w:lvl>
     <w:lvl w:ilvl="1">
@@ -12401,7 +12409,7 @@
         <w:ind w:left="1440" w:hanging="360"/>
       </w:pPr>
       <w:rPr>
-        <w:rFonts w:hint="default" w:ascii="Courier New" w:hAnsi="Courier New" w:cs="Arial"/>
+        <w:rFonts w:ascii="Courier New" w:hAnsi="Courier New" w:cs="Arial" w:hint="default"/>
       </w:rPr>
     </w:lvl>
     <w:lvl w:ilvl="2">
@@ -12416,7 +12424,7 @@
         <w:ind w:left="2160" w:hanging="360"/>
       </w:pPr>
       <w:rPr>
-        <w:rFonts w:hint="default" w:ascii="Wingdings" w:hAnsi="Wingdings"/>
+        <w:rFonts w:ascii="Wingdings" w:hAnsi="Wingdings" w:hint="default"/>
       </w:rPr>
     </w:lvl>
     <w:lvl w:ilvl="3">
@@ -12431,7 +12439,7 @@
         <w:ind w:left="2880" w:hanging="360"/>
       </w:pPr>
       <w:rPr>
-        <w:rFonts w:hint="default" w:ascii="Symbol" w:hAnsi="Symbol"/>
+        <w:rFonts w:ascii="Symbol" w:hAnsi="Symbol" w:hint="default"/>
       </w:rPr>
     </w:lvl>
     <w:lvl w:ilvl="4">
@@ -12446,7 +12454,7 @@
         <w:ind w:left="3600" w:hanging="360"/>
       </w:pPr>
       <w:rPr>
-        <w:rFonts w:hint="default" w:ascii="Courier New" w:hAnsi="Courier New" w:cs="Arial"/>
+        <w:rFonts w:ascii="Courier New" w:hAnsi="Courier New" w:cs="Arial" w:hint="default"/>
       </w:rPr>
     </w:lvl>
     <w:lvl w:ilvl="5">
@@ -12461,7 +12469,7 @@
         <w:ind w:left="4320" w:hanging="360"/>
       </w:pPr>
       <w:rPr>
-        <w:rFonts w:hint="default" w:ascii="Wingdings" w:hAnsi="Wingdings"/>
+        <w:rFonts w:ascii="Wingdings" w:hAnsi="Wingdings" w:hint="default"/>
       </w:rPr>
     </w:lvl>
     <w:lvl w:ilvl="6">
@@ -12476,7 +12484,7 @@
         <w:ind w:left="5040" w:hanging="360"/>
       </w:pPr>
       <w:rPr>
-        <w:rFonts w:hint="default" w:ascii="Symbol" w:hAnsi="Symbol"/>
+        <w:rFonts w:ascii="Symbol" w:hAnsi="Symbol" w:hint="default"/>
       </w:rPr>
     </w:lvl>
     <w:lvl w:ilvl="7">
@@ -12491,7 +12499,7 @@
         <w:ind w:left="5760" w:hanging="360"/>
       </w:pPr>
       <w:rPr>
-        <w:rFonts w:hint="default" w:ascii="Courier New" w:hAnsi="Courier New" w:cs="Arial"/>
+        <w:rFonts w:ascii="Courier New" w:hAnsi="Courier New" w:cs="Arial" w:hint="default"/>
       </w:rPr>
     </w:lvl>
     <w:lvl w:ilvl="8">
@@ -12506,7 +12514,7 @@
         <w:ind w:left="6480" w:hanging="360"/>
       </w:pPr>
       <w:rPr>
-        <w:rFonts w:hint="default" w:ascii="Wingdings" w:hAnsi="Wingdings"/>
+        <w:rFonts w:ascii="Wingdings" w:hAnsi="Wingdings" w:hint="default"/>
       </w:rPr>
     </w:lvl>
   </w:abstractNum>
@@ -12614,7 +12622,7 @@
         <w:ind w:left="720" w:hanging="360"/>
       </w:pPr>
       <w:rPr>
-        <w:rFonts w:hint="default" w:ascii="Symbol" w:hAnsi="Symbol"/>
+        <w:rFonts w:ascii="Symbol" w:hAnsi="Symbol" w:hint="default"/>
       </w:rPr>
     </w:lvl>
     <w:lvl w:ilvl="1" w:tplc="34090003" w:tentative="1">
@@ -12626,7 +12634,7 @@
         <w:ind w:left="1440" w:hanging="360"/>
       </w:pPr>
       <w:rPr>
-        <w:rFonts w:hint="default" w:ascii="Courier New" w:hAnsi="Courier New" w:cs="Courier New"/>
+        <w:rFonts w:ascii="Courier New" w:hAnsi="Courier New" w:cs="Courier New" w:hint="default"/>
       </w:rPr>
     </w:lvl>
     <w:lvl w:ilvl="2" w:tplc="34090005" w:tentative="1">
@@ -12638,7 +12646,7 @@
         <w:ind w:left="2160" w:hanging="360"/>
       </w:pPr>
       <w:rPr>
-        <w:rFonts w:hint="default" w:ascii="Wingdings" w:hAnsi="Wingdings"/>
+        <w:rFonts w:ascii="Wingdings" w:hAnsi="Wingdings" w:hint="default"/>
       </w:rPr>
     </w:lvl>
     <w:lvl w:ilvl="3" w:tplc="34090001" w:tentative="1">
@@ -12650,7 +12658,7 @@
         <w:ind w:left="2880" w:hanging="360"/>
       </w:pPr>
       <w:rPr>
-        <w:rFonts w:hint="default" w:ascii="Symbol" w:hAnsi="Symbol"/>
+        <w:rFonts w:ascii="Symbol" w:hAnsi="Symbol" w:hint="default"/>
       </w:rPr>
     </w:lvl>
     <w:lvl w:ilvl="4" w:tplc="34090003" w:tentative="1">
@@ -12662,7 +12670,7 @@
         <w:ind w:left="3600" w:hanging="360"/>
       </w:pPr>
       <w:rPr>
-        <w:rFonts w:hint="default" w:ascii="Courier New" w:hAnsi="Courier New" w:cs="Courier New"/>
+        <w:rFonts w:ascii="Courier New" w:hAnsi="Courier New" w:cs="Courier New" w:hint="default"/>
       </w:rPr>
     </w:lvl>
     <w:lvl w:ilvl="5" w:tplc="34090005" w:tentative="1">
@@ -12674,7 +12682,7 @@
         <w:ind w:left="4320" w:hanging="360"/>
       </w:pPr>
       <w:rPr>
-        <w:rFonts w:hint="default" w:ascii="Wingdings" w:hAnsi="Wingdings"/>
+        <w:rFonts w:ascii="Wingdings" w:hAnsi="Wingdings" w:hint="default"/>
       </w:rPr>
     </w:lvl>
     <w:lvl w:ilvl="6" w:tplc="34090001" w:tentative="1">
@@ -12686,7 +12694,7 @@
         <w:ind w:left="5040" w:hanging="360"/>
       </w:pPr>
       <w:rPr>
-        <w:rFonts w:hint="default" w:ascii="Symbol" w:hAnsi="Symbol"/>
+        <w:rFonts w:ascii="Symbol" w:hAnsi="Symbol" w:hint="default"/>
       </w:rPr>
     </w:lvl>
     <w:lvl w:ilvl="7" w:tplc="34090003" w:tentative="1">
@@ -12698,7 +12706,7 @@
         <w:ind w:left="5760" w:hanging="360"/>
       </w:pPr>
       <w:rPr>
-        <w:rFonts w:hint="default" w:ascii="Courier New" w:hAnsi="Courier New" w:cs="Courier New"/>
+        <w:rFonts w:ascii="Courier New" w:hAnsi="Courier New" w:cs="Courier New" w:hint="default"/>
       </w:rPr>
     </w:lvl>
     <w:lvl w:ilvl="8" w:tplc="34090005" w:tentative="1">
@@ -12710,7 +12718,7 @@
         <w:ind w:left="6480" w:hanging="360"/>
       </w:pPr>
       <w:rPr>
-        <w:rFonts w:hint="default" w:ascii="Wingdings" w:hAnsi="Wingdings"/>
+        <w:rFonts w:ascii="Wingdings" w:hAnsi="Wingdings" w:hint="default"/>
       </w:rPr>
     </w:lvl>
   </w:abstractNum>
@@ -12727,7 +12735,7 @@
         <w:ind w:left="1440" w:hanging="360"/>
       </w:pPr>
       <w:rPr>
-        <w:rFonts w:hint="default" w:ascii="Symbol" w:hAnsi="Symbol"/>
+        <w:rFonts w:ascii="Symbol" w:hAnsi="Symbol" w:hint="default"/>
       </w:rPr>
     </w:lvl>
     <w:lvl w:ilvl="1" w:tplc="34090003">
@@ -12739,7 +12747,7 @@
         <w:ind w:left="2160" w:hanging="360"/>
       </w:pPr>
       <w:rPr>
-        <w:rFonts w:hint="default" w:ascii="Courier New" w:hAnsi="Courier New" w:cs="Courier New"/>
+        <w:rFonts w:ascii="Courier New" w:hAnsi="Courier New" w:cs="Courier New" w:hint="default"/>
       </w:rPr>
     </w:lvl>
     <w:lvl w:ilvl="2" w:tplc="34090005" w:tentative="1">
@@ -12751,7 +12759,7 @@
         <w:ind w:left="2880" w:hanging="360"/>
       </w:pPr>
       <w:rPr>
-        <w:rFonts w:hint="default" w:ascii="Wingdings" w:hAnsi="Wingdings"/>
+        <w:rFonts w:ascii="Wingdings" w:hAnsi="Wingdings" w:hint="default"/>
       </w:rPr>
     </w:lvl>
     <w:lvl w:ilvl="3" w:tplc="34090001" w:tentative="1">
@@ -12763,7 +12771,7 @@
         <w:ind w:left="3600" w:hanging="360"/>
       </w:pPr>
       <w:rPr>
-        <w:rFonts w:hint="default" w:ascii="Symbol" w:hAnsi="Symbol"/>
+        <w:rFonts w:ascii="Symbol" w:hAnsi="Symbol" w:hint="default"/>
       </w:rPr>
     </w:lvl>
     <w:lvl w:ilvl="4" w:tplc="34090003" w:tentative="1">
@@ -12775,7 +12783,7 @@
         <w:ind w:left="4320" w:hanging="360"/>
       </w:pPr>
       <w:rPr>
-        <w:rFonts w:hint="default" w:ascii="Courier New" w:hAnsi="Courier New" w:cs="Courier New"/>
+        <w:rFonts w:ascii="Courier New" w:hAnsi="Courier New" w:cs="Courier New" w:hint="default"/>
       </w:rPr>
     </w:lvl>
     <w:lvl w:ilvl="5" w:tplc="34090005" w:tentative="1">
@@ -12787,7 +12795,7 @@
         <w:ind w:left="5040" w:hanging="360"/>
       </w:pPr>
       <w:rPr>
-        <w:rFonts w:hint="default" w:ascii="Wingdings" w:hAnsi="Wingdings"/>
+        <w:rFonts w:ascii="Wingdings" w:hAnsi="Wingdings" w:hint="default"/>
       </w:rPr>
     </w:lvl>
     <w:lvl w:ilvl="6" w:tplc="34090001" w:tentative="1">
@@ -12799,7 +12807,7 @@
         <w:ind w:left="5760" w:hanging="360"/>
       </w:pPr>
       <w:rPr>
-        <w:rFonts w:hint="default" w:ascii="Symbol" w:hAnsi="Symbol"/>
+        <w:rFonts w:ascii="Symbol" w:hAnsi="Symbol" w:hint="default"/>
       </w:rPr>
     </w:lvl>
     <w:lvl w:ilvl="7" w:tplc="34090003" w:tentative="1">
@@ -12811,7 +12819,7 @@
         <w:ind w:left="6480" w:hanging="360"/>
       </w:pPr>
       <w:rPr>
-        <w:rFonts w:hint="default" w:ascii="Courier New" w:hAnsi="Courier New" w:cs="Courier New"/>
+        <w:rFonts w:ascii="Courier New" w:hAnsi="Courier New" w:cs="Courier New" w:hint="default"/>
       </w:rPr>
     </w:lvl>
     <w:lvl w:ilvl="8" w:tplc="34090005" w:tentative="1">
@@ -12823,7 +12831,7 @@
         <w:ind w:left="7200" w:hanging="360"/>
       </w:pPr>
       <w:rPr>
-        <w:rFonts w:hint="default" w:ascii="Wingdings" w:hAnsi="Wingdings"/>
+        <w:rFonts w:ascii="Wingdings" w:hAnsi="Wingdings" w:hint="default"/>
       </w:rPr>
     </w:lvl>
   </w:abstractNum>
@@ -12843,7 +12851,7 @@
         <w:ind w:left="720" w:hanging="360"/>
       </w:pPr>
       <w:rPr>
-        <w:rFonts w:hint="default" w:ascii="Wingdings" w:hAnsi="Wingdings"/>
+        <w:rFonts w:ascii="Wingdings" w:hAnsi="Wingdings" w:hint="default"/>
       </w:rPr>
     </w:lvl>
     <w:lvl w:ilvl="1" w:tplc="04090003" w:tentative="1">
@@ -12858,7 +12866,7 @@
         <w:ind w:left="1440" w:hanging="360"/>
       </w:pPr>
       <w:rPr>
-        <w:rFonts w:hint="default" w:ascii="Courier New" w:hAnsi="Courier New" w:cs="Arial"/>
+        <w:rFonts w:ascii="Courier New" w:hAnsi="Courier New" w:cs="Arial" w:hint="default"/>
       </w:rPr>
     </w:lvl>
     <w:lvl w:ilvl="2" w:tplc="04090005" w:tentative="1">
@@ -12873,7 +12881,7 @@
         <w:ind w:left="2160" w:hanging="360"/>
       </w:pPr>
       <w:rPr>
-        <w:rFonts w:hint="default" w:ascii="Wingdings" w:hAnsi="Wingdings"/>
+        <w:rFonts w:ascii="Wingdings" w:hAnsi="Wingdings" w:hint="default"/>
       </w:rPr>
     </w:lvl>
     <w:lvl w:ilvl="3" w:tplc="04090001" w:tentative="1">
@@ -12888,7 +12896,7 @@
         <w:ind w:left="2880" w:hanging="360"/>
       </w:pPr>
       <w:rPr>
-        <w:rFonts w:hint="default" w:ascii="Symbol" w:hAnsi="Symbol"/>
+        <w:rFonts w:ascii="Symbol" w:hAnsi="Symbol" w:hint="default"/>
       </w:rPr>
     </w:lvl>
     <w:lvl w:ilvl="4" w:tplc="04090003" w:tentative="1">
@@ -12903,7 +12911,7 @@
         <w:ind w:left="3600" w:hanging="360"/>
       </w:pPr>
       <w:rPr>
-        <w:rFonts w:hint="default" w:ascii="Courier New" w:hAnsi="Courier New" w:cs="Arial"/>
+        <w:rFonts w:ascii="Courier New" w:hAnsi="Courier New" w:cs="Arial" w:hint="default"/>
       </w:rPr>
     </w:lvl>
     <w:lvl w:ilvl="5" w:tplc="04090005" w:tentative="1">
@@ -12918,7 +12926,7 @@
         <w:ind w:left="4320" w:hanging="360"/>
       </w:pPr>
       <w:rPr>
-        <w:rFonts w:hint="default" w:ascii="Wingdings" w:hAnsi="Wingdings"/>
+        <w:rFonts w:ascii="Wingdings" w:hAnsi="Wingdings" w:hint="default"/>
       </w:rPr>
     </w:lvl>
     <w:lvl w:ilvl="6" w:tplc="04090001" w:tentative="1">
@@ -12933,7 +12941,7 @@
         <w:ind w:left="5040" w:hanging="360"/>
       </w:pPr>
       <w:rPr>
-        <w:rFonts w:hint="default" w:ascii="Symbol" w:hAnsi="Symbol"/>
+        <w:rFonts w:ascii="Symbol" w:hAnsi="Symbol" w:hint="default"/>
       </w:rPr>
     </w:lvl>
     <w:lvl w:ilvl="7" w:tplc="04090003" w:tentative="1">
@@ -12948,7 +12956,7 @@
         <w:ind w:left="5760" w:hanging="360"/>
       </w:pPr>
       <w:rPr>
-        <w:rFonts w:hint="default" w:ascii="Courier New" w:hAnsi="Courier New" w:cs="Arial"/>
+        <w:rFonts w:ascii="Courier New" w:hAnsi="Courier New" w:cs="Arial" w:hint="default"/>
       </w:rPr>
     </w:lvl>
     <w:lvl w:ilvl="8" w:tplc="04090005" w:tentative="1">
@@ -12963,7 +12971,7 @@
         <w:ind w:left="6480" w:hanging="360"/>
       </w:pPr>
       <w:rPr>
-        <w:rFonts w:hint="default" w:ascii="Wingdings" w:hAnsi="Wingdings"/>
+        <w:rFonts w:ascii="Wingdings" w:hAnsi="Wingdings" w:hint="default"/>
       </w:rPr>
     </w:lvl>
   </w:abstractNum>
@@ -12983,7 +12991,7 @@
         <w:ind w:left="720" w:hanging="360"/>
       </w:pPr>
       <w:rPr>
-        <w:rFonts w:hint="default" w:ascii="Symbol" w:hAnsi="Symbol"/>
+        <w:rFonts w:ascii="Symbol" w:hAnsi="Symbol" w:hint="default"/>
         <w:sz w:val="20"/>
       </w:rPr>
     </w:lvl>
@@ -12999,7 +13007,7 @@
         <w:ind w:left="1440" w:hanging="360"/>
       </w:pPr>
       <w:rPr>
-        <w:rFonts w:hint="default" w:ascii="Courier New" w:hAnsi="Courier New"/>
+        <w:rFonts w:ascii="Courier New" w:hAnsi="Courier New" w:hint="default"/>
         <w:sz w:val="20"/>
       </w:rPr>
     </w:lvl>
@@ -13015,7 +13023,7 @@
         <w:ind w:left="2160" w:hanging="360"/>
       </w:pPr>
       <w:rPr>
-        <w:rFonts w:hint="default" w:ascii="Wingdings" w:hAnsi="Wingdings"/>
+        <w:rFonts w:ascii="Wingdings" w:hAnsi="Wingdings" w:hint="default"/>
         <w:sz w:val="20"/>
       </w:rPr>
     </w:lvl>
@@ -13031,7 +13039,7 @@
         <w:ind w:left="2880" w:hanging="360"/>
       </w:pPr>
       <w:rPr>
-        <w:rFonts w:hint="default" w:ascii="Wingdings" w:hAnsi="Wingdings"/>
+        <w:rFonts w:ascii="Wingdings" w:hAnsi="Wingdings" w:hint="default"/>
         <w:sz w:val="20"/>
       </w:rPr>
     </w:lvl>
@@ -13047,7 +13055,7 @@
         <w:ind w:left="3600" w:hanging="360"/>
       </w:pPr>
       <w:rPr>
-        <w:rFonts w:hint="default" w:ascii="Wingdings" w:hAnsi="Wingdings"/>
+        <w:rFonts w:ascii="Wingdings" w:hAnsi="Wingdings" w:hint="default"/>
         <w:sz w:val="20"/>
       </w:rPr>
     </w:lvl>
@@ -13063,7 +13071,7 @@
         <w:ind w:left="4320" w:hanging="360"/>
       </w:pPr>
       <w:rPr>
-        <w:rFonts w:hint="default" w:ascii="Wingdings" w:hAnsi="Wingdings"/>
+        <w:rFonts w:ascii="Wingdings" w:hAnsi="Wingdings" w:hint="default"/>
         <w:sz w:val="20"/>
       </w:rPr>
     </w:lvl>
@@ -13079,7 +13087,7 @@
         <w:ind w:left="5040" w:hanging="360"/>
       </w:pPr>
       <w:rPr>
-        <w:rFonts w:hint="default" w:ascii="Wingdings" w:hAnsi="Wingdings"/>
+        <w:rFonts w:ascii="Wingdings" w:hAnsi="Wingdings" w:hint="default"/>
         <w:sz w:val="20"/>
       </w:rPr>
     </w:lvl>
@@ -13095,7 +13103,7 @@
         <w:ind w:left="5760" w:hanging="360"/>
       </w:pPr>
       <w:rPr>
-        <w:rFonts w:hint="default" w:ascii="Wingdings" w:hAnsi="Wingdings"/>
+        <w:rFonts w:ascii="Wingdings" w:hAnsi="Wingdings" w:hint="default"/>
         <w:sz w:val="20"/>
       </w:rPr>
     </w:lvl>
@@ -13111,7 +13119,7 @@
         <w:ind w:left="6480" w:hanging="360"/>
       </w:pPr>
       <w:rPr>
-        <w:rFonts w:hint="default" w:ascii="Wingdings" w:hAnsi="Wingdings"/>
+        <w:rFonts w:ascii="Wingdings" w:hAnsi="Wingdings" w:hint="default"/>
         <w:sz w:val="20"/>
       </w:rPr>
     </w:lvl>
@@ -13132,7 +13140,7 @@
         <w:ind w:left="720" w:hanging="360"/>
       </w:pPr>
       <w:rPr>
-        <w:rFonts w:hint="default" w:ascii="Wingdings" w:hAnsi="Wingdings"/>
+        <w:rFonts w:ascii="Wingdings" w:hAnsi="Wingdings" w:hint="default"/>
       </w:rPr>
     </w:lvl>
     <w:lvl w:ilvl="1">
@@ -13147,7 +13155,7 @@
         <w:ind w:left="1440" w:hanging="360"/>
       </w:pPr>
       <w:rPr>
-        <w:rFonts w:hint="default" w:ascii="Courier New" w:hAnsi="Courier New" w:cs="Arial"/>
+        <w:rFonts w:ascii="Courier New" w:hAnsi="Courier New" w:cs="Arial" w:hint="default"/>
       </w:rPr>
     </w:lvl>
     <w:lvl w:ilvl="2">
@@ -13162,7 +13170,7 @@
         <w:ind w:left="2160" w:hanging="360"/>
       </w:pPr>
       <w:rPr>
-        <w:rFonts w:hint="default" w:ascii="Wingdings" w:hAnsi="Wingdings"/>
+        <w:rFonts w:ascii="Wingdings" w:hAnsi="Wingdings" w:hint="default"/>
       </w:rPr>
     </w:lvl>
     <w:lvl w:ilvl="3">
@@ -13177,7 +13185,7 @@
         <w:ind w:left="2880" w:hanging="360"/>
       </w:pPr>
       <w:rPr>
-        <w:rFonts w:hint="default" w:ascii="Symbol" w:hAnsi="Symbol"/>
+        <w:rFonts w:ascii="Symbol" w:hAnsi="Symbol" w:hint="default"/>
       </w:rPr>
     </w:lvl>
     <w:lvl w:ilvl="4">
@@ -13192,7 +13200,7 @@
         <w:ind w:left="3600" w:hanging="360"/>
       </w:pPr>
       <w:rPr>
-        <w:rFonts w:hint="default" w:ascii="Courier New" w:hAnsi="Courier New" w:cs="Arial"/>
+        <w:rFonts w:ascii="Courier New" w:hAnsi="Courier New" w:cs="Arial" w:hint="default"/>
       </w:rPr>
     </w:lvl>
     <w:lvl w:ilvl="5">
@@ -13207,7 +13215,7 @@
         <w:ind w:left="4320" w:hanging="360"/>
       </w:pPr>
       <w:rPr>
-        <w:rFonts w:hint="default" w:ascii="Wingdings" w:hAnsi="Wingdings"/>
+        <w:rFonts w:ascii="Wingdings" w:hAnsi="Wingdings" w:hint="default"/>
       </w:rPr>
     </w:lvl>
     <w:lvl w:ilvl="6">
@@ -13222,7 +13230,7 @@
         <w:ind w:left="5040" w:hanging="360"/>
       </w:pPr>
       <w:rPr>
-        <w:rFonts w:hint="default" w:ascii="Symbol" w:hAnsi="Symbol"/>
+        <w:rFonts w:ascii="Symbol" w:hAnsi="Symbol" w:hint="default"/>
       </w:rPr>
     </w:lvl>
     <w:lvl w:ilvl="7">
@@ -13237,7 +13245,7 @@
         <w:ind w:left="5760" w:hanging="360"/>
       </w:pPr>
       <w:rPr>
-        <w:rFonts w:hint="default" w:ascii="Courier New" w:hAnsi="Courier New" w:cs="Arial"/>
+        <w:rFonts w:ascii="Courier New" w:hAnsi="Courier New" w:cs="Arial" w:hint="default"/>
       </w:rPr>
     </w:lvl>
     <w:lvl w:ilvl="8">
@@ -13252,7 +13260,7 @@
         <w:ind w:left="6480" w:hanging="360"/>
       </w:pPr>
       <w:rPr>
-        <w:rFonts w:hint="default" w:ascii="Wingdings" w:hAnsi="Wingdings"/>
+        <w:rFonts w:ascii="Wingdings" w:hAnsi="Wingdings" w:hint="default"/>
       </w:rPr>
     </w:lvl>
   </w:abstractNum>
@@ -13269,7 +13277,7 @@
         <w:ind w:left="720" w:hanging="360"/>
       </w:pPr>
       <w:rPr>
-        <w:rFonts w:hint="default" w:ascii="Symbol" w:hAnsi="Symbol"/>
+        <w:rFonts w:ascii="Symbol" w:hAnsi="Symbol" w:hint="default"/>
       </w:rPr>
     </w:lvl>
     <w:lvl w:ilvl="1" w:tplc="D598B5E0">
@@ -13281,7 +13289,7 @@
         <w:ind w:left="1440" w:hanging="360"/>
       </w:pPr>
       <w:rPr>
-        <w:rFonts w:hint="default" w:ascii="Courier New" w:hAnsi="Courier New"/>
+        <w:rFonts w:ascii="Courier New" w:hAnsi="Courier New" w:hint="default"/>
       </w:rPr>
     </w:lvl>
     <w:lvl w:ilvl="2" w:tplc="FC7E0598">
@@ -13293,7 +13301,7 @@
         <w:ind w:left="2160" w:hanging="360"/>
       </w:pPr>
       <w:rPr>
-        <w:rFonts w:hint="default" w:ascii="Wingdings" w:hAnsi="Wingdings"/>
+        <w:rFonts w:ascii="Wingdings" w:hAnsi="Wingdings" w:hint="default"/>
       </w:rPr>
     </w:lvl>
     <w:lvl w:ilvl="3" w:tplc="EBC819DC">
@@ -13305,7 +13313,7 @@
         <w:ind w:left="2880" w:hanging="360"/>
       </w:pPr>
       <w:rPr>
-        <w:rFonts w:hint="default" w:ascii="Symbol" w:hAnsi="Symbol"/>
+        <w:rFonts w:ascii="Symbol" w:hAnsi="Symbol" w:hint="default"/>
       </w:rPr>
     </w:lvl>
     <w:lvl w:ilvl="4" w:tplc="54E2F096">
@@ -13317,7 +13325,7 @@
         <w:ind w:left="3600" w:hanging="360"/>
       </w:pPr>
       <w:rPr>
-        <w:rFonts w:hint="default" w:ascii="Courier New" w:hAnsi="Courier New"/>
+        <w:rFonts w:ascii="Courier New" w:hAnsi="Courier New" w:hint="default"/>
       </w:rPr>
     </w:lvl>
     <w:lvl w:ilvl="5" w:tplc="66CAC5A0">
@@ -13329,7 +13337,7 @@
         <w:ind w:left="4320" w:hanging="360"/>
       </w:pPr>
       <w:rPr>
-        <w:rFonts w:hint="default" w:ascii="Wingdings" w:hAnsi="Wingdings"/>
+        <w:rFonts w:ascii="Wingdings" w:hAnsi="Wingdings" w:hint="default"/>
       </w:rPr>
     </w:lvl>
     <w:lvl w:ilvl="6" w:tplc="27ECEC26">
@@ -13341,7 +13349,7 @@
         <w:ind w:left="5040" w:hanging="360"/>
       </w:pPr>
       <w:rPr>
-        <w:rFonts w:hint="default" w:ascii="Symbol" w:hAnsi="Symbol"/>
+        <w:rFonts w:ascii="Symbol" w:hAnsi="Symbol" w:hint="default"/>
       </w:rPr>
     </w:lvl>
     <w:lvl w:ilvl="7" w:tplc="F1620068">
@@ -13353,7 +13361,7 @@
         <w:ind w:left="5760" w:hanging="360"/>
       </w:pPr>
       <w:rPr>
-        <w:rFonts w:hint="default" w:ascii="Courier New" w:hAnsi="Courier New"/>
+        <w:rFonts w:ascii="Courier New" w:hAnsi="Courier New" w:hint="default"/>
       </w:rPr>
     </w:lvl>
     <w:lvl w:ilvl="8" w:tplc="D3E8E104">
@@ -13365,7 +13373,7 @@
         <w:ind w:left="6480" w:hanging="360"/>
       </w:pPr>
       <w:rPr>
-        <w:rFonts w:hint="default" w:ascii="Wingdings" w:hAnsi="Wingdings"/>
+        <w:rFonts w:ascii="Wingdings" w:hAnsi="Wingdings" w:hint="default"/>
       </w:rPr>
     </w:lvl>
   </w:abstractNum>
@@ -13385,7 +13393,7 @@
         <w:ind w:left="720" w:hanging="360"/>
       </w:pPr>
       <w:rPr>
-        <w:rFonts w:hint="default" w:ascii="Wingdings" w:hAnsi="Wingdings"/>
+        <w:rFonts w:ascii="Wingdings" w:hAnsi="Wingdings" w:hint="default"/>
       </w:rPr>
     </w:lvl>
     <w:lvl w:ilvl="1">
@@ -13400,7 +13408,7 @@
         <w:ind w:left="1440" w:hanging="360"/>
       </w:pPr>
       <w:rPr>
-        <w:rFonts w:hint="default" w:ascii="Courier New" w:hAnsi="Courier New" w:cs="Arial"/>
+        <w:rFonts w:ascii="Courier New" w:hAnsi="Courier New" w:cs="Arial" w:hint="default"/>
       </w:rPr>
     </w:lvl>
     <w:lvl w:ilvl="2">
@@ -13415,7 +13423,7 @@
         <w:ind w:left="2160" w:hanging="360"/>
       </w:pPr>
       <w:rPr>
-        <w:rFonts w:hint="default" w:ascii="Wingdings" w:hAnsi="Wingdings"/>
+        <w:rFonts w:ascii="Wingdings" w:hAnsi="Wingdings" w:hint="default"/>
       </w:rPr>
     </w:lvl>
     <w:lvl w:ilvl="3">
@@ -13430,7 +13438,7 @@
         <w:ind w:left="2880" w:hanging="360"/>
       </w:pPr>
       <w:rPr>
-        <w:rFonts w:hint="default" w:ascii="Symbol" w:hAnsi="Symbol"/>
+        <w:rFonts w:ascii="Symbol" w:hAnsi="Symbol" w:hint="default"/>
       </w:rPr>
     </w:lvl>
     <w:lvl w:ilvl="4">
@@ -13445,7 +13453,7 @@
         <w:ind w:left="3600" w:hanging="360"/>
       </w:pPr>
       <w:rPr>
-        <w:rFonts w:hint="default" w:ascii="Courier New" w:hAnsi="Courier New" w:cs="Arial"/>
+        <w:rFonts w:ascii="Courier New" w:hAnsi="Courier New" w:cs="Arial" w:hint="default"/>
       </w:rPr>
     </w:lvl>
     <w:lvl w:ilvl="5">
@@ -13460,7 +13468,7 @@
         <w:ind w:left="4320" w:hanging="360"/>
       </w:pPr>
       <w:rPr>
-        <w:rFonts w:hint="default" w:ascii="Wingdings" w:hAnsi="Wingdings"/>
+        <w:rFonts w:ascii="Wingdings" w:hAnsi="Wingdings" w:hint="default"/>
       </w:rPr>
     </w:lvl>
     <w:lvl w:ilvl="6">
@@ -13475,7 +13483,7 @@
         <w:ind w:left="5040" w:hanging="360"/>
       </w:pPr>
       <w:rPr>
-        <w:rFonts w:hint="default" w:ascii="Symbol" w:hAnsi="Symbol"/>
+        <w:rFonts w:ascii="Symbol" w:hAnsi="Symbol" w:hint="default"/>
       </w:rPr>
     </w:lvl>
     <w:lvl w:ilvl="7">
@@ -13490,7 +13498,7 @@
         <w:ind w:left="5760" w:hanging="360"/>
       </w:pPr>
       <w:rPr>
-        <w:rFonts w:hint="default" w:ascii="Courier New" w:hAnsi="Courier New" w:cs="Arial"/>
+        <w:rFonts w:ascii="Courier New" w:hAnsi="Courier New" w:cs="Arial" w:hint="default"/>
       </w:rPr>
     </w:lvl>
     <w:lvl w:ilvl="8">
@@ -13505,7 +13513,7 @@
         <w:ind w:left="6480" w:hanging="360"/>
       </w:pPr>
       <w:rPr>
-        <w:rFonts w:hint="default" w:ascii="Wingdings" w:hAnsi="Wingdings"/>
+        <w:rFonts w:ascii="Wingdings" w:hAnsi="Wingdings" w:hint="default"/>
       </w:rPr>
     </w:lvl>
   </w:abstractNum>
@@ -13616,7 +13624,7 @@
         <w:ind w:left="720" w:hanging="360"/>
       </w:pPr>
       <w:rPr>
-        <w:rFonts w:hint="default" w:ascii="Symbol" w:hAnsi="Symbol"/>
+        <w:rFonts w:ascii="Symbol" w:hAnsi="Symbol" w:hint="default"/>
       </w:rPr>
     </w:lvl>
     <w:lvl w:ilvl="1" w:tplc="04090003" w:tentative="1">
@@ -13631,7 +13639,7 @@
         <w:ind w:left="1440" w:hanging="360"/>
       </w:pPr>
       <w:rPr>
-        <w:rFonts w:hint="default" w:ascii="Courier New" w:hAnsi="Courier New" w:cs="Arial"/>
+        <w:rFonts w:ascii="Courier New" w:hAnsi="Courier New" w:cs="Arial" w:hint="default"/>
       </w:rPr>
     </w:lvl>
     <w:lvl w:ilvl="2" w:tplc="04090005" w:tentative="1">
@@ -13646,7 +13654,7 @@
         <w:ind w:left="2160" w:hanging="360"/>
       </w:pPr>
       <w:rPr>
-        <w:rFonts w:hint="default" w:ascii="Wingdings" w:hAnsi="Wingdings"/>
+        <w:rFonts w:ascii="Wingdings" w:hAnsi="Wingdings" w:hint="default"/>
       </w:rPr>
     </w:lvl>
     <w:lvl w:ilvl="3" w:tplc="04090001" w:tentative="1">
@@ -13661,7 +13669,7 @@
         <w:ind w:left="2880" w:hanging="360"/>
       </w:pPr>
       <w:rPr>
-        <w:rFonts w:hint="default" w:ascii="Symbol" w:hAnsi="Symbol"/>
+        <w:rFonts w:ascii="Symbol" w:hAnsi="Symbol" w:hint="default"/>
       </w:rPr>
     </w:lvl>
     <w:lvl w:ilvl="4" w:tplc="04090003" w:tentative="1">
@@ -13676,7 +13684,7 @@
         <w:ind w:left="3600" w:hanging="360"/>
       </w:pPr>
       <w:rPr>
-        <w:rFonts w:hint="default" w:ascii="Courier New" w:hAnsi="Courier New" w:cs="Arial"/>
+        <w:rFonts w:ascii="Courier New" w:hAnsi="Courier New" w:cs="Arial" w:hint="default"/>
       </w:rPr>
     </w:lvl>
     <w:lvl w:ilvl="5" w:tplc="04090005" w:tentative="1">
@@ -13691,7 +13699,7 @@
         <w:ind w:left="4320" w:hanging="360"/>
       </w:pPr>
       <w:rPr>
-        <w:rFonts w:hint="default" w:ascii="Wingdings" w:hAnsi="Wingdings"/>
+        <w:rFonts w:ascii="Wingdings" w:hAnsi="Wingdings" w:hint="default"/>
       </w:rPr>
     </w:lvl>
     <w:lvl w:ilvl="6" w:tplc="04090001" w:tentative="1">
@@ -13706,7 +13714,7 @@
         <w:ind w:left="5040" w:hanging="360"/>
       </w:pPr>
       <w:rPr>
-        <w:rFonts w:hint="default" w:ascii="Symbol" w:hAnsi="Symbol"/>
+        <w:rFonts w:ascii="Symbol" w:hAnsi="Symbol" w:hint="default"/>
       </w:rPr>
     </w:lvl>
     <w:lvl w:ilvl="7" w:tplc="04090003" w:tentative="1">
@@ -13721,7 +13729,7 @@
         <w:ind w:left="5760" w:hanging="360"/>
       </w:pPr>
       <w:rPr>
-        <w:rFonts w:hint="default" w:ascii="Courier New" w:hAnsi="Courier New" w:cs="Arial"/>
+        <w:rFonts w:ascii="Courier New" w:hAnsi="Courier New" w:cs="Arial" w:hint="default"/>
       </w:rPr>
     </w:lvl>
     <w:lvl w:ilvl="8" w:tplc="04090005" w:tentative="1">
@@ -13736,7 +13744,7 @@
         <w:ind w:left="6480" w:hanging="360"/>
       </w:pPr>
       <w:rPr>
-        <w:rFonts w:hint="default" w:ascii="Wingdings" w:hAnsi="Wingdings"/>
+        <w:rFonts w:ascii="Wingdings" w:hAnsi="Wingdings" w:hint="default"/>
       </w:rPr>
     </w:lvl>
   </w:abstractNum>
@@ -13756,7 +13764,7 @@
         <w:ind w:left="720" w:hanging="360"/>
       </w:pPr>
       <w:rPr>
-        <w:rFonts w:hint="default" w:ascii="Wingdings" w:hAnsi="Wingdings"/>
+        <w:rFonts w:ascii="Wingdings" w:hAnsi="Wingdings" w:hint="default"/>
       </w:rPr>
     </w:lvl>
     <w:lvl w:ilvl="1" w:tplc="04090003" w:tentative="1">
@@ -13771,7 +13779,7 @@
         <w:ind w:left="1440" w:hanging="360"/>
       </w:pPr>
       <w:rPr>
-        <w:rFonts w:hint="default" w:ascii="Courier New" w:hAnsi="Courier New" w:cs="Arial"/>
+        <w:rFonts w:ascii="Courier New" w:hAnsi="Courier New" w:cs="Arial" w:hint="default"/>
       </w:rPr>
     </w:lvl>
     <w:lvl w:ilvl="2" w:tplc="04090005" w:tentative="1">
@@ -13786,7 +13794,7 @@
         <w:ind w:left="2160" w:hanging="360"/>
       </w:pPr>
       <w:rPr>
-        <w:rFonts w:hint="default" w:ascii="Wingdings" w:hAnsi="Wingdings"/>
+        <w:rFonts w:ascii="Wingdings" w:hAnsi="Wingdings" w:hint="default"/>
       </w:rPr>
     </w:lvl>
     <w:lvl w:ilvl="3" w:tplc="04090001" w:tentative="1">
@@ -13801,7 +13809,7 @@
         <w:ind w:left="2880" w:hanging="360"/>
       </w:pPr>
       <w:rPr>
-        <w:rFonts w:hint="default" w:ascii="Symbol" w:hAnsi="Symbol"/>
+        <w:rFonts w:ascii="Symbol" w:hAnsi="Symbol" w:hint="default"/>
       </w:rPr>
     </w:lvl>
     <w:lvl w:ilvl="4" w:tplc="04090003" w:tentative="1">
@@ -13816,7 +13824,7 @@
         <w:ind w:left="3600" w:hanging="360"/>
       </w:pPr>
       <w:rPr>
-        <w:rFonts w:hint="default" w:ascii="Courier New" w:hAnsi="Courier New" w:cs="Arial"/>
+        <w:rFonts w:ascii="Courier New" w:hAnsi="Courier New" w:cs="Arial" w:hint="default"/>
       </w:rPr>
     </w:lvl>
     <w:lvl w:ilvl="5" w:tplc="04090005" w:tentative="1">
@@ -13831,7 +13839,7 @@
         <w:ind w:left="4320" w:hanging="360"/>
       </w:pPr>
       <w:rPr>
-        <w:rFonts w:hint="default" w:ascii="Wingdings" w:hAnsi="Wingdings"/>
+        <w:rFonts w:ascii="Wingdings" w:hAnsi="Wingdings" w:hint="default"/>
       </w:rPr>
     </w:lvl>
     <w:lvl w:ilvl="6" w:tplc="04090001" w:tentative="1">
@@ -13846,7 +13854,7 @@
         <w:ind w:left="5040" w:hanging="360"/>
       </w:pPr>
       <w:rPr>
-        <w:rFonts w:hint="default" w:ascii="Symbol" w:hAnsi="Symbol"/>
+        <w:rFonts w:ascii="Symbol" w:hAnsi="Symbol" w:hint="default"/>
       </w:rPr>
     </w:lvl>
     <w:lvl w:ilvl="7" w:tplc="04090003" w:tentative="1">
@@ -13861,7 +13869,7 @@
         <w:ind w:left="5760" w:hanging="360"/>
       </w:pPr>
       <w:rPr>
-        <w:rFonts w:hint="default" w:ascii="Courier New" w:hAnsi="Courier New" w:cs="Arial"/>
+        <w:rFonts w:ascii="Courier New" w:hAnsi="Courier New" w:cs="Arial" w:hint="default"/>
       </w:rPr>
     </w:lvl>
     <w:lvl w:ilvl="8" w:tplc="04090005" w:tentative="1">
@@ -13876,7 +13884,7 @@
         <w:ind w:left="6480" w:hanging="360"/>
       </w:pPr>
       <w:rPr>
-        <w:rFonts w:hint="default" w:ascii="Wingdings" w:hAnsi="Wingdings"/>
+        <w:rFonts w:ascii="Wingdings" w:hAnsi="Wingdings" w:hint="default"/>
       </w:rPr>
     </w:lvl>
   </w:abstractNum>
@@ -13896,7 +13904,7 @@
         <w:ind w:left="720" w:hanging="360"/>
       </w:pPr>
       <w:rPr>
-        <w:rFonts w:hint="default" w:ascii="Wingdings" w:hAnsi="Wingdings"/>
+        <w:rFonts w:ascii="Wingdings" w:hAnsi="Wingdings" w:hint="default"/>
       </w:rPr>
     </w:lvl>
     <w:lvl w:ilvl="1">
@@ -13911,7 +13919,7 @@
         <w:ind w:left="1440" w:hanging="360"/>
       </w:pPr>
       <w:rPr>
-        <w:rFonts w:hint="default" w:ascii="Courier New" w:hAnsi="Courier New" w:cs="Arial"/>
+        <w:rFonts w:ascii="Courier New" w:hAnsi="Courier New" w:cs="Arial" w:hint="default"/>
       </w:rPr>
     </w:lvl>
     <w:lvl w:ilvl="2">
@@ -13926,7 +13934,7 @@
         <w:ind w:left="2160" w:hanging="360"/>
       </w:pPr>
       <w:rPr>
-        <w:rFonts w:hint="default" w:ascii="Wingdings" w:hAnsi="Wingdings"/>
+        <w:rFonts w:ascii="Wingdings" w:hAnsi="Wingdings" w:hint="default"/>
       </w:rPr>
     </w:lvl>
     <w:lvl w:ilvl="3">
@@ -13941,7 +13949,7 @@
         <w:ind w:left="2880" w:hanging="360"/>
       </w:pPr>
       <w:rPr>
-        <w:rFonts w:hint="default" w:ascii="Symbol" w:hAnsi="Symbol"/>
+        <w:rFonts w:ascii="Symbol" w:hAnsi="Symbol" w:hint="default"/>
       </w:rPr>
     </w:lvl>
     <w:lvl w:ilvl="4">
@@ -13956,7 +13964,7 @@
         <w:ind w:left="3600" w:hanging="360"/>
       </w:pPr>
       <w:rPr>
-        <w:rFonts w:hint="default" w:ascii="Courier New" w:hAnsi="Courier New" w:cs="Arial"/>
+        <w:rFonts w:ascii="Courier New" w:hAnsi="Courier New" w:cs="Arial" w:hint="default"/>
       </w:rPr>
     </w:lvl>
     <w:lvl w:ilvl="5">
@@ -13971,7 +13979,7 @@
         <w:ind w:left="4320" w:hanging="360"/>
       </w:pPr>
       <w:rPr>
-        <w:rFonts w:hint="default" w:ascii="Wingdings" w:hAnsi="Wingdings"/>
+        <w:rFonts w:ascii="Wingdings" w:hAnsi="Wingdings" w:hint="default"/>
       </w:rPr>
     </w:lvl>
     <w:lvl w:ilvl="6">
@@ -13986,7 +13994,7 @@
         <w:ind w:left="5040" w:hanging="360"/>
       </w:pPr>
       <w:rPr>
-        <w:rFonts w:hint="default" w:ascii="Symbol" w:hAnsi="Symbol"/>
+        <w:rFonts w:ascii="Symbol" w:hAnsi="Symbol" w:hint="default"/>
       </w:rPr>
     </w:lvl>
     <w:lvl w:ilvl="7">
@@ -14001,7 +14009,7 @@
         <w:ind w:left="5760" w:hanging="360"/>
       </w:pPr>
       <w:rPr>
-        <w:rFonts w:hint="default" w:ascii="Courier New" w:hAnsi="Courier New" w:cs="Arial"/>
+        <w:rFonts w:ascii="Courier New" w:hAnsi="Courier New" w:cs="Arial" w:hint="default"/>
       </w:rPr>
     </w:lvl>
     <w:lvl w:ilvl="8">
@@ -14016,7 +14024,7 @@
         <w:ind w:left="6480" w:hanging="360"/>
       </w:pPr>
       <w:rPr>
-        <w:rFonts w:hint="default" w:ascii="Wingdings" w:hAnsi="Wingdings"/>
+        <w:rFonts w:ascii="Wingdings" w:hAnsi="Wingdings" w:hint="default"/>
       </w:rPr>
     </w:lvl>
   </w:abstractNum>
@@ -14036,7 +14044,7 @@
         <w:ind w:left="720" w:hanging="360"/>
       </w:pPr>
       <w:rPr>
-        <w:rFonts w:hint="default" w:ascii="Wingdings" w:hAnsi="Wingdings"/>
+        <w:rFonts w:ascii="Wingdings" w:hAnsi="Wingdings" w:hint="default"/>
       </w:rPr>
     </w:lvl>
     <w:lvl w:ilvl="1">
@@ -14051,7 +14059,7 @@
         <w:ind w:left="1440" w:hanging="360"/>
       </w:pPr>
       <w:rPr>
-        <w:rFonts w:hint="default" w:ascii="Courier New" w:hAnsi="Courier New" w:cs="Arial"/>
+        <w:rFonts w:ascii="Courier New" w:hAnsi="Courier New" w:cs="Arial" w:hint="default"/>
       </w:rPr>
     </w:lvl>
     <w:lvl w:ilvl="2">
@@ -14066,7 +14074,7 @@
         <w:ind w:left="2160" w:hanging="360"/>
       </w:pPr>
       <w:rPr>
-        <w:rFonts w:hint="default" w:ascii="Wingdings" w:hAnsi="Wingdings"/>
+        <w:rFonts w:ascii="Wingdings" w:hAnsi="Wingdings" w:hint="default"/>
       </w:rPr>
     </w:lvl>
     <w:lvl w:ilvl="3">
@@ -14081,7 +14089,7 @@
         <w:ind w:left="2880" w:hanging="360"/>
       </w:pPr>
       <w:rPr>
-        <w:rFonts w:hint="default" w:ascii="Symbol" w:hAnsi="Symbol"/>
+        <w:rFonts w:ascii="Symbol" w:hAnsi="Symbol" w:hint="default"/>
       </w:rPr>
     </w:lvl>
     <w:lvl w:ilvl="4">
@@ -14096,7 +14104,7 @@
         <w:ind w:left="3600" w:hanging="360"/>
       </w:pPr>
       <w:rPr>
-        <w:rFonts w:hint="default" w:ascii="Courier New" w:hAnsi="Courier New" w:cs="Arial"/>
+        <w:rFonts w:ascii="Courier New" w:hAnsi="Courier New" w:cs="Arial" w:hint="default"/>
       </w:rPr>
     </w:lvl>
     <w:lvl w:ilvl="5">
@@ -14111,7 +14119,7 @@
         <w:ind w:left="4320" w:hanging="360"/>
       </w:pPr>
       <w:rPr>
-        <w:rFonts w:hint="default" w:ascii="Wingdings" w:hAnsi="Wingdings"/>
+        <w:rFonts w:ascii="Wingdings" w:hAnsi="Wingdings" w:hint="default"/>
       </w:rPr>
     </w:lvl>
     <w:lvl w:ilvl="6">
@@ -14126,7 +14134,7 @@
         <w:ind w:left="5040" w:hanging="360"/>
       </w:pPr>
       <w:rPr>
-        <w:rFonts w:hint="default" w:ascii="Symbol" w:hAnsi="Symbol"/>
+        <w:rFonts w:ascii="Symbol" w:hAnsi="Symbol" w:hint="default"/>
       </w:rPr>
     </w:lvl>
     <w:lvl w:ilvl="7">
@@ -14141,7 +14149,7 @@
         <w:ind w:left="5760" w:hanging="360"/>
       </w:pPr>
       <w:rPr>
-        <w:rFonts w:hint="default" w:ascii="Courier New" w:hAnsi="Courier New" w:cs="Arial"/>
+        <w:rFonts w:ascii="Courier New" w:hAnsi="Courier New" w:cs="Arial" w:hint="default"/>
       </w:rPr>
     </w:lvl>
     <w:lvl w:ilvl="8">
@@ -14156,7 +14164,7 @@
         <w:ind w:left="6480" w:hanging="360"/>
       </w:pPr>
       <w:rPr>
-        <w:rFonts w:hint="default" w:ascii="Wingdings" w:hAnsi="Wingdings"/>
+        <w:rFonts w:ascii="Wingdings" w:hAnsi="Wingdings" w:hint="default"/>
       </w:rPr>
     </w:lvl>
   </w:abstractNum>
@@ -14176,7 +14184,7 @@
         <w:ind w:left="720" w:hanging="360"/>
       </w:pPr>
       <w:rPr>
-        <w:rFonts w:hint="default" w:ascii="Symbol" w:hAnsi="Symbol"/>
+        <w:rFonts w:ascii="Symbol" w:hAnsi="Symbol" w:hint="default"/>
       </w:rPr>
     </w:lvl>
   </w:abstractNum>
@@ -14394,11 +14402,11 @@
 </file>
 
 <file path=word/styles.xml><?xml version="1.0" encoding="utf-8"?>
-<w:styles xmlns:wp14="http://schemas.microsoft.com/office/word/2010/wordprocessingDrawing" xmlns:mc="http://schemas.openxmlformats.org/markup-compatibility/2006" xmlns:r="http://schemas.openxmlformats.org/officeDocument/2006/relationships" xmlns:w="http://schemas.openxmlformats.org/wordprocessingml/2006/main" xmlns:w14="http://schemas.microsoft.com/office/word/2010/wordml" xmlns:w15="http://schemas.microsoft.com/office/word/2012/wordml" xmlns:w16cex="http://schemas.microsoft.com/office/word/2018/wordml/cex" xmlns:w16cid="http://schemas.microsoft.com/office/word/2016/wordml/cid" xmlns:w16="http://schemas.microsoft.com/office/word/2018/wordml" xmlns:w16du="http://schemas.microsoft.com/office/word/2023/wordml/word16du" xmlns:w16sdtdh="http://schemas.microsoft.com/office/word/2020/wordml/sdtdatahash" xmlns:w16se="http://schemas.microsoft.com/office/word/2015/wordml/symex" mc:Ignorable="w14 w15 w16se w16cid w16 w16cex w16sdtdh w16du wp14">
+<w:styles xmlns:mc="http://schemas.openxmlformats.org/markup-compatibility/2006" xmlns:r="http://schemas.openxmlformats.org/officeDocument/2006/relationships" xmlns:w="http://schemas.openxmlformats.org/wordprocessingml/2006/main" xmlns:w14="http://schemas.microsoft.com/office/word/2010/wordml" xmlns:w15="http://schemas.microsoft.com/office/word/2012/wordml" xmlns:w16cex="http://schemas.microsoft.com/office/word/2018/wordml/cex" xmlns:w16cid="http://schemas.microsoft.com/office/word/2016/wordml/cid" xmlns:w16="http://schemas.microsoft.com/office/word/2018/wordml" xmlns:w16sdtdh="http://schemas.microsoft.com/office/word/2020/wordml/sdtdatahash" xmlns:w16se="http://schemas.microsoft.com/office/word/2015/wordml/symex" mc:Ignorable="w14 w15 w16se w16cid w16 w16cex w16sdtdh">
   <w:docDefaults>
     <w:rPrDefault>
       <w:rPr>
-        <w:rFonts w:ascii="Times New Roman" w:hAnsi="Times New Roman" w:eastAsia="Times New Roman" w:cs="Times New Roman"/>
+        <w:rFonts w:ascii="Times New Roman" w:eastAsia="Times New Roman" w:hAnsi="Times New Roman" w:cs="Times New Roman"/>
         <w:lang w:val="en-US" w:eastAsia="ja-JP" w:bidi="ar-SA"/>
       </w:rPr>
     </w:rPrDefault>
@@ -14409,12 +14417,12 @@
     <w:lsdException w:name="heading 1" w:uiPriority="9" w:qFormat="1"/>
     <w:lsdException w:name="heading 2" w:uiPriority="9" w:qFormat="1"/>
     <w:lsdException w:name="heading 3" w:uiPriority="9" w:qFormat="1"/>
-    <w:lsdException w:name="heading 4" w:uiPriority="9" w:semiHidden="1" w:unhideWhenUsed="1" w:qFormat="1"/>
-    <w:lsdException w:name="heading 5" w:uiPriority="9" w:semiHidden="1" w:unhideWhenUsed="1" w:qFormat="1"/>
-    <w:lsdException w:name="heading 6" w:uiPriority="9" w:semiHidden="1" w:unhideWhenUsed="1" w:qFormat="1"/>
-    <w:lsdException w:name="heading 7" w:uiPriority="9" w:semiHidden="1" w:unhideWhenUsed="1" w:qFormat="1"/>
-    <w:lsdException w:name="heading 8" w:uiPriority="9" w:semiHidden="1" w:unhideWhenUsed="1" w:qFormat="1"/>
-    <w:lsdException w:name="heading 9" w:uiPriority="9" w:semiHidden="1" w:unhideWhenUsed="1" w:qFormat="1"/>
+    <w:lsdException w:name="heading 4" w:semiHidden="1" w:uiPriority="9" w:unhideWhenUsed="1" w:qFormat="1"/>
+    <w:lsdException w:name="heading 5" w:semiHidden="1" w:uiPriority="9" w:unhideWhenUsed="1" w:qFormat="1"/>
+    <w:lsdException w:name="heading 6" w:semiHidden="1" w:uiPriority="9" w:unhideWhenUsed="1" w:qFormat="1"/>
+    <w:lsdException w:name="heading 7" w:semiHidden="1" w:uiPriority="9" w:unhideWhenUsed="1" w:qFormat="1"/>
+    <w:lsdException w:name="heading 8" w:semiHidden="1" w:uiPriority="9" w:unhideWhenUsed="1" w:qFormat="1"/>
+    <w:lsdException w:name="heading 9" w:semiHidden="1" w:uiPriority="9" w:unhideWhenUsed="1" w:qFormat="1"/>
     <w:lsdException w:name="index 1" w:semiHidden="1" w:unhideWhenUsed="1"/>
     <w:lsdException w:name="index 2" w:semiHidden="1" w:unhideWhenUsed="1"/>
     <w:lsdException w:name="index 3" w:semiHidden="1" w:unhideWhenUsed="1"/>
@@ -14424,22 +14432,22 @@
     <w:lsdException w:name="index 7" w:semiHidden="1" w:unhideWhenUsed="1"/>
     <w:lsdException w:name="index 8" w:semiHidden="1" w:unhideWhenUsed="1"/>
     <w:lsdException w:name="index 9" w:semiHidden="1" w:unhideWhenUsed="1"/>
-    <w:lsdException w:name="toc 1" w:uiPriority="39" w:semiHidden="1" w:unhideWhenUsed="1"/>
-    <w:lsdException w:name="toc 2" w:uiPriority="39" w:semiHidden="1" w:unhideWhenUsed="1"/>
-    <w:lsdException w:name="toc 3" w:uiPriority="39" w:semiHidden="1" w:unhideWhenUsed="1"/>
-    <w:lsdException w:name="toc 4" w:uiPriority="39" w:semiHidden="1" w:unhideWhenUsed="1"/>
-    <w:lsdException w:name="toc 5" w:uiPriority="39" w:semiHidden="1" w:unhideWhenUsed="1"/>
-    <w:lsdException w:name="toc 6" w:uiPriority="39" w:semiHidden="1" w:unhideWhenUsed="1"/>
-    <w:lsdException w:name="toc 7" w:uiPriority="39" w:semiHidden="1" w:unhideWhenUsed="1"/>
-    <w:lsdException w:name="toc 8" w:uiPriority="39" w:semiHidden="1" w:unhideWhenUsed="1"/>
-    <w:lsdException w:name="toc 9" w:uiPriority="39" w:semiHidden="1" w:unhideWhenUsed="1"/>
+    <w:lsdException w:name="toc 1" w:semiHidden="1" w:uiPriority="39" w:unhideWhenUsed="1"/>
+    <w:lsdException w:name="toc 2" w:semiHidden="1" w:uiPriority="39" w:unhideWhenUsed="1"/>
+    <w:lsdException w:name="toc 3" w:semiHidden="1" w:uiPriority="39" w:unhideWhenUsed="1"/>
+    <w:lsdException w:name="toc 4" w:semiHidden="1" w:uiPriority="39" w:unhideWhenUsed="1"/>
+    <w:lsdException w:name="toc 5" w:semiHidden="1" w:uiPriority="39" w:unhideWhenUsed="1"/>
+    <w:lsdException w:name="toc 6" w:semiHidden="1" w:uiPriority="39" w:unhideWhenUsed="1"/>
+    <w:lsdException w:name="toc 7" w:semiHidden="1" w:uiPriority="39" w:unhideWhenUsed="1"/>
+    <w:lsdException w:name="toc 8" w:semiHidden="1" w:uiPriority="39" w:unhideWhenUsed="1"/>
+    <w:lsdException w:name="toc 9" w:semiHidden="1" w:uiPriority="39" w:unhideWhenUsed="1"/>
     <w:lsdException w:name="Normal Indent" w:semiHidden="1" w:unhideWhenUsed="1"/>
     <w:lsdException w:name="footnote text" w:semiHidden="1" w:unhideWhenUsed="1"/>
     <w:lsdException w:name="annotation text" w:semiHidden="1" w:unhideWhenUsed="1"/>
     <w:lsdException w:name="header" w:semiHidden="1" w:unhideWhenUsed="1"/>
     <w:lsdException w:name="footer" w:semiHidden="1" w:unhideWhenUsed="1"/>
     <w:lsdException w:name="index heading" w:semiHidden="1" w:unhideWhenUsed="1"/>
-    <w:lsdException w:name="caption" w:uiPriority="35" w:semiHidden="1" w:unhideWhenUsed="1" w:qFormat="1"/>
+    <w:lsdException w:name="caption" w:semiHidden="1" w:uiPriority="35" w:unhideWhenUsed="1" w:qFormat="1"/>
     <w:lsdException w:name="table of figures" w:semiHidden="1" w:unhideWhenUsed="1"/>
     <w:lsdException w:name="envelope address" w:semiHidden="1" w:unhideWhenUsed="1"/>
     <w:lsdException w:name="envelope return" w:semiHidden="1" w:unhideWhenUsed="1"/>
@@ -14470,7 +14478,7 @@
     <w:lsdException w:name="Title" w:uiPriority="10" w:qFormat="1"/>
     <w:lsdException w:name="Closing" w:semiHidden="1" w:unhideWhenUsed="1"/>
     <w:lsdException w:name="Signature" w:semiHidden="1" w:unhideWhenUsed="1"/>
-    <w:lsdException w:name="Default Paragraph Font" w:uiPriority="1" w:semiHidden="1" w:unhideWhenUsed="1"/>
+    <w:lsdException w:name="Default Paragraph Font" w:semiHidden="1" w:uiPriority="1" w:unhideWhenUsed="1"/>
     <w:lsdException w:name="Body Text" w:semiHidden="1" w:unhideWhenUsed="1"/>
     <w:lsdException w:name="Body Text Indent" w:semiHidden="1" w:unhideWhenUsed="1"/>
     <w:lsdException w:name="List Continue" w:semiHidden="1" w:unhideWhenUsed="1"/>
@@ -14670,8 +14678,8 @@
     <w:lsdException w:name="Subtle Reference" w:uiPriority="31" w:qFormat="1"/>
     <w:lsdException w:name="Intense Reference" w:uiPriority="32" w:qFormat="1"/>
     <w:lsdException w:name="Book Title" w:uiPriority="33" w:qFormat="1"/>
-    <w:lsdException w:name="Bibliography" w:uiPriority="37" w:semiHidden="1" w:unhideWhenUsed="1"/>
-    <w:lsdException w:name="TOC Heading" w:uiPriority="39" w:semiHidden="1" w:unhideWhenUsed="1" w:qFormat="1"/>
+    <w:lsdException w:name="Bibliography" w:semiHidden="1" w:uiPriority="37" w:unhideWhenUsed="1"/>
+    <w:lsdException w:name="TOC Heading" w:semiHidden="1" w:uiPriority="39" w:unhideWhenUsed="1" w:qFormat="1"/>
     <w:lsdException w:name="Plain Table 1" w:uiPriority="41"/>
     <w:lsdException w:name="Plain Table 2" w:uiPriority="42"/>
     <w:lsdException w:name="Plain Table 3" w:uiPriority="43"/>
@@ -14782,7 +14790,7 @@
     <w:lsdException w:name="Unresolved Mention" w:semiHidden="1" w:unhideWhenUsed="1"/>
     <w:lsdException w:name="Smart Link" w:semiHidden="1" w:unhideWhenUsed="1"/>
   </w:latentStyles>
-  <w:style w:type="paragraph" w:styleId="Normal" w:default="1">
+  <w:style w:type="paragraph" w:default="1" w:styleId="Normal">
     <w:name w:val="Normal"/>
     <w:qFormat/>
     <w:rsid w:val="00781CD3"/>
@@ -14791,7 +14799,7 @@
       <w:contextualSpacing/>
     </w:pPr>
     <w:rPr>
-      <w:rFonts w:ascii="Calibri" w:hAnsi="Calibri" w:eastAsia="Calibri" w:cs="Calibri"/>
+      <w:rFonts w:ascii="Calibri" w:eastAsia="Calibri" w:hAnsi="Calibri" w:cs="Calibri"/>
       <w:kern w:val="2"/>
       <w:sz w:val="24"/>
       <w:szCs w:val="24"/>
@@ -14849,13 +14857,13 @@
       <w:outlineLvl w:val="2"/>
     </w:pPr>
   </w:style>
-  <w:style w:type="character" w:styleId="DefaultParagraphFont" w:default="1">
+  <w:style w:type="character" w:default="1" w:styleId="DefaultParagraphFont">
     <w:name w:val="Default Paragraph Font"/>
     <w:uiPriority w:val="1"/>
     <w:semiHidden/>
     <w:unhideWhenUsed/>
   </w:style>
-  <w:style w:type="table" w:styleId="TableNormal" w:default="1">
+  <w:style w:type="table" w:default="1" w:styleId="TableNormal">
     <w:name w:val="Normal Table"/>
     <w:uiPriority w:val="99"/>
     <w:semiHidden/>
@@ -14870,7 +14878,7 @@
       </w:tblCellMar>
     </w:tblPr>
   </w:style>
-  <w:style w:type="numbering" w:styleId="NoList" w:default="1">
+  <w:style w:type="numbering" w:default="1" w:styleId="NoList">
     <w:name w:val="No List"/>
     <w:uiPriority w:val="99"/>
     <w:semiHidden/>
@@ -14993,12 +15001,12 @@
     <w:rsid w:val="006661B7"/>
     <w:tblPr>
       <w:tblBorders>
-        <w:top w:val="single" w:color="auto" w:sz="4" w:space="0"/>
-        <w:left w:val="single" w:color="auto" w:sz="4" w:space="0"/>
-        <w:bottom w:val="single" w:color="auto" w:sz="4" w:space="0"/>
-        <w:right w:val="single" w:color="auto" w:sz="4" w:space="0"/>
-        <w:insideH w:val="single" w:color="auto" w:sz="4" w:space="0"/>
-        <w:insideV w:val="single" w:color="auto" w:sz="4" w:space="0"/>
+        <w:top w:val="single" w:sz="4" w:space="0" w:color="auto"/>
+        <w:left w:val="single" w:sz="4" w:space="0" w:color="auto"/>
+        <w:bottom w:val="single" w:sz="4" w:space="0" w:color="auto"/>
+        <w:right w:val="single" w:sz="4" w:space="0" w:color="auto"/>
+        <w:insideH w:val="single" w:sz="4" w:space="0" w:color="auto"/>
+        <w:insideV w:val="single" w:sz="4" w:space="0" w:color="auto"/>
       </w:tblBorders>
     </w:tblPr>
   </w:style>
@@ -15021,8 +15029,8 @@
       <w:tblStyleRowBandSize w:val="1"/>
       <w:tblStyleColBandSize w:val="1"/>
       <w:tblBorders>
-        <w:top w:val="single" w:color="7F7F7F" w:themeColor="text1" w:themeTint="80" w:sz="4" w:space="0"/>
-        <w:bottom w:val="single" w:color="7F7F7F" w:themeColor="text1" w:themeTint="80" w:sz="4" w:space="0"/>
+        <w:top w:val="single" w:sz="4" w:space="0" w:color="7F7F7F" w:themeColor="text1" w:themeTint="80"/>
+        <w:bottom w:val="single" w:sz="4" w:space="0" w:color="7F7F7F" w:themeColor="text1" w:themeTint="80"/>
       </w:tblBorders>
     </w:tblPr>
     <w:tblStylePr w:type="firstRow">
@@ -15033,7 +15041,7 @@
       <w:tblPr/>
       <w:tcPr>
         <w:tcBorders>
-          <w:bottom w:val="single" w:color="7F7F7F" w:themeColor="text1" w:themeTint="80" w:sz="4" w:space="0"/>
+          <w:bottom w:val="single" w:sz="4" w:space="0" w:color="7F7F7F" w:themeColor="text1" w:themeTint="80"/>
         </w:tcBorders>
       </w:tcPr>
     </w:tblStylePr>
@@ -15045,7 +15053,7 @@
       <w:tblPr/>
       <w:tcPr>
         <w:tcBorders>
-          <w:top w:val="single" w:color="7F7F7F" w:themeColor="text1" w:themeTint="80" w:sz="4" w:space="0"/>
+          <w:top w:val="single" w:sz="4" w:space="0" w:color="7F7F7F" w:themeColor="text1" w:themeTint="80"/>
         </w:tcBorders>
       </w:tcPr>
     </w:tblStylePr>
@@ -15065,8 +15073,8 @@
       <w:tblPr/>
       <w:tcPr>
         <w:tcBorders>
-          <w:left w:val="single" w:color="7F7F7F" w:themeColor="text1" w:themeTint="80" w:sz="4" w:space="0"/>
-          <w:right w:val="single" w:color="7F7F7F" w:themeColor="text1" w:themeTint="80" w:sz="4" w:space="0"/>
+          <w:left w:val="single" w:sz="4" w:space="0" w:color="7F7F7F" w:themeColor="text1" w:themeTint="80"/>
+          <w:right w:val="single" w:sz="4" w:space="0" w:color="7F7F7F" w:themeColor="text1" w:themeTint="80"/>
         </w:tcBorders>
       </w:tcPr>
     </w:tblStylePr>
@@ -15074,8 +15082,8 @@
       <w:tblPr/>
       <w:tcPr>
         <w:tcBorders>
-          <w:left w:val="single" w:color="7F7F7F" w:themeColor="text1" w:themeTint="80" w:sz="4" w:space="0"/>
-          <w:right w:val="single" w:color="7F7F7F" w:themeColor="text1" w:themeTint="80" w:sz="4" w:space="0"/>
+          <w:left w:val="single" w:sz="4" w:space="0" w:color="7F7F7F" w:themeColor="text1" w:themeTint="80"/>
+          <w:right w:val="single" w:sz="4" w:space="0" w:color="7F7F7F" w:themeColor="text1" w:themeTint="80"/>
         </w:tcBorders>
       </w:tcPr>
     </w:tblStylePr>
@@ -15083,8 +15091,8 @@
       <w:tblPr/>
       <w:tcPr>
         <w:tcBorders>
-          <w:top w:val="single" w:color="7F7F7F" w:themeColor="text1" w:themeTint="80" w:sz="4" w:space="0"/>
-          <w:bottom w:val="single" w:color="7F7F7F" w:themeColor="text1" w:themeTint="80" w:sz="4" w:space="0"/>
+          <w:top w:val="single" w:sz="4" w:space="0" w:color="7F7F7F" w:themeColor="text1" w:themeTint="80"/>
+          <w:bottom w:val="single" w:sz="4" w:space="0" w:color="7F7F7F" w:themeColor="text1" w:themeTint="80"/>
         </w:tcBorders>
       </w:tcPr>
     </w:tblStylePr>
@@ -15099,7 +15107,7 @@
       <w:color w:val="808080"/>
     </w:rPr>
   </w:style>
-  <w:style w:type="paragraph" w:styleId="paragraph" w:customStyle="1">
+  <w:style w:type="paragraph" w:customStyle="1" w:styleId="paragraph">
     <w:name w:val="paragraph"/>
     <w:basedOn w:val="Normal"/>
     <w:rsid w:val="00953359"/>
@@ -15107,25 +15115,25 @@
       <w:spacing w:before="100" w:beforeAutospacing="1" w:after="100" w:afterAutospacing="1"/>
     </w:pPr>
     <w:rPr>
-      <w:rFonts w:ascii="Times New Roman" w:hAnsi="Times New Roman" w:eastAsia="Times New Roman" w:cs="Times New Roman"/>
+      <w:rFonts w:ascii="Times New Roman" w:eastAsia="Times New Roman" w:hAnsi="Times New Roman" w:cs="Times New Roman"/>
     </w:rPr>
   </w:style>
-  <w:style w:type="character" w:styleId="normaltextrun" w:customStyle="1">
+  <w:style w:type="character" w:customStyle="1" w:styleId="normaltextrun">
     <w:name w:val="normaltextrun"/>
     <w:basedOn w:val="DefaultParagraphFont"/>
     <w:rsid w:val="00953359"/>
   </w:style>
-  <w:style w:type="character" w:styleId="eop" w:customStyle="1">
+  <w:style w:type="character" w:customStyle="1" w:styleId="eop">
     <w:name w:val="eop"/>
     <w:basedOn w:val="DefaultParagraphFont"/>
     <w:rsid w:val="00953359"/>
   </w:style>
-  <w:style w:type="character" w:styleId="contentcontrolboundarysink" w:customStyle="1">
+  <w:style w:type="character" w:customStyle="1" w:styleId="contentcontrolboundarysink">
     <w:name w:val="contentcontrolboundarysink"/>
     <w:basedOn w:val="DefaultParagraphFont"/>
     <w:rsid w:val="001159C6"/>
   </w:style>
-  <w:style w:type="character" w:styleId="tabchar" w:customStyle="1">
+  <w:style w:type="character" w:customStyle="1" w:styleId="tabchar">
     <w:name w:val="tabchar"/>
     <w:basedOn w:val="DefaultParagraphFont"/>
     <w:rsid w:val="001159C6"/>
@@ -15158,12 +15166,12 @@
       <w:tblStyleRowBandSize w:val="1"/>
       <w:tblStyleColBandSize w:val="1"/>
       <w:tblBorders>
-        <w:top w:val="single" w:color="BFBFBF" w:themeColor="background1" w:themeShade="BF" w:sz="4" w:space="0"/>
-        <w:left w:val="single" w:color="BFBFBF" w:themeColor="background1" w:themeShade="BF" w:sz="4" w:space="0"/>
-        <w:bottom w:val="single" w:color="BFBFBF" w:themeColor="background1" w:themeShade="BF" w:sz="4" w:space="0"/>
-        <w:right w:val="single" w:color="BFBFBF" w:themeColor="background1" w:themeShade="BF" w:sz="4" w:space="0"/>
-        <w:insideH w:val="single" w:color="BFBFBF" w:themeColor="background1" w:themeShade="BF" w:sz="4" w:space="0"/>
-        <w:insideV w:val="single" w:color="BFBFBF" w:themeColor="background1" w:themeShade="BF" w:sz="4" w:space="0"/>
+        <w:top w:val="single" w:sz="4" w:space="0" w:color="BFBFBF" w:themeColor="background1" w:themeShade="BF"/>
+        <w:left w:val="single" w:sz="4" w:space="0" w:color="BFBFBF" w:themeColor="background1" w:themeShade="BF"/>
+        <w:bottom w:val="single" w:sz="4" w:space="0" w:color="BFBFBF" w:themeColor="background1" w:themeShade="BF"/>
+        <w:right w:val="single" w:sz="4" w:space="0" w:color="BFBFBF" w:themeColor="background1" w:themeShade="BF"/>
+        <w:insideH w:val="single" w:sz="4" w:space="0" w:color="BFBFBF" w:themeColor="background1" w:themeShade="BF"/>
+        <w:insideV w:val="single" w:sz="4" w:space="0" w:color="BFBFBF" w:themeColor="background1" w:themeShade="BF"/>
       </w:tblBorders>
     </w:tblPr>
     <w:tblStylePr w:type="firstRow">
@@ -15180,7 +15188,7 @@
       <w:tblPr/>
       <w:tcPr>
         <w:tcBorders>
-          <w:top w:val="double" w:color="BFBFBF" w:themeColor="background1" w:themeShade="BF" w:sz="4" w:space="0"/>
+          <w:top w:val="double" w:sz="4" w:space="0" w:color="BFBFBF" w:themeColor="background1" w:themeShade="BF"/>
         </w:tcBorders>
       </w:tcPr>
     </w:tblStylePr>
@@ -15521,6 +15529,19 @@
 </file>
 
 <file path=customXml/item1.xml><?xml version="1.0" encoding="utf-8"?>
+<?mso-contentType ?>
+<FormTemplates xmlns="http://schemas.microsoft.com/sharepoint/v3/contenttype/forms">
+  <Display>DocumentLibraryForm</Display>
+  <Edit>DocumentLibraryForm</Edit>
+  <New>DocumentLibraryForm</New>
+</FormTemplates>
+</file>
+
+<file path=customXml/item2.xml><?xml version="1.0" encoding="utf-8"?>
+<b:Sources xmlns:b="http://schemas.openxmlformats.org/officeDocument/2006/bibliography" xmlns="http://schemas.openxmlformats.org/officeDocument/2006/bibliography" SelectedStyle="\APASixthEditionOfficeOnline.xsl" StyleName="APA" Version="6"/>
+</file>
+
+<file path=customXml/item3.xml><?xml version="1.0" encoding="utf-8"?>
 <ct:contentTypeSchema xmlns:ct="http://schemas.microsoft.com/office/2006/metadata/contentType" xmlns:ma="http://schemas.microsoft.com/office/2006/metadata/properties/metaAttributes" ct:_="" ma:_="" ma:contentTypeName="Document" ma:contentTypeID="0x01010078E5C03F786D684AB79627F2BAF5AB3A" ma:contentTypeVersion="13" ma:contentTypeDescription="Create a new document." ma:contentTypeScope="" ma:versionID="d4276dc55dfea7eb1d3a3e29e4d70453">
   <xsd:schema xmlns:xsd="http://www.w3.org/2001/XMLSchema" xmlns:xs="http://www.w3.org/2001/XMLSchema" xmlns:p="http://schemas.microsoft.com/office/2006/metadata/properties" xmlns:ns2="31aac78f-6ed8-4134-ac7e-47c186d487c3" xmlns:ns3="0d803109-e11b-45d4-a4e8-5bf0740163af" targetNamespace="http://schemas.microsoft.com/office/2006/metadata/properties" ma:root="true" ma:fieldsID="209f506487cb6dbed92cad1db2b6dd0b" ns2:_="" ns3:_="">
     <xsd:import namespace="31aac78f-6ed8-4134-ac7e-47c186d487c3"/>
@@ -15737,19 +15758,6 @@
 </ct:contentTypeSchema>
 </file>
 
-<file path=customXml/item2.xml><?xml version="1.0" encoding="utf-8"?>
-<b:Sources xmlns:b="http://schemas.openxmlformats.org/officeDocument/2006/bibliography" xmlns="http://schemas.openxmlformats.org/officeDocument/2006/bibliography" SelectedStyle="\APASixthEditionOfficeOnline.xsl" StyleName="APA" Version="6"/>
-</file>
-
-<file path=customXml/item3.xml><?xml version="1.0" encoding="utf-8"?>
-<?mso-contentType ?>
-<FormTemplates xmlns="http://schemas.microsoft.com/sharepoint/v3/contenttype/forms">
-  <Display>DocumentLibraryForm</Display>
-  <Edit>DocumentLibraryForm</Edit>
-  <New>DocumentLibraryForm</New>
-</FormTemplates>
-</file>
-
 <file path=customXml/item4.xml><?xml version="1.0" encoding="utf-8"?>
 <p:properties xmlns:p="http://schemas.microsoft.com/office/2006/metadata/properties" xmlns:xsi="http://www.w3.org/2001/XMLSchema-instance" xmlns:pc="http://schemas.microsoft.com/office/infopath/2007/PartnerControls">
   <documentManagement>
@@ -15762,6 +15770,22 @@
 </file>
 
 <file path=customXml/itemProps1.xml><?xml version="1.0" encoding="utf-8"?>
+<ds:datastoreItem xmlns:ds="http://schemas.openxmlformats.org/officeDocument/2006/customXml" ds:itemID="{9C43F952-EEC9-4EA7-9229-DAF84EC40B3C}">
+  <ds:schemaRefs>
+    <ds:schemaRef ds:uri="http://schemas.microsoft.com/sharepoint/v3/contenttype/forms"/>
+  </ds:schemaRefs>
+</ds:datastoreItem>
+</file>
+
+<file path=customXml/itemProps2.xml><?xml version="1.0" encoding="utf-8"?>
+<ds:datastoreItem xmlns:ds="http://schemas.openxmlformats.org/officeDocument/2006/customXml" ds:itemID="{7D35662D-83CE-496B-A347-2D1CEF0B1A97}">
+  <ds:schemaRefs>
+    <ds:schemaRef ds:uri="http://schemas.openxmlformats.org/officeDocument/2006/bibliography"/>
+  </ds:schemaRefs>
+</ds:datastoreItem>
+</file>
+
+<file path=customXml/itemProps3.xml><?xml version="1.0" encoding="utf-8"?>
 <ds:datastoreItem xmlns:ds="http://schemas.openxmlformats.org/officeDocument/2006/customXml" ds:itemID="{2659C579-95F6-45B1-88F4-20D33978D1B2}">
   <ds:schemaRefs>
     <ds:schemaRef ds:uri="http://schemas.microsoft.com/office/2006/metadata/contentType"/>
@@ -15780,22 +15804,6 @@
 </ds:datastoreItem>
 </file>
 
-<file path=customXml/itemProps2.xml><?xml version="1.0" encoding="utf-8"?>
-<ds:datastoreItem xmlns:ds="http://schemas.openxmlformats.org/officeDocument/2006/customXml" ds:itemID="{7D35662D-83CE-496B-A347-2D1CEF0B1A97}">
-  <ds:schemaRefs>
-    <ds:schemaRef ds:uri="http://schemas.openxmlformats.org/officeDocument/2006/bibliography"/>
-  </ds:schemaRefs>
-</ds:datastoreItem>
-</file>
-
-<file path=customXml/itemProps3.xml><?xml version="1.0" encoding="utf-8"?>
-<ds:datastoreItem xmlns:ds="http://schemas.openxmlformats.org/officeDocument/2006/customXml" ds:itemID="{9C43F952-EEC9-4EA7-9229-DAF84EC40B3C}">
-  <ds:schemaRefs>
-    <ds:schemaRef ds:uri="http://schemas.microsoft.com/sharepoint/v3/contenttype/forms"/>
-  </ds:schemaRefs>
-</ds:datastoreItem>
-</file>
-
 <file path=customXml/itemProps4.xml><?xml version="1.0" encoding="utf-8"?>
 <ds:datastoreItem xmlns:ds="http://schemas.openxmlformats.org/officeDocument/2006/customXml" ds:itemID="{A2BABE62-6238-4154-BC1C-19489A7B06BE}">
   <ds:schemaRefs>

</xml_diff>